<commit_message>
Added Captcha for logging
Added request module to package.
</commit_message>
<xml_diff>
--- a/resources/CISC_397_Class_Project_Software_Requirements_Specification.docx
+++ b/resources/CISC_397_Class_Project_Software_Requirements_Specification.docx
@@ -1257,7 +1257,7 @@
           <w:r>
             <w:fldChar w:fldCharType="separate"/>
           </w:r>
-          <w:hyperlink w:anchor="_Toc509395193" w:history="1">
+          <w:hyperlink w:anchor="_Toc509476567" w:history="1">
             <w:r>
               <w:rPr>
                 <w:rStyle w:val="Hyperlink"/>
@@ -1302,7 +1302,7 @@
                 <w:noProof/>
                 <w:webHidden/>
               </w:rPr>
-              <w:instrText xml:space="preserve"> PAGEREF _Toc509395193 \h </w:instrText>
+              <w:instrText xml:space="preserve"> PAGEREF _Toc509476567 \h </w:instrText>
             </w:r>
             <w:r>
               <w:rPr>
@@ -1347,7 +1347,7 @@
               <w:szCs w:val="24"/>
             </w:rPr>
           </w:pPr>
-          <w:hyperlink w:anchor="_Toc509395194" w:history="1">
+          <w:hyperlink w:anchor="_Toc509476568" w:history="1">
             <w:r>
               <w:rPr>
                 <w:rStyle w:val="Hyperlink"/>
@@ -1392,7 +1392,7 @@
                 <w:noProof/>
                 <w:webHidden/>
               </w:rPr>
-              <w:instrText xml:space="preserve"> PAGEREF _Toc509395194 \h </w:instrText>
+              <w:instrText xml:space="preserve"> PAGEREF _Toc509476568 \h </w:instrText>
             </w:r>
             <w:r>
               <w:rPr>
@@ -1437,7 +1437,7 @@
               <w:szCs w:val="24"/>
             </w:rPr>
           </w:pPr>
-          <w:hyperlink w:anchor="_Toc509395195" w:history="1">
+          <w:hyperlink w:anchor="_Toc509476569" w:history="1">
             <w:r>
               <w:rPr>
                 <w:rStyle w:val="Hyperlink"/>
@@ -1482,7 +1482,7 @@
                 <w:noProof/>
                 <w:webHidden/>
               </w:rPr>
-              <w:instrText xml:space="preserve"> PAGEREF _Toc509395195 \h </w:instrText>
+              <w:instrText xml:space="preserve"> PAGEREF _Toc509476569 \h </w:instrText>
             </w:r>
             <w:r>
               <w:rPr>
@@ -1527,7 +1527,7 @@
               <w:szCs w:val="24"/>
             </w:rPr>
           </w:pPr>
-          <w:hyperlink w:anchor="_Toc509395196" w:history="1">
+          <w:hyperlink w:anchor="_Toc509476570" w:history="1">
             <w:r>
               <w:rPr>
                 <w:rStyle w:val="Hyperlink"/>
@@ -1572,7 +1572,7 @@
                 <w:noProof/>
                 <w:webHidden/>
               </w:rPr>
-              <w:instrText xml:space="preserve"> PAGEREF _Toc509395196 \h </w:instrText>
+              <w:instrText xml:space="preserve"> PAGEREF _Toc509476570 \h </w:instrText>
             </w:r>
             <w:r>
               <w:rPr>
@@ -1617,7 +1617,7 @@
               <w:szCs w:val="24"/>
             </w:rPr>
           </w:pPr>
-          <w:hyperlink w:anchor="_Toc509395197" w:history="1">
+          <w:hyperlink w:anchor="_Toc509476571" w:history="1">
             <w:r>
               <w:rPr>
                 <w:rStyle w:val="Hyperlink"/>
@@ -1662,7 +1662,7 @@
                 <w:noProof/>
                 <w:webHidden/>
               </w:rPr>
-              <w:instrText xml:space="preserve"> PAGEREF _Toc509395197 \h </w:instrText>
+              <w:instrText xml:space="preserve"> PAGEREF _Toc509476571 \h </w:instrText>
             </w:r>
             <w:r>
               <w:rPr>
@@ -1707,7 +1707,7 @@
               <w:szCs w:val="24"/>
             </w:rPr>
           </w:pPr>
-          <w:hyperlink w:anchor="_Toc509395198" w:history="1">
+          <w:hyperlink w:anchor="_Toc509476572" w:history="1">
             <w:r>
               <w:rPr>
                 <w:rStyle w:val="Hyperlink"/>
@@ -1752,7 +1752,7 @@
                 <w:noProof/>
                 <w:webHidden/>
               </w:rPr>
-              <w:instrText xml:space="preserve"> PAGEREF _Toc509395198 \h </w:instrText>
+              <w:instrText xml:space="preserve"> PAGEREF _Toc509476572 \h </w:instrText>
             </w:r>
             <w:r>
               <w:rPr>
@@ -1797,7 +1797,7 @@
               <w:szCs w:val="24"/>
             </w:rPr>
           </w:pPr>
-          <w:hyperlink w:anchor="_Toc509395199" w:history="1">
+          <w:hyperlink w:anchor="_Toc509476573" w:history="1">
             <w:r>
               <w:rPr>
                 <w:rStyle w:val="Hyperlink"/>
@@ -1842,7 +1842,7 @@
                 <w:noProof/>
                 <w:webHidden/>
               </w:rPr>
-              <w:instrText xml:space="preserve"> PAGEREF _Toc509395199 \h </w:instrText>
+              <w:instrText xml:space="preserve"> PAGEREF _Toc509476573 \h </w:instrText>
             </w:r>
             <w:r>
               <w:rPr>
@@ -1887,7 +1887,7 @@
               <w:szCs w:val="24"/>
             </w:rPr>
           </w:pPr>
-          <w:hyperlink w:anchor="_Toc509395200" w:history="1">
+          <w:hyperlink w:anchor="_Toc509476574" w:history="1">
             <w:r>
               <w:rPr>
                 <w:rStyle w:val="Hyperlink"/>
@@ -1932,7 +1932,97 @@
                 <w:noProof/>
                 <w:webHidden/>
               </w:rPr>
-              <w:instrText xml:space="preserve"> PAGEREF _Toc509395200 \h </w:instrText>
+              <w:instrText xml:space="preserve"> PAGEREF _Toc509476574 \h </w:instrText>
+            </w:r>
+            <w:r>
+              <w:rPr>
+                <w:noProof/>
+                <w:webHidden/>
+              </w:rPr>
+            </w:r>
+            <w:r>
+              <w:rPr>
+                <w:noProof/>
+                <w:webHidden/>
+              </w:rPr>
+              <w:fldChar w:fldCharType="separate"/>
+            </w:r>
+            <w:r>
+              <w:rPr>
+                <w:noProof/>
+                <w:webHidden/>
+              </w:rPr>
+              <w:t>3</w:t>
+            </w:r>
+            <w:r>
+              <w:rPr>
+                <w:noProof/>
+                <w:webHidden/>
+              </w:rPr>
+              <w:fldChar w:fldCharType="end"/>
+            </w:r>
+          </w:hyperlink>
+        </w:p>
+        <w:p>
+          <w:pPr>
+            <w:pStyle w:val="TOC2"/>
+            <w:tabs>
+              <w:tab w:val="left" w:pos="960"/>
+              <w:tab w:val="right" w:leader="dot" w:pos="9350"/>
+            </w:tabs>
+            <w:rPr>
+              <w:rFonts w:cstheme="minorBidi"/>
+              <w:noProof/>
+              <w:sz w:val="24"/>
+              <w:szCs w:val="24"/>
+            </w:rPr>
+          </w:pPr>
+          <w:hyperlink w:anchor="_Toc509476575" w:history="1">
+            <w:r>
+              <w:rPr>
+                <w:rStyle w:val="Hyperlink"/>
+                <w:rFonts w:ascii="Times New Roman" w:hAnsi="Times New Roman"/>
+                <w:noProof/>
+              </w:rPr>
+              <w:t>2.3.</w:t>
+            </w:r>
+            <w:r>
+              <w:rPr>
+                <w:rFonts w:cstheme="minorBidi"/>
+                <w:noProof/>
+                <w:sz w:val="24"/>
+                <w:szCs w:val="24"/>
+              </w:rPr>
+              <w:tab/>
+            </w:r>
+            <w:r>
+              <w:rPr>
+                <w:rStyle w:val="Hyperlink"/>
+                <w:rFonts w:ascii="Times New Roman" w:hAnsi="Times New Roman"/>
+                <w:noProof/>
+              </w:rPr>
+              <w:t>Overall Software Architecture</w:t>
+            </w:r>
+            <w:r>
+              <w:rPr>
+                <w:noProof/>
+                <w:webHidden/>
+              </w:rPr>
+              <w:tab/>
+            </w:r>
+            <w:r>
+              <w:rPr>
+                <w:noProof/>
+                <w:webHidden/>
+              </w:rPr>
+              <w:fldChar w:fldCharType="begin"/>
+            </w:r>
+            <w:r>
+              <w:rPr>
+                <w:noProof/>
+                <w:webHidden/>
+              </w:rPr>
+              <w:instrText xml:space="preserve"> PAGEREF _Toc509476575 \h </w:instrText>
             </w:r>
             <w:r>
               <w:rPr>
@@ -1977,14 +2067,14 @@
               <w:szCs w:val="24"/>
             </w:rPr>
           </w:pPr>
-          <w:hyperlink w:anchor="_Toc509395201" w:history="1">
+          <w:hyperlink w:anchor="_Toc509476576" w:history="1">
             <w:r>
               <w:rPr>
                 <w:rStyle w:val="Hyperlink"/>
                 <w:rFonts w:ascii="Times New Roman" w:hAnsi="Times New Roman"/>
                 <w:noProof/>
               </w:rPr>
-              <w:t>2.3.</w:t>
+              <w:t>2.4.</w:t>
             </w:r>
             <w:r>
               <w:rPr>
@@ -2022,7 +2112,7 @@
                 <w:noProof/>
                 <w:webHidden/>
               </w:rPr>
-              <w:instrText xml:space="preserve"> PAGEREF _Toc509395201 \h </w:instrText>
+              <w:instrText xml:space="preserve"> PAGEREF _Toc509476576 \h </w:instrText>
             </w:r>
             <w:r>
               <w:rPr>
@@ -2042,7 +2132,7 @@
                 <w:noProof/>
                 <w:webHidden/>
               </w:rPr>
-              <w:t>3</w:t>
+              <w:t>4</w:t>
             </w:r>
             <w:r>
               <w:rPr>
@@ -2067,14 +2157,14 @@
               <w:szCs w:val="24"/>
             </w:rPr>
           </w:pPr>
-          <w:hyperlink w:anchor="_Toc509395202" w:history="1">
+          <w:hyperlink w:anchor="_Toc509476577" w:history="1">
             <w:r>
               <w:rPr>
                 <w:rStyle w:val="Hyperlink"/>
                 <w:rFonts w:ascii="Times New Roman" w:hAnsi="Times New Roman"/>
                 <w:noProof/>
               </w:rPr>
-              <w:t>2.4.</w:t>
+              <w:t>2.5.</w:t>
             </w:r>
             <w:r>
               <w:rPr>
@@ -2112,7 +2202,7 @@
                 <w:noProof/>
                 <w:webHidden/>
               </w:rPr>
-              <w:instrText xml:space="preserve"> PAGEREF _Toc509395202 \h </w:instrText>
+              <w:instrText xml:space="preserve"> PAGEREF _Toc509476577 \h </w:instrText>
             </w:r>
             <w:r>
               <w:rPr>
@@ -2132,7 +2222,7 @@
                 <w:noProof/>
                 <w:webHidden/>
               </w:rPr>
-              <w:t>3</w:t>
+              <w:t>4</w:t>
             </w:r>
             <w:r>
               <w:rPr>
@@ -2157,14 +2247,14 @@
               <w:szCs w:val="24"/>
             </w:rPr>
           </w:pPr>
-          <w:hyperlink w:anchor="_Toc509395203" w:history="1">
+          <w:hyperlink w:anchor="_Toc509476578" w:history="1">
             <w:r>
               <w:rPr>
                 <w:rStyle w:val="Hyperlink"/>
                 <w:rFonts w:ascii="Times New Roman" w:hAnsi="Times New Roman"/>
                 <w:noProof/>
               </w:rPr>
-              <w:t>2.4.1.</w:t>
+              <w:t>2.5.1.</w:t>
             </w:r>
             <w:r>
               <w:rPr>
@@ -2202,7 +2292,7 @@
                 <w:noProof/>
                 <w:webHidden/>
               </w:rPr>
-              <w:instrText xml:space="preserve"> PAGEREF _Toc509395203 \h </w:instrText>
+              <w:instrText xml:space="preserve"> PAGEREF _Toc509476578 \h </w:instrText>
             </w:r>
             <w:r>
               <w:rPr>
@@ -2222,7 +2312,7 @@
                 <w:noProof/>
                 <w:webHidden/>
               </w:rPr>
-              <w:t>3</w:t>
+              <w:t>4</w:t>
             </w:r>
             <w:r>
               <w:rPr>
@@ -2247,7 +2337,7 @@
               <w:szCs w:val="24"/>
             </w:rPr>
           </w:pPr>
-          <w:hyperlink w:anchor="_Toc509395204" w:history="1">
+          <w:hyperlink w:anchor="_Toc509476579" w:history="1">
             <w:r>
               <w:rPr>
                 <w:rStyle w:val="Hyperlink"/>
@@ -2271,7 +2361,7 @@
                 <w:rFonts w:ascii="Times New Roman" w:hAnsi="Times New Roman"/>
                 <w:noProof/>
               </w:rPr>
-              <w:t>Risks</w:t>
+              <w:t>Risks Analysis</w:t>
             </w:r>
             <w:r>
               <w:rPr>
@@ -2292,7 +2382,7 @@
                 <w:noProof/>
                 <w:webHidden/>
               </w:rPr>
-              <w:instrText xml:space="preserve"> PAGEREF _Toc509395204 \h </w:instrText>
+              <w:instrText xml:space="preserve"> PAGEREF _Toc509476579 \h </w:instrText>
             </w:r>
             <w:r>
               <w:rPr>
@@ -2312,7 +2402,7 @@
                 <w:noProof/>
                 <w:webHidden/>
               </w:rPr>
-              <w:t>3</w:t>
+              <w:t>4</w:t>
             </w:r>
             <w:r>
               <w:rPr>
@@ -2372,7 +2462,7 @@
           <w:color w:val="000000" w:themeColor="text1"/>
         </w:rPr>
       </w:pPr>
-      <w:bookmarkStart w:id="0" w:name="_Toc509395193"/>
+      <w:bookmarkStart w:id="0" w:name="_Toc509476567"/>
       <w:r>
         <w:rPr>
           <w:rFonts w:ascii="Times New Roman" w:eastAsia="Times New Roman" w:hAnsi="Times New Roman" w:cs="Times New Roman"/>
@@ -2402,7 +2492,7 @@
           <w:color w:val="000000" w:themeColor="text1"/>
         </w:rPr>
       </w:pPr>
-      <w:bookmarkStart w:id="1" w:name="_Toc509395194"/>
+      <w:bookmarkStart w:id="1" w:name="_Toc509476568"/>
       <w:r>
         <w:rPr>
           <w:rFonts w:ascii="Times New Roman" w:eastAsia="Times New Roman" w:hAnsi="Times New Roman" w:cs="Times New Roman"/>
@@ -2521,7 +2611,7 @@
           <w:color w:val="000000" w:themeColor="text1"/>
         </w:rPr>
       </w:pPr>
-      <w:bookmarkStart w:id="2" w:name="_Toc509395195"/>
+      <w:bookmarkStart w:id="2" w:name="_Toc509476569"/>
       <w:r>
         <w:rPr>
           <w:rFonts w:ascii="Times New Roman" w:eastAsia="Times New Roman" w:hAnsi="Times New Roman" w:cs="Times New Roman"/>
@@ -2669,6 +2759,68 @@
     </w:p>
     <w:p>
       <w:pPr>
+        <w:ind w:left="806"/>
+        <w:rPr>
+          <w:b/>
+        </w:rPr>
+      </w:pPr>
+      <w:r>
+        <w:rPr>
+          <w:b/>
+        </w:rPr>
+        <w:t>Data Store:</w:t>
+      </w:r>
+    </w:p>
+    <w:p>
+      <w:pPr>
+        <w:pStyle w:val="ListParagraph"/>
+        <w:numPr>
+          <w:ilvl w:val="0"/>
+          <w:numId w:val="8"/>
+        </w:numPr>
+        <w:rPr>
+          <w:b/>
+        </w:rPr>
+      </w:pPr>
+      <w:r>
+        <w:t xml:space="preserve">Responsible </w:t>
+      </w:r>
+      <w:r>
+        <w:t>for storing, managing, and retrieving requested data.</w:t>
+      </w:r>
+    </w:p>
+    <w:p>
+      <w:pPr>
+        <w:ind w:left="720"/>
+        <w:rPr>
+          <w:b/>
+        </w:rPr>
+      </w:pPr>
+      <w:r>
+        <w:rPr>
+          <w:b/>
+        </w:rPr>
+        <w:t>Search Processing Component:</w:t>
+      </w:r>
+    </w:p>
+    <w:p>
+      <w:pPr>
+        <w:jc w:val="center"/>
+        <w:rPr>
+          <w:b/>
+        </w:rPr>
+      </w:pPr>
+      <w:r>
+        <w:rPr>
+          <w:b/>
+        </w:rPr>
+        <w:t>NEED TO DO OVER</w:t>
+      </w:r>
+      <w:bookmarkStart w:id="3" w:name="_GoBack"/>
+      <w:bookmarkEnd w:id="3"/>
+    </w:p>
+    <w:p>
+      <w:pPr>
         <w:pStyle w:val="Heading2"/>
         <w:numPr>
           <w:ilvl w:val="1"/>
@@ -2679,7 +2831,7 @@
           <w:color w:val="000000" w:themeColor="text1"/>
         </w:rPr>
       </w:pPr>
-      <w:bookmarkStart w:id="3" w:name="_Toc509395196"/>
+      <w:bookmarkStart w:id="4" w:name="_Toc509476570"/>
       <w:r>
         <w:rPr>
           <w:rFonts w:ascii="Times New Roman" w:eastAsia="Times New Roman" w:hAnsi="Times New Roman" w:cs="Times New Roman"/>
@@ -2687,7 +2839,7 @@
         </w:rPr>
         <w:t>References</w:t>
       </w:r>
-      <w:bookmarkEnd w:id="3"/>
+      <w:bookmarkEnd w:id="4"/>
     </w:p>
     <w:p>
       <w:pPr>
@@ -2727,7 +2879,7 @@
           <w:color w:val="000000" w:themeColor="text1"/>
         </w:rPr>
       </w:pPr>
-      <w:bookmarkStart w:id="4" w:name="_Toc509395197"/>
+      <w:bookmarkStart w:id="5" w:name="_Toc509476571"/>
       <w:r>
         <w:rPr>
           <w:rFonts w:ascii="Times New Roman" w:eastAsia="Times New Roman" w:hAnsi="Times New Roman" w:cs="Times New Roman"/>
@@ -2763,7 +2915,7 @@
         </w:rPr>
         <w:t>ocument</w:t>
       </w:r>
-      <w:bookmarkEnd w:id="4"/>
+      <w:bookmarkEnd w:id="5"/>
     </w:p>
     <w:p>
       <w:pPr>
@@ -2844,13 +2996,14 @@
           <w:szCs w:val="24"/>
         </w:rPr>
       </w:pPr>
-      <w:bookmarkStart w:id="5" w:name="_Toc509395198"/>
+      <w:bookmarkStart w:id="6" w:name="_Toc509476572"/>
       <w:r>
         <w:rPr>
           <w:rStyle w:val="Heading1Char"/>
           <w:rFonts w:ascii="Times New Roman" w:hAnsi="Times New Roman" w:cs="Times New Roman"/>
           <w:color w:val="000000" w:themeColor="text1"/>
         </w:rPr>
+        <w:lastRenderedPageBreak/>
         <w:t xml:space="preserve">General </w:t>
       </w:r>
       <w:r>
@@ -2869,7 +3022,7 @@
         </w:rPr>
         <w:t>escription</w:t>
       </w:r>
-      <w:bookmarkEnd w:id="5"/>
+      <w:bookmarkEnd w:id="6"/>
     </w:p>
     <w:p>
       <w:pPr>
@@ -2884,7 +3037,7 @@
           <w:color w:val="000000" w:themeColor="text1"/>
         </w:rPr>
       </w:pPr>
-      <w:bookmarkStart w:id="6" w:name="_Toc509395199"/>
+      <w:bookmarkStart w:id="7" w:name="_Toc509476573"/>
       <w:r>
         <w:rPr>
           <w:rStyle w:val="Heading2Char"/>
@@ -2909,7 +3062,7 @@
         </w:rPr>
         <w:t>erspective</w:t>
       </w:r>
-      <w:bookmarkEnd w:id="6"/>
+      <w:bookmarkEnd w:id="7"/>
     </w:p>
     <w:p>
       <w:pPr>
@@ -2964,14 +3117,13 @@
           <w:color w:val="000000" w:themeColor="text1"/>
         </w:rPr>
       </w:pPr>
-      <w:bookmarkStart w:id="7" w:name="_Toc509395200"/>
+      <w:bookmarkStart w:id="8" w:name="_Toc509476574"/>
       <w:r>
         <w:rPr>
           <w:rStyle w:val="Heading2Char"/>
           <w:rFonts w:ascii="Times New Roman" w:hAnsi="Times New Roman" w:cs="Times New Roman"/>
           <w:color w:val="000000" w:themeColor="text1"/>
         </w:rPr>
-        <w:lastRenderedPageBreak/>
         <w:t xml:space="preserve">Product </w:t>
       </w:r>
       <w:r>
@@ -2990,14 +3142,17 @@
         </w:rPr>
         <w:t>unctions</w:t>
       </w:r>
-      <w:bookmarkEnd w:id="7"/>
+      <w:bookmarkEnd w:id="8"/>
     </w:p>
     <w:p>
       <w:pPr>
         <w:ind w:left="720"/>
       </w:pPr>
       <w:r>
-        <w:t>To date, the software will provide the following functions:</w:t>
+        <w:t>T</w:t>
+      </w:r>
+      <w:r>
+        <w:t>he software will provide the following functions:</w:t>
       </w:r>
     </w:p>
     <w:p>
@@ -3063,6 +3218,7 @@
           <w:color w:val="000000" w:themeColor="text1"/>
         </w:rPr>
       </w:pPr>
+      <w:bookmarkStart w:id="9" w:name="_Toc509476575"/>
       <w:r>
         <w:rPr>
           <w:rFonts w:ascii="Times New Roman" w:hAnsi="Times New Roman" w:cs="Times New Roman"/>
@@ -3070,6 +3226,7 @@
         </w:rPr>
         <w:t>Overall Software Architecture</w:t>
       </w:r>
+      <w:bookmarkEnd w:id="9"/>
     </w:p>
     <w:p>
       <w:pPr>
@@ -3098,16 +3255,18 @@
       <w:pPr>
         <w:ind w:left="792"/>
       </w:pPr>
-      <w:bookmarkStart w:id="8" w:name="_GoBack"/>
-      <w:bookmarkEnd w:id="8"/>
     </w:p>
     <w:p>
       <w:pPr>
         <w:ind w:left="792"/>
-      </w:pPr>
-      <w:r>
         <w:rPr>
           <w:i/>
+        </w:rPr>
+      </w:pPr>
+      <w:r>
+        <w:rPr>
+          <w:i/>
+          <w:noProof/>
         </w:rPr>
         <w:drawing>
           <wp:inline distT="0" distB="0" distL="0" distR="0" wp14:anchorId="0F4312B1" wp14:editId="1B30DC81">
@@ -3151,6 +3310,46 @@
         </w:rPr>
         <w:t xml:space="preserve"> </w:t>
       </w:r>
+    </w:p>
+    <w:p>
+      <w:pPr>
+        <w:ind w:left="792"/>
+        <w:rPr>
+          <w:i/>
+        </w:rPr>
+      </w:pPr>
+    </w:p>
+    <w:p>
+      <w:pPr>
+        <w:ind w:left="792"/>
+        <w:jc w:val="center"/>
+        <w:rPr>
+          <w:b/>
+        </w:rPr>
+      </w:pPr>
+      <w:r>
+        <w:rPr>
+          <w:b/>
+        </w:rPr>
+        <w:t>Fig</w:t>
+      </w:r>
+      <w:r>
+        <w:rPr>
+          <w:b/>
+        </w:rPr>
+        <w:t>ure</w:t>
+      </w:r>
+      <w:r>
+        <w:rPr>
+          <w:b/>
+        </w:rPr>
+        <w:t xml:space="preserve"> 2.0</w:t>
+      </w:r>
+    </w:p>
+    <w:p>
+      <w:pPr>
+        <w:ind w:left="792"/>
+      </w:pPr>
       <w:r>
         <w:rPr>
           <w:b/>
@@ -3264,6 +3463,7 @@
         </w:numPr>
       </w:pPr>
       <w:r>
+        <w:lastRenderedPageBreak/>
         <w:t xml:space="preserve">Is the engine that </w:t>
       </w:r>
       <w:r>
@@ -3333,7 +3533,7 @@
           <w:color w:val="000000" w:themeColor="text1"/>
         </w:rPr>
       </w:pPr>
-      <w:bookmarkStart w:id="9" w:name="_Toc509395201"/>
+      <w:bookmarkStart w:id="10" w:name="_Toc509476576"/>
       <w:r>
         <w:rPr>
           <w:rStyle w:val="Heading2Char"/>
@@ -3358,7 +3558,7 @@
         </w:rPr>
         <w:t>haracteristics</w:t>
       </w:r>
-      <w:bookmarkEnd w:id="9"/>
+      <w:bookmarkEnd w:id="10"/>
     </w:p>
     <w:p>
       <w:pPr>
@@ -3390,14 +3590,13 @@
           <w:color w:val="000000" w:themeColor="text1"/>
         </w:rPr>
       </w:pPr>
-      <w:bookmarkStart w:id="10" w:name="_Toc509395202"/>
+      <w:bookmarkStart w:id="11" w:name="_Toc509476577"/>
       <w:r>
         <w:rPr>
           <w:rStyle w:val="Heading2Char"/>
           <w:rFonts w:ascii="Times New Roman" w:hAnsi="Times New Roman" w:cs="Times New Roman"/>
           <w:color w:val="000000" w:themeColor="text1"/>
         </w:rPr>
-        <w:lastRenderedPageBreak/>
         <w:t xml:space="preserve">General </w:t>
       </w:r>
       <w:r>
@@ -3440,7 +3639,7 @@
         </w:rPr>
         <w:t>Requirements</w:t>
       </w:r>
-      <w:bookmarkEnd w:id="10"/>
+      <w:bookmarkEnd w:id="11"/>
     </w:p>
     <w:p>
       <w:pPr>
@@ -3455,7 +3654,7 @@
           <w:color w:val="000000" w:themeColor="text1"/>
         </w:rPr>
       </w:pPr>
-      <w:bookmarkStart w:id="11" w:name="_Toc509395203"/>
+      <w:bookmarkStart w:id="12" w:name="_Toc509476578"/>
       <w:r>
         <w:rPr>
           <w:rStyle w:val="Heading2Char"/>
@@ -3480,7 +3679,7 @@
         </w:rPr>
         <w:t>ependencies</w:t>
       </w:r>
-      <w:bookmarkEnd w:id="11"/>
+      <w:bookmarkEnd w:id="12"/>
     </w:p>
     <w:p>
       <w:pPr>
@@ -3511,7 +3710,7 @@
           <w:color w:val="000000" w:themeColor="text1"/>
         </w:rPr>
       </w:pPr>
-      <w:bookmarkStart w:id="12" w:name="_Toc509395204"/>
+      <w:bookmarkStart w:id="13" w:name="_Toc509476579"/>
       <w:r>
         <w:rPr>
           <w:rFonts w:ascii="Times New Roman" w:hAnsi="Times New Roman" w:cs="Times New Roman"/>
@@ -3519,7 +3718,14 @@
         </w:rPr>
         <w:t>Risks</w:t>
       </w:r>
-      <w:bookmarkEnd w:id="12"/>
+      <w:r>
+        <w:rPr>
+          <w:rFonts w:ascii="Times New Roman" w:hAnsi="Times New Roman" w:cs="Times New Roman"/>
+          <w:color w:val="000000" w:themeColor="text1"/>
+        </w:rPr>
+        <w:t xml:space="preserve"> Analysis</w:t>
+      </w:r>
+      <w:bookmarkEnd w:id="13"/>
       <w:r>
         <w:rPr>
           <w:rFonts w:ascii="Times New Roman" w:hAnsi="Times New Roman" w:cs="Times New Roman"/>
@@ -3801,6 +4007,232 @@
     </w:lvl>
   </w:abstractNum>
   <w:abstractNum w:abstractNumId="1" w15:restartNumberingAfterBreak="0">
+    <w:nsid w:val="0D5227F9"/>
+    <w:multiLevelType w:val="hybridMultilevel"/>
+    <w:tmpl w:val="90F6D674"/>
+    <w:lvl w:ilvl="0" w:tplc="5D108374">
+      <w:start w:val="1"/>
+      <w:numFmt w:val="bullet"/>
+      <w:lvlText w:val="-"/>
+      <w:lvlJc w:val="left"/>
+      <w:pPr>
+        <w:ind w:left="1800" w:hanging="360"/>
+      </w:pPr>
+      <w:rPr>
+        <w:rFonts w:ascii="Calibri" w:eastAsiaTheme="minorHAnsi" w:hAnsi="Calibri" w:cs="Calibri" w:hint="default"/>
+      </w:rPr>
+    </w:lvl>
+    <w:lvl w:ilvl="1" w:tplc="04090003" w:tentative="1">
+      <w:start w:val="1"/>
+      <w:numFmt w:val="bullet"/>
+      <w:lvlText w:val="o"/>
+      <w:lvlJc w:val="left"/>
+      <w:pPr>
+        <w:ind w:left="2520" w:hanging="360"/>
+      </w:pPr>
+      <w:rPr>
+        <w:rFonts w:ascii="Courier New" w:hAnsi="Courier New" w:cs="Courier New" w:hint="default"/>
+      </w:rPr>
+    </w:lvl>
+    <w:lvl w:ilvl="2" w:tplc="04090005" w:tentative="1">
+      <w:start w:val="1"/>
+      <w:numFmt w:val="bullet"/>
+      <w:lvlText w:val=""/>
+      <w:lvlJc w:val="left"/>
+      <w:pPr>
+        <w:ind w:left="3240" w:hanging="360"/>
+      </w:pPr>
+      <w:rPr>
+        <w:rFonts w:ascii="Wingdings" w:hAnsi="Wingdings" w:hint="default"/>
+      </w:rPr>
+    </w:lvl>
+    <w:lvl w:ilvl="3" w:tplc="04090001" w:tentative="1">
+      <w:start w:val="1"/>
+      <w:numFmt w:val="bullet"/>
+      <w:lvlText w:val=""/>
+      <w:lvlJc w:val="left"/>
+      <w:pPr>
+        <w:ind w:left="3960" w:hanging="360"/>
+      </w:pPr>
+      <w:rPr>
+        <w:rFonts w:ascii="Symbol" w:hAnsi="Symbol" w:hint="default"/>
+      </w:rPr>
+    </w:lvl>
+    <w:lvl w:ilvl="4" w:tplc="04090003" w:tentative="1">
+      <w:start w:val="1"/>
+      <w:numFmt w:val="bullet"/>
+      <w:lvlText w:val="o"/>
+      <w:lvlJc w:val="left"/>
+      <w:pPr>
+        <w:ind w:left="4680" w:hanging="360"/>
+      </w:pPr>
+      <w:rPr>
+        <w:rFonts w:ascii="Courier New" w:hAnsi="Courier New" w:cs="Courier New" w:hint="default"/>
+      </w:rPr>
+    </w:lvl>
+    <w:lvl w:ilvl="5" w:tplc="04090005" w:tentative="1">
+      <w:start w:val="1"/>
+      <w:numFmt w:val="bullet"/>
+      <w:lvlText w:val=""/>
+      <w:lvlJc w:val="left"/>
+      <w:pPr>
+        <w:ind w:left="5400" w:hanging="360"/>
+      </w:pPr>
+      <w:rPr>
+        <w:rFonts w:ascii="Wingdings" w:hAnsi="Wingdings" w:hint="default"/>
+      </w:rPr>
+    </w:lvl>
+    <w:lvl w:ilvl="6" w:tplc="04090001" w:tentative="1">
+      <w:start w:val="1"/>
+      <w:numFmt w:val="bullet"/>
+      <w:lvlText w:val=""/>
+      <w:lvlJc w:val="left"/>
+      <w:pPr>
+        <w:ind w:left="6120" w:hanging="360"/>
+      </w:pPr>
+      <w:rPr>
+        <w:rFonts w:ascii="Symbol" w:hAnsi="Symbol" w:hint="default"/>
+      </w:rPr>
+    </w:lvl>
+    <w:lvl w:ilvl="7" w:tplc="04090003" w:tentative="1">
+      <w:start w:val="1"/>
+      <w:numFmt w:val="bullet"/>
+      <w:lvlText w:val="o"/>
+      <w:lvlJc w:val="left"/>
+      <w:pPr>
+        <w:ind w:left="6840" w:hanging="360"/>
+      </w:pPr>
+      <w:rPr>
+        <w:rFonts w:ascii="Courier New" w:hAnsi="Courier New" w:cs="Courier New" w:hint="default"/>
+      </w:rPr>
+    </w:lvl>
+    <w:lvl w:ilvl="8" w:tplc="04090005" w:tentative="1">
+      <w:start w:val="1"/>
+      <w:numFmt w:val="bullet"/>
+      <w:lvlText w:val=""/>
+      <w:lvlJc w:val="left"/>
+      <w:pPr>
+        <w:ind w:left="7560" w:hanging="360"/>
+      </w:pPr>
+      <w:rPr>
+        <w:rFonts w:ascii="Wingdings" w:hAnsi="Wingdings" w:hint="default"/>
+      </w:rPr>
+    </w:lvl>
+  </w:abstractNum>
+  <w:abstractNum w:abstractNumId="2" w15:restartNumberingAfterBreak="0">
+    <w:nsid w:val="19E93604"/>
+    <w:multiLevelType w:val="hybridMultilevel"/>
+    <w:tmpl w:val="2ADEE8EA"/>
+    <w:lvl w:ilvl="0" w:tplc="8BF0FFFC">
+      <w:start w:val="1"/>
+      <w:numFmt w:val="bullet"/>
+      <w:lvlText w:val="-"/>
+      <w:lvlJc w:val="left"/>
+      <w:pPr>
+        <w:ind w:left="1166" w:hanging="360"/>
+      </w:pPr>
+      <w:rPr>
+        <w:rFonts w:ascii="Calibri" w:eastAsiaTheme="minorHAnsi" w:hAnsi="Calibri" w:cs="Calibri" w:hint="default"/>
+      </w:rPr>
+    </w:lvl>
+    <w:lvl w:ilvl="1" w:tplc="04090003" w:tentative="1">
+      <w:start w:val="1"/>
+      <w:numFmt w:val="bullet"/>
+      <w:lvlText w:val="o"/>
+      <w:lvlJc w:val="left"/>
+      <w:pPr>
+        <w:ind w:left="1886" w:hanging="360"/>
+      </w:pPr>
+      <w:rPr>
+        <w:rFonts w:ascii="Courier New" w:hAnsi="Courier New" w:cs="Courier New" w:hint="default"/>
+      </w:rPr>
+    </w:lvl>
+    <w:lvl w:ilvl="2" w:tplc="04090005" w:tentative="1">
+      <w:start w:val="1"/>
+      <w:numFmt w:val="bullet"/>
+      <w:lvlText w:val=""/>
+      <w:lvlJc w:val="left"/>
+      <w:pPr>
+        <w:ind w:left="2606" w:hanging="360"/>
+      </w:pPr>
+      <w:rPr>
+        <w:rFonts w:ascii="Wingdings" w:hAnsi="Wingdings" w:hint="default"/>
+      </w:rPr>
+    </w:lvl>
+    <w:lvl w:ilvl="3" w:tplc="04090001" w:tentative="1">
+      <w:start w:val="1"/>
+      <w:numFmt w:val="bullet"/>
+      <w:lvlText w:val=""/>
+      <w:lvlJc w:val="left"/>
+      <w:pPr>
+        <w:ind w:left="3326" w:hanging="360"/>
+      </w:pPr>
+      <w:rPr>
+        <w:rFonts w:ascii="Symbol" w:hAnsi="Symbol" w:hint="default"/>
+      </w:rPr>
+    </w:lvl>
+    <w:lvl w:ilvl="4" w:tplc="04090003" w:tentative="1">
+      <w:start w:val="1"/>
+      <w:numFmt w:val="bullet"/>
+      <w:lvlText w:val="o"/>
+      <w:lvlJc w:val="left"/>
+      <w:pPr>
+        <w:ind w:left="4046" w:hanging="360"/>
+      </w:pPr>
+      <w:rPr>
+        <w:rFonts w:ascii="Courier New" w:hAnsi="Courier New" w:cs="Courier New" w:hint="default"/>
+      </w:rPr>
+    </w:lvl>
+    <w:lvl w:ilvl="5" w:tplc="04090005" w:tentative="1">
+      <w:start w:val="1"/>
+      <w:numFmt w:val="bullet"/>
+      <w:lvlText w:val=""/>
+      <w:lvlJc w:val="left"/>
+      <w:pPr>
+        <w:ind w:left="4766" w:hanging="360"/>
+      </w:pPr>
+      <w:rPr>
+        <w:rFonts w:ascii="Wingdings" w:hAnsi="Wingdings" w:hint="default"/>
+      </w:rPr>
+    </w:lvl>
+    <w:lvl w:ilvl="6" w:tplc="04090001" w:tentative="1">
+      <w:start w:val="1"/>
+      <w:numFmt w:val="bullet"/>
+      <w:lvlText w:val=""/>
+      <w:lvlJc w:val="left"/>
+      <w:pPr>
+        <w:ind w:left="5486" w:hanging="360"/>
+      </w:pPr>
+      <w:rPr>
+        <w:rFonts w:ascii="Symbol" w:hAnsi="Symbol" w:hint="default"/>
+      </w:rPr>
+    </w:lvl>
+    <w:lvl w:ilvl="7" w:tplc="04090003" w:tentative="1">
+      <w:start w:val="1"/>
+      <w:numFmt w:val="bullet"/>
+      <w:lvlText w:val="o"/>
+      <w:lvlJc w:val="left"/>
+      <w:pPr>
+        <w:ind w:left="6206" w:hanging="360"/>
+      </w:pPr>
+      <w:rPr>
+        <w:rFonts w:ascii="Courier New" w:hAnsi="Courier New" w:cs="Courier New" w:hint="default"/>
+      </w:rPr>
+    </w:lvl>
+    <w:lvl w:ilvl="8" w:tplc="04090005" w:tentative="1">
+      <w:start w:val="1"/>
+      <w:numFmt w:val="bullet"/>
+      <w:lvlText w:val=""/>
+      <w:lvlJc w:val="left"/>
+      <w:pPr>
+        <w:ind w:left="6926" w:hanging="360"/>
+      </w:pPr>
+      <w:rPr>
+        <w:rFonts w:ascii="Wingdings" w:hAnsi="Wingdings" w:hint="default"/>
+      </w:rPr>
+    </w:lvl>
+  </w:abstractNum>
+  <w:abstractNum w:abstractNumId="3" w15:restartNumberingAfterBreak="0">
     <w:nsid w:val="2B91240A"/>
     <w:multiLevelType w:val="multilevel"/>
     <w:tmpl w:val="0409001F"/>
@@ -3886,7 +4318,7 @@
       </w:pPr>
     </w:lvl>
   </w:abstractNum>
-  <w:abstractNum w:abstractNumId="2" w15:restartNumberingAfterBreak="0">
+  <w:abstractNum w:abstractNumId="4" w15:restartNumberingAfterBreak="0">
     <w:nsid w:val="60CA61C8"/>
     <w:multiLevelType w:val="multilevel"/>
     <w:tmpl w:val="0409001F"/>
@@ -3972,7 +4404,7 @@
       </w:pPr>
     </w:lvl>
   </w:abstractNum>
-  <w:abstractNum w:abstractNumId="3" w15:restartNumberingAfterBreak="0">
+  <w:abstractNum w:abstractNumId="5" w15:restartNumberingAfterBreak="0">
     <w:nsid w:val="657E6609"/>
     <w:multiLevelType w:val="multilevel"/>
     <w:tmpl w:val="0409001F"/>
@@ -4058,7 +4490,7 @@
       </w:pPr>
     </w:lvl>
   </w:abstractNum>
-  <w:abstractNum w:abstractNumId="4" w15:restartNumberingAfterBreak="0">
+  <w:abstractNum w:abstractNumId="6" w15:restartNumberingAfterBreak="0">
     <w:nsid w:val="6F1F38F0"/>
     <w:multiLevelType w:val="hybridMultilevel"/>
     <w:tmpl w:val="F5FA38C2"/>
@@ -4171,7 +4603,7 @@
       </w:rPr>
     </w:lvl>
   </w:abstractNum>
-  <w:abstractNum w:abstractNumId="5" w15:restartNumberingAfterBreak="0">
+  <w:abstractNum w:abstractNumId="7" w15:restartNumberingAfterBreak="0">
     <w:nsid w:val="7789072A"/>
     <w:multiLevelType w:val="hybridMultilevel"/>
     <w:tmpl w:val="19A05D76"/>
@@ -4258,22 +4690,28 @@
     </w:lvl>
   </w:abstractNum>
   <w:num w:numId="1">
-    <w:abstractNumId w:val="1"/>
+    <w:abstractNumId w:val="3"/>
   </w:num>
   <w:num w:numId="2">
-    <w:abstractNumId w:val="2"/>
+    <w:abstractNumId w:val="4"/>
   </w:num>
   <w:num w:numId="3">
-    <w:abstractNumId w:val="3"/>
+    <w:abstractNumId w:val="5"/>
   </w:num>
   <w:num w:numId="4">
     <w:abstractNumId w:val="0"/>
   </w:num>
   <w:num w:numId="5">
-    <w:abstractNumId w:val="5"/>
+    <w:abstractNumId w:val="7"/>
   </w:num>
   <w:num w:numId="6">
-    <w:abstractNumId w:val="4"/>
+    <w:abstractNumId w:val="6"/>
+  </w:num>
+  <w:num w:numId="7">
+    <w:abstractNumId w:val="2"/>
+  </w:num>
+  <w:num w:numId="8">
+    <w:abstractNumId w:val="1"/>
   </w:num>
 </w:numbering>
 </file>
@@ -5258,7 +5696,7 @@
 </file>
 
 <file path=customXml/itemProps1.xml><?xml version="1.0" encoding="utf-8"?>
-<ds:datastoreItem xmlns:ds="http://schemas.openxmlformats.org/officeDocument/2006/customXml" ds:itemID="{60468506-3DD5-5448-A3CF-E508C2B98053}">
+<ds:datastoreItem xmlns:ds="http://schemas.openxmlformats.org/officeDocument/2006/customXml" ds:itemID="{C0F9B410-6F52-744A-B54F-2C5C179AF1DF}">
   <ds:schemaRefs>
     <ds:schemaRef ds:uri="http://schemas.openxmlformats.org/officeDocument/2006/bibliography"/>
   </ds:schemaRefs>

</xml_diff>

<commit_message>
Updated Docs to how license for tools used.
</commit_message>
<xml_diff>
--- a/resources/CISC_397_Class_Project_Software_Requirements_Specification.docx
+++ b/resources/CISC_397_Class_Project_Software_Requirements_Specification.docx
@@ -1138,8 +1138,39 @@
                                     <w:sz w:val="24"/>
                                     <w:szCs w:val="24"/>
                                   </w:rPr>
-                                  <w:t>By Shannon Williams, Daniel Malinsky, Raekwon Harley, Edward Sampson, Sujan Tanniru</w:t>
+                                  <w:t xml:space="preserve">By Shannon Williams, Daniel Malinsky, Raekwon Harley, Edward Sampson, </w:t>
                                 </w:r>
+                                <w:proofErr w:type="spellStart"/>
+                                <w:r>
+                                  <w:rPr>
+                                    <w:iCs/>
+                                    <w:color w:val="4472C4" w:themeColor="accent1"/>
+                                    <w:sz w:val="24"/>
+                                    <w:szCs w:val="24"/>
+                                  </w:rPr>
+                                  <w:t>Sujan</w:t>
+                                </w:r>
+                                <w:proofErr w:type="spellEnd"/>
+                                <w:r>
+                                  <w:rPr>
+                                    <w:iCs/>
+                                    <w:color w:val="4472C4" w:themeColor="accent1"/>
+                                    <w:sz w:val="24"/>
+                                    <w:szCs w:val="24"/>
+                                  </w:rPr>
+                                  <w:t xml:space="preserve"> </w:t>
+                                </w:r>
+                                <w:proofErr w:type="spellStart"/>
+                                <w:r>
+                                  <w:rPr>
+                                    <w:iCs/>
+                                    <w:color w:val="4472C4" w:themeColor="accent1"/>
+                                    <w:sz w:val="24"/>
+                                    <w:szCs w:val="24"/>
+                                  </w:rPr>
+                                  <w:t>Tanniru</w:t>
+                                </w:r>
+                                <w:proofErr w:type="spellEnd"/>
                               </w:p>
                             </w:txbxContent>
                           </wps:txbx>
@@ -1183,8 +1214,39 @@
                               <w:sz w:val="24"/>
                               <w:szCs w:val="24"/>
                             </w:rPr>
-                            <w:t>By Shannon Williams, Daniel Malinsky, Raekwon Harley, Edward Sampson, Sujan Tanniru</w:t>
+                            <w:t xml:space="preserve">By Shannon Williams, Daniel Malinsky, Raekwon Harley, Edward Sampson, </w:t>
                           </w:r>
+                          <w:proofErr w:type="spellStart"/>
+                          <w:r>
+                            <w:rPr>
+                              <w:iCs/>
+                              <w:color w:val="4472C4" w:themeColor="accent1"/>
+                              <w:sz w:val="24"/>
+                              <w:szCs w:val="24"/>
+                            </w:rPr>
+                            <w:t>Sujan</w:t>
+                          </w:r>
+                          <w:proofErr w:type="spellEnd"/>
+                          <w:r>
+                            <w:rPr>
+                              <w:iCs/>
+                              <w:color w:val="4472C4" w:themeColor="accent1"/>
+                              <w:sz w:val="24"/>
+                              <w:szCs w:val="24"/>
+                            </w:rPr>
+                            <w:t xml:space="preserve"> </w:t>
+                          </w:r>
+                          <w:proofErr w:type="spellStart"/>
+                          <w:r>
+                            <w:rPr>
+                              <w:iCs/>
+                              <w:color w:val="4472C4" w:themeColor="accent1"/>
+                              <w:sz w:val="24"/>
+                              <w:szCs w:val="24"/>
+                            </w:rPr>
+                            <w:t>Tanniru</w:t>
+                          </w:r>
+                          <w:proofErr w:type="spellEnd"/>
                         </w:p>
                       </w:txbxContent>
                     </v:textbox>
@@ -2737,8 +2799,6 @@
       <w:r>
         <w:t>geographical data for a given demographic.</w:t>
       </w:r>
-      <w:bookmarkStart w:id="2" w:name="_GoBack"/>
-      <w:bookmarkEnd w:id="2"/>
     </w:p>
     <w:p/>
     <w:p>
@@ -2753,7 +2813,7 @@
           <w:color w:val="000000" w:themeColor="text1"/>
         </w:rPr>
       </w:pPr>
-      <w:bookmarkStart w:id="3" w:name="_Toc509906456"/>
+      <w:bookmarkStart w:id="2" w:name="_Toc509906456"/>
       <w:r>
         <w:rPr>
           <w:rFonts w:ascii="Times New Roman" w:eastAsia="Times New Roman" w:hAnsi="Times New Roman" w:cs="Times New Roman"/>
@@ -2775,7 +2835,7 @@
         </w:rPr>
         <w:t>roduct</w:t>
       </w:r>
-      <w:bookmarkEnd w:id="3"/>
+      <w:bookmarkEnd w:id="2"/>
     </w:p>
     <w:p>
       <w:pPr>
@@ -2880,7 +2940,7 @@
           <w:color w:val="000000" w:themeColor="text1"/>
         </w:rPr>
       </w:pPr>
-      <w:bookmarkStart w:id="4" w:name="_Toc509906457"/>
+      <w:bookmarkStart w:id="3" w:name="_Toc509906457"/>
       <w:r>
         <w:rPr>
           <w:rFonts w:ascii="Times New Roman" w:eastAsia="Times New Roman" w:hAnsi="Times New Roman" w:cs="Times New Roman"/>
@@ -2888,7 +2948,7 @@
         </w:rPr>
         <w:t>References</w:t>
       </w:r>
-      <w:bookmarkEnd w:id="4"/>
+      <w:bookmarkEnd w:id="3"/>
     </w:p>
     <w:p>
       <w:pPr>
@@ -2932,7 +2992,7 @@
           <w:color w:val="000000" w:themeColor="text1"/>
         </w:rPr>
       </w:pPr>
-      <w:bookmarkStart w:id="5" w:name="_Toc509906458"/>
+      <w:bookmarkStart w:id="4" w:name="_Toc509906458"/>
       <w:r>
         <w:rPr>
           <w:rFonts w:ascii="Times New Roman" w:eastAsia="Times New Roman" w:hAnsi="Times New Roman" w:cs="Times New Roman"/>
@@ -2968,7 +3028,7 @@
         </w:rPr>
         <w:t>ocument</w:t>
       </w:r>
-      <w:bookmarkEnd w:id="5"/>
+      <w:bookmarkEnd w:id="4"/>
     </w:p>
     <w:p>
       <w:pPr>
@@ -3051,7 +3111,7 @@
           <w:szCs w:val="24"/>
         </w:rPr>
       </w:pPr>
-      <w:bookmarkStart w:id="6" w:name="_Toc509906459"/>
+      <w:bookmarkStart w:id="5" w:name="_Toc509906459"/>
       <w:r>
         <w:rPr>
           <w:rStyle w:val="Heading1Char"/>
@@ -3077,7 +3137,7 @@
         </w:rPr>
         <w:t>escription</w:t>
       </w:r>
-      <w:bookmarkEnd w:id="6"/>
+      <w:bookmarkEnd w:id="5"/>
     </w:p>
     <w:p>
       <w:pPr>
@@ -3092,7 +3152,7 @@
           <w:color w:val="000000" w:themeColor="text1"/>
         </w:rPr>
       </w:pPr>
-      <w:bookmarkStart w:id="7" w:name="_Toc509906460"/>
+      <w:bookmarkStart w:id="6" w:name="_Toc509906460"/>
       <w:r>
         <w:rPr>
           <w:rStyle w:val="Heading2Char"/>
@@ -3117,7 +3177,7 @@
         </w:rPr>
         <w:t>erspective</w:t>
       </w:r>
-      <w:bookmarkEnd w:id="7"/>
+      <w:bookmarkEnd w:id="6"/>
     </w:p>
     <w:p>
       <w:pPr>
@@ -3173,7 +3233,7 @@
           <w:color w:val="000000" w:themeColor="text1"/>
         </w:rPr>
       </w:pPr>
-      <w:bookmarkStart w:id="8" w:name="_Toc509906461"/>
+      <w:bookmarkStart w:id="7" w:name="_Toc509906461"/>
       <w:r>
         <w:rPr>
           <w:rStyle w:val="Heading2Char"/>
@@ -3198,7 +3258,7 @@
         </w:rPr>
         <w:t>unctions</w:t>
       </w:r>
-      <w:bookmarkEnd w:id="8"/>
+      <w:bookmarkEnd w:id="7"/>
     </w:p>
     <w:p>
       <w:pPr>
@@ -3276,7 +3336,7 @@
           <w:color w:val="000000" w:themeColor="text1"/>
         </w:rPr>
       </w:pPr>
-      <w:bookmarkStart w:id="9" w:name="_Toc509906462"/>
+      <w:bookmarkStart w:id="8" w:name="_Toc509906462"/>
       <w:r>
         <w:rPr>
           <w:rStyle w:val="Heading2Char"/>
@@ -3301,7 +3361,7 @@
         </w:rPr>
         <w:t>haracteristics</w:t>
       </w:r>
-      <w:bookmarkEnd w:id="9"/>
+      <w:bookmarkEnd w:id="8"/>
     </w:p>
     <w:p>
       <w:pPr>
@@ -3337,7 +3397,7 @@
           <w:color w:val="000000" w:themeColor="text1"/>
         </w:rPr>
       </w:pPr>
-      <w:bookmarkStart w:id="10" w:name="_Toc509906463"/>
+      <w:bookmarkStart w:id="9" w:name="_Toc509906463"/>
       <w:r>
         <w:rPr>
           <w:rFonts w:ascii="Times New Roman" w:hAnsi="Times New Roman" w:cs="Times New Roman"/>
@@ -3345,7 +3405,7 @@
         </w:rPr>
         <w:t>Operating Environment</w:t>
       </w:r>
-      <w:bookmarkEnd w:id="10"/>
+      <w:bookmarkEnd w:id="9"/>
     </w:p>
     <w:p>
       <w:pPr>
@@ -3378,9 +3438,287 @@
     </w:p>
     <w:p>
       <w:pPr>
-        <w:ind w:left="720"/>
-      </w:pPr>
+        <w:pStyle w:val="Heading2"/>
+        <w:numPr>
+          <w:ilvl w:val="2"/>
+          <w:numId w:val="1"/>
+        </w:numPr>
+        <w:rPr>
+          <w:rFonts w:ascii="Times New Roman" w:hAnsi="Times New Roman" w:cs="Times New Roman"/>
+          <w:color w:val="000000" w:themeColor="text1"/>
+        </w:rPr>
+      </w:pPr>
+      <w:r>
+        <w:rPr>
+          <w:rFonts w:ascii="Times New Roman" w:hAnsi="Times New Roman" w:cs="Times New Roman"/>
+          <w:color w:val="000000" w:themeColor="text1"/>
+        </w:rPr>
+        <w:t>Technology/Tools</w:t>
+      </w:r>
+      <w:r>
+        <w:rPr>
+          <w:rFonts w:ascii="Times New Roman" w:hAnsi="Times New Roman" w:cs="Times New Roman"/>
+          <w:color w:val="000000" w:themeColor="text1"/>
+        </w:rPr>
+        <w:t xml:space="preserve"> </w:t>
+      </w:r>
+      <w:r>
+        <w:rPr>
+          <w:rFonts w:ascii="Times New Roman" w:hAnsi="Times New Roman" w:cs="Times New Roman"/>
+          <w:color w:val="000000" w:themeColor="text1"/>
+        </w:rPr>
+        <w:t>Usage</w:t>
+      </w:r>
+      <w:r>
+        <w:rPr>
+          <w:rFonts w:ascii="Times New Roman" w:hAnsi="Times New Roman" w:cs="Times New Roman"/>
+          <w:color w:val="000000" w:themeColor="text1"/>
+        </w:rPr>
+        <w:t xml:space="preserve"> Licenses</w:t>
+      </w:r>
     </w:p>
+    <w:p>
+      <w:pPr>
+        <w:pStyle w:val="ListParagraph"/>
+        <w:numPr>
+          <w:ilvl w:val="0"/>
+          <w:numId w:val="15"/>
+        </w:numPr>
+      </w:pPr>
+      <w:r>
+        <w:rPr>
+          <w:b/>
+        </w:rPr>
+        <w:t xml:space="preserve">MongoDB: </w:t>
+      </w:r>
+      <w:r>
+        <w:t xml:space="preserve"> GNU APL v3.0</w:t>
+      </w:r>
+      <w:r>
+        <w:t xml:space="preserve"> </w:t>
+      </w:r>
+      <w:r>
+        <w:t>License</w:t>
+      </w:r>
+      <w:sdt>
+        <w:sdtPr>
+          <w:id w:val="-871846166"/>
+          <w:citation/>
+        </w:sdtPr>
+        <w:sdtContent>
+          <w:r>
+            <w:fldChar w:fldCharType="begin"/>
+          </w:r>
+          <w:r>
+            <w:instrText xml:space="preserve"> CITATION Fre \l 1033 </w:instrText>
+          </w:r>
+          <w:r>
+            <w:fldChar w:fldCharType="separate"/>
+          </w:r>
+          <w:r>
+            <w:rPr>
+              <w:noProof/>
+            </w:rPr>
+            <w:t xml:space="preserve"> </w:t>
+          </w:r>
+          <w:r>
+            <w:rPr>
+              <w:noProof/>
+            </w:rPr>
+            <w:t>[1]</w:t>
+          </w:r>
+          <w:r>
+            <w:fldChar w:fldCharType="end"/>
+          </w:r>
+        </w:sdtContent>
+      </w:sdt>
+    </w:p>
+    <w:p>
+      <w:pPr>
+        <w:pStyle w:val="ListParagraph"/>
+        <w:numPr>
+          <w:ilvl w:val="0"/>
+          <w:numId w:val="15"/>
+        </w:numPr>
+        <w:spacing w:line="240" w:lineRule="auto"/>
+        <w:rPr>
+          <w:rFonts w:ascii="Calibri" w:hAnsi="Calibri" w:cs="Calibri"/>
+        </w:rPr>
+      </w:pPr>
+      <w:proofErr w:type="spellStart"/>
+      <w:r>
+        <w:rPr>
+          <w:b/>
+        </w:rPr>
+        <w:t>NodeJS</w:t>
+      </w:r>
+      <w:proofErr w:type="spellEnd"/>
+      <w:r>
+        <w:rPr>
+          <w:b/>
+        </w:rPr>
+        <w:t xml:space="preserve">: </w:t>
+      </w:r>
+      <w:r>
+        <w:rPr>
+          <w:b/>
+        </w:rPr>
+        <w:t>“...</w:t>
+      </w:r>
+      <w:r>
+        <w:rPr>
+          <w:rFonts w:ascii="Calibri" w:hAnsi="Calibri" w:cs="Calibri"/>
+        </w:rPr>
+        <w:t>p</w:t>
+      </w:r>
+      <w:r>
+        <w:rPr>
+          <w:rFonts w:ascii="Calibri" w:hAnsi="Calibri" w:cs="Calibri"/>
+        </w:rPr>
+        <w:t>ermission is hereby granted, free of charge, to any person obtaining a copy</w:t>
+      </w:r>
+      <w:r>
+        <w:rPr>
+          <w:rFonts w:ascii="Calibri" w:hAnsi="Calibri" w:cs="Calibri"/>
+        </w:rPr>
+        <w:t xml:space="preserve"> </w:t>
+      </w:r>
+      <w:r>
+        <w:rPr>
+          <w:rFonts w:ascii="Calibri" w:hAnsi="Calibri" w:cs="Calibri"/>
+        </w:rPr>
+        <w:t>of this software and associated documentation files (the "Software"), to</w:t>
+      </w:r>
+      <w:r>
+        <w:rPr>
+          <w:rFonts w:ascii="Calibri" w:hAnsi="Calibri" w:cs="Calibri"/>
+        </w:rPr>
+        <w:t xml:space="preserve"> deal in </w:t>
+      </w:r>
+      <w:r>
+        <w:rPr>
+          <w:rFonts w:ascii="Calibri" w:hAnsi="Calibri" w:cs="Calibri"/>
+        </w:rPr>
+        <w:t>the Software without restriction, including without limitation the</w:t>
+      </w:r>
+      <w:r>
+        <w:rPr>
+          <w:rFonts w:ascii="Calibri" w:hAnsi="Calibri" w:cs="Calibri"/>
+        </w:rPr>
+        <w:t xml:space="preserve"> rights to use, copy, </w:t>
+      </w:r>
+      <w:r>
+        <w:rPr>
+          <w:rFonts w:ascii="Calibri" w:hAnsi="Calibri" w:cs="Calibri"/>
+        </w:rPr>
+        <w:t>modify, merge, publish, distribute, sublicense, and/or</w:t>
+      </w:r>
+      <w:r>
+        <w:rPr>
+          <w:rFonts w:ascii="Calibri" w:hAnsi="Calibri" w:cs="Calibri"/>
+        </w:rPr>
+        <w:t xml:space="preserve"> </w:t>
+      </w:r>
+      <w:r>
+        <w:rPr>
+          <w:rFonts w:ascii="Calibri" w:hAnsi="Calibri" w:cs="Calibri"/>
+        </w:rPr>
+        <w:t>sell copies of the Software</w:t>
+      </w:r>
+      <w:r>
+        <w:rPr>
+          <w:rFonts w:ascii="Calibri" w:hAnsi="Calibri" w:cs="Calibri"/>
+        </w:rPr>
+        <w:t>...”</w:t>
+      </w:r>
+      <w:r>
+        <w:t xml:space="preserve"> </w:t>
+      </w:r>
+      <w:sdt>
+        <w:sdtPr>
+          <w:id w:val="1758942692"/>
+          <w:citation/>
+        </w:sdtPr>
+        <w:sdtContent>
+          <w:r>
+            <w:fldChar w:fldCharType="begin"/>
+          </w:r>
+          <w:r>
+            <w:instrText xml:space="preserve"> CITATION Nod \l 1033 </w:instrText>
+          </w:r>
+          <w:r>
+            <w:fldChar w:fldCharType="separate"/>
+          </w:r>
+          <w:r>
+            <w:rPr>
+              <w:noProof/>
+            </w:rPr>
+            <w:t>[2]</w:t>
+          </w:r>
+          <w:r>
+            <w:fldChar w:fldCharType="end"/>
+          </w:r>
+        </w:sdtContent>
+      </w:sdt>
+    </w:p>
+    <w:p>
+      <w:pPr>
+        <w:pStyle w:val="ListParagraph"/>
+        <w:numPr>
+          <w:ilvl w:val="0"/>
+          <w:numId w:val="15"/>
+        </w:numPr>
+        <w:spacing w:line="240" w:lineRule="auto"/>
+        <w:rPr>
+          <w:rFonts w:ascii="Calibri" w:hAnsi="Calibri" w:cs="Calibri"/>
+        </w:rPr>
+      </w:pPr>
+      <w:r>
+        <w:rPr>
+          <w:b/>
+        </w:rPr>
+        <w:t>Select2</w:t>
+      </w:r>
+      <w:r>
+        <w:rPr>
+          <w:b/>
+        </w:rPr>
+        <w:t xml:space="preserve">: </w:t>
+      </w:r>
+      <w:r>
+        <w:t>MIT License</w:t>
+      </w:r>
+      <w:r>
+        <w:t xml:space="preserve"> </w:t>
+      </w:r>
+      <w:sdt>
+        <w:sdtPr>
+          <w:id w:val="-938592959"/>
+          <w:citation/>
+        </w:sdtPr>
+        <w:sdtContent>
+          <w:r>
+            <w:fldChar w:fldCharType="begin"/>
+          </w:r>
+          <w:r>
+            <w:instrText xml:space="preserve"> CITATION Kev \l 1033 </w:instrText>
+          </w:r>
+          <w:r>
+            <w:fldChar w:fldCharType="separate"/>
+          </w:r>
+          <w:r>
+            <w:rPr>
+              <w:noProof/>
+            </w:rPr>
+            <w:t>[3]</w:t>
+          </w:r>
+          <w:r>
+            <w:fldChar w:fldCharType="end"/>
+          </w:r>
+        </w:sdtContent>
+      </w:sdt>
+    </w:p>
+    <w:p/>
     <w:p>
       <w:pPr>
         <w:pStyle w:val="Heading2"/>
@@ -3393,7 +3731,7 @@
           <w:color w:val="000000" w:themeColor="text1"/>
         </w:rPr>
       </w:pPr>
-      <w:bookmarkStart w:id="11" w:name="_Toc509906464"/>
+      <w:bookmarkStart w:id="10" w:name="_Toc509906464"/>
       <w:r>
         <w:rPr>
           <w:rFonts w:ascii="Times New Roman" w:hAnsi="Times New Roman" w:cs="Times New Roman"/>
@@ -3401,7 +3739,7 @@
         </w:rPr>
         <w:t>Design and Implementation Constraints</w:t>
       </w:r>
-      <w:bookmarkEnd w:id="11"/>
+      <w:bookmarkEnd w:id="10"/>
     </w:p>
     <w:p>
       <w:pPr>
@@ -3430,13 +3768,14 @@
           <w:szCs w:val="26"/>
         </w:rPr>
       </w:pPr>
-      <w:bookmarkStart w:id="12" w:name="_Toc509906465"/>
+      <w:bookmarkStart w:id="11" w:name="_Toc509906465"/>
       <w:r>
         <w:rPr>
           <w:rStyle w:val="Heading2Char"/>
           <w:rFonts w:ascii="Times New Roman" w:hAnsi="Times New Roman" w:cs="Times New Roman"/>
           <w:color w:val="000000" w:themeColor="text1"/>
         </w:rPr>
+        <w:lastRenderedPageBreak/>
         <w:t xml:space="preserve">Assumptions and </w:t>
       </w:r>
       <w:r>
@@ -3455,7 +3794,7 @@
         </w:rPr>
         <w:t>ependencies</w:t>
       </w:r>
-      <w:bookmarkEnd w:id="12"/>
+      <w:bookmarkEnd w:id="11"/>
     </w:p>
     <w:p>
       <w:pPr>
@@ -3516,13 +3855,12 @@
           <w:color w:val="000000" w:themeColor="text1"/>
         </w:rPr>
       </w:pPr>
-      <w:bookmarkStart w:id="13" w:name="_Toc509906466"/>
+      <w:bookmarkStart w:id="12" w:name="_Toc509906466"/>
       <w:r>
         <w:rPr>
           <w:rFonts w:ascii="Times New Roman" w:hAnsi="Times New Roman" w:cs="Times New Roman"/>
           <w:color w:val="000000" w:themeColor="text1"/>
         </w:rPr>
-        <w:lastRenderedPageBreak/>
         <w:t>Risks</w:t>
       </w:r>
       <w:r>
@@ -3532,7 +3870,7 @@
         </w:rPr>
         <w:t xml:space="preserve"> Analysis</w:t>
       </w:r>
-      <w:bookmarkEnd w:id="13"/>
+      <w:bookmarkEnd w:id="12"/>
       <w:r>
         <w:rPr>
           <w:rFonts w:ascii="Times New Roman" w:hAnsi="Times New Roman" w:cs="Times New Roman"/>
@@ -3593,6 +3931,246 @@
       <w:r>
         <w:t xml:space="preserve">. </w:t>
       </w:r>
+    </w:p>
+    <w:p>
+      <w:pPr>
+        <w:ind w:left="360"/>
+      </w:pPr>
+    </w:p>
+    <w:p>
+      <w:pPr>
+        <w:ind w:left="360"/>
+      </w:pPr>
+    </w:p>
+    <w:p>
+      <w:r>
+        <w:br w:type="page"/>
+      </w:r>
+    </w:p>
+    <w:sdt>
+      <w:sdtPr>
+        <w:id w:val="1395477591"/>
+        <w:docPartObj>
+          <w:docPartGallery w:val="Bibliographies"/>
+          <w:docPartUnique/>
+        </w:docPartObj>
+      </w:sdtPr>
+      <w:sdtEndPr>
+        <w:rPr>
+          <w:rFonts w:asciiTheme="minorHAnsi" w:eastAsiaTheme="minorHAnsi" w:hAnsiTheme="minorHAnsi" w:cstheme="minorBidi"/>
+          <w:b/>
+          <w:bCs/>
+          <w:color w:val="auto"/>
+          <w:sz w:val="22"/>
+          <w:szCs w:val="22"/>
+        </w:rPr>
+      </w:sdtEndPr>
+      <w:sdtContent>
+        <w:p>
+          <w:pPr>
+            <w:pStyle w:val="Heading1"/>
+            <w:jc w:val="center"/>
+          </w:pPr>
+          <w:r>
+            <w:t>Works Cited</w:t>
+          </w:r>
+        </w:p>
+        <w:p>
+          <w:pPr>
+            <w:rPr>
+              <w:noProof/>
+            </w:rPr>
+          </w:pPr>
+          <w:r>
+            <w:fldChar w:fldCharType="begin"/>
+          </w:r>
+          <w:r>
+            <w:instrText xml:space="preserve"> BIBLIOGRAPHY </w:instrText>
+          </w:r>
+          <w:r>
+            <w:fldChar w:fldCharType="separate"/>
+          </w:r>
+        </w:p>
+        <w:tbl>
+          <w:tblPr>
+            <w:tblW w:w="5000" w:type="pct"/>
+            <w:tblCellSpacing w:w="15" w:type="dxa"/>
+            <w:tblCellMar>
+              <w:top w:w="15" w:type="dxa"/>
+              <w:left w:w="15" w:type="dxa"/>
+              <w:bottom w:w="15" w:type="dxa"/>
+              <w:right w:w="15" w:type="dxa"/>
+            </w:tblCellMar>
+            <w:tblLook w:val="04A0" w:firstRow="1" w:lastRow="0" w:firstColumn="1" w:lastColumn="0" w:noHBand="0" w:noVBand="1"/>
+          </w:tblPr>
+          <w:tblGrid>
+            <w:gridCol w:w="322"/>
+            <w:gridCol w:w="9038"/>
+          </w:tblGrid>
+          <w:tr>
+            <w:trPr>
+              <w:divId w:val="1368406987"/>
+              <w:tblCellSpacing w:w="15" w:type="dxa"/>
+            </w:trPr>
+            <w:tc>
+              <w:tcPr>
+                <w:tcW w:w="50" w:type="pct"/>
+                <w:hideMark/>
+              </w:tcPr>
+              <w:p>
+                <w:pPr>
+                  <w:pStyle w:val="Bibliography"/>
+                  <w:rPr>
+                    <w:noProof/>
+                    <w:sz w:val="24"/>
+                    <w:szCs w:val="24"/>
+                  </w:rPr>
+                </w:pPr>
+                <w:r>
+                  <w:rPr>
+                    <w:noProof/>
+                  </w:rPr>
+                  <w:t xml:space="preserve">[1] </w:t>
+                </w:r>
+              </w:p>
+            </w:tc>
+            <w:tc>
+              <w:tcPr>
+                <w:tcW w:w="0" w:type="auto"/>
+                <w:hideMark/>
+              </w:tcPr>
+              <w:p>
+                <w:pPr>
+                  <w:pStyle w:val="Bibliography"/>
+                  <w:rPr>
+                    <w:noProof/>
+                  </w:rPr>
+                </w:pPr>
+                <w:r>
+                  <w:rPr>
+                    <w:noProof/>
+                  </w:rPr>
+                  <w:t>F. S. Foundation, "GNU Affero General Public License," [Online]. Available: http://www.gnu.org/licenses/agpl-3.0.html.</w:t>
+                </w:r>
+              </w:p>
+            </w:tc>
+          </w:tr>
+          <w:tr>
+            <w:trPr>
+              <w:divId w:val="1368406987"/>
+              <w:tblCellSpacing w:w="15" w:type="dxa"/>
+            </w:trPr>
+            <w:tc>
+              <w:tcPr>
+                <w:tcW w:w="50" w:type="pct"/>
+                <w:hideMark/>
+              </w:tcPr>
+              <w:p>
+                <w:pPr>
+                  <w:pStyle w:val="Bibliography"/>
+                  <w:rPr>
+                    <w:noProof/>
+                  </w:rPr>
+                </w:pPr>
+                <w:r>
+                  <w:rPr>
+                    <w:noProof/>
+                  </w:rPr>
+                  <w:t xml:space="preserve">[2] </w:t>
+                </w:r>
+              </w:p>
+            </w:tc>
+            <w:tc>
+              <w:tcPr>
+                <w:tcW w:w="0" w:type="auto"/>
+                <w:hideMark/>
+              </w:tcPr>
+              <w:p>
+                <w:pPr>
+                  <w:pStyle w:val="Bibliography"/>
+                  <w:rPr>
+                    <w:noProof/>
+                  </w:rPr>
+                </w:pPr>
+                <w:r>
+                  <w:rPr>
+                    <w:noProof/>
+                  </w:rPr>
+                  <w:t>N. Foundation. [Online]. Available: https://raw.githubusercontent.com/nodejs/node/master/LICENSE.</w:t>
+                </w:r>
+              </w:p>
+            </w:tc>
+          </w:tr>
+          <w:tr>
+            <w:trPr>
+              <w:divId w:val="1368406987"/>
+              <w:tblCellSpacing w:w="15" w:type="dxa"/>
+            </w:trPr>
+            <w:tc>
+              <w:tcPr>
+                <w:tcW w:w="50" w:type="pct"/>
+                <w:hideMark/>
+              </w:tcPr>
+              <w:p>
+                <w:pPr>
+                  <w:pStyle w:val="Bibliography"/>
+                  <w:rPr>
+                    <w:noProof/>
+                  </w:rPr>
+                </w:pPr>
+                <w:r>
+                  <w:rPr>
+                    <w:noProof/>
+                  </w:rPr>
+                  <w:t xml:space="preserve">[3] </w:t>
+                </w:r>
+              </w:p>
+            </w:tc>
+            <w:tc>
+              <w:tcPr>
+                <w:tcW w:w="0" w:type="auto"/>
+                <w:hideMark/>
+              </w:tcPr>
+              <w:p>
+                <w:pPr>
+                  <w:pStyle w:val="Bibliography"/>
+                  <w:rPr>
+                    <w:noProof/>
+                  </w:rPr>
+                </w:pPr>
+                <w:r>
+                  <w:rPr>
+                    <w:noProof/>
+                  </w:rPr>
+                  <w:t>K. Brown. [Online]. Available: https://github.com/select2/select2/blob/master/LICENSE.md.</w:t>
+                </w:r>
+              </w:p>
+            </w:tc>
+          </w:tr>
+        </w:tbl>
+        <w:p>
+          <w:pPr>
+            <w:divId w:val="1368406987"/>
+            <w:rPr>
+              <w:rFonts w:eastAsia="Times New Roman"/>
+              <w:noProof/>
+            </w:rPr>
+          </w:pPr>
+        </w:p>
+        <w:p>
+          <w:r>
+            <w:rPr>
+              <w:b/>
+              <w:bCs/>
+            </w:rPr>
+            <w:fldChar w:fldCharType="end"/>
+          </w:r>
+        </w:p>
+      </w:sdtContent>
+    </w:sdt>
+    <w:p>
+      <w:bookmarkStart w:id="13" w:name="_GoBack"/>
+      <w:bookmarkEnd w:id="13"/>
     </w:p>
     <w:sectPr>
       <w:footerReference w:type="default" r:id="rId9"/>
@@ -5069,6 +5647,119 @@
       </w:pPr>
     </w:lvl>
   </w:abstractNum>
+  <w:abstractNum w:abstractNumId="14" w15:restartNumberingAfterBreak="0">
+    <w:nsid w:val="7D4A60E4"/>
+    <w:multiLevelType w:val="hybridMultilevel"/>
+    <w:tmpl w:val="F39C373E"/>
+    <w:lvl w:ilvl="0" w:tplc="04090001">
+      <w:start w:val="1"/>
+      <w:numFmt w:val="bullet"/>
+      <w:lvlText w:val=""/>
+      <w:lvlJc w:val="left"/>
+      <w:pPr>
+        <w:ind w:left="1800" w:hanging="360"/>
+      </w:pPr>
+      <w:rPr>
+        <w:rFonts w:ascii="Symbol" w:hAnsi="Symbol" w:hint="default"/>
+      </w:rPr>
+    </w:lvl>
+    <w:lvl w:ilvl="1" w:tplc="04090003" w:tentative="1">
+      <w:start w:val="1"/>
+      <w:numFmt w:val="bullet"/>
+      <w:lvlText w:val="o"/>
+      <w:lvlJc w:val="left"/>
+      <w:pPr>
+        <w:ind w:left="2520" w:hanging="360"/>
+      </w:pPr>
+      <w:rPr>
+        <w:rFonts w:ascii="Courier New" w:hAnsi="Courier New" w:cs="Courier New" w:hint="default"/>
+      </w:rPr>
+    </w:lvl>
+    <w:lvl w:ilvl="2" w:tplc="04090005" w:tentative="1">
+      <w:start w:val="1"/>
+      <w:numFmt w:val="bullet"/>
+      <w:lvlText w:val=""/>
+      <w:lvlJc w:val="left"/>
+      <w:pPr>
+        <w:ind w:left="3240" w:hanging="360"/>
+      </w:pPr>
+      <w:rPr>
+        <w:rFonts w:ascii="Wingdings" w:hAnsi="Wingdings" w:hint="default"/>
+      </w:rPr>
+    </w:lvl>
+    <w:lvl w:ilvl="3" w:tplc="04090001" w:tentative="1">
+      <w:start w:val="1"/>
+      <w:numFmt w:val="bullet"/>
+      <w:lvlText w:val=""/>
+      <w:lvlJc w:val="left"/>
+      <w:pPr>
+        <w:ind w:left="3960" w:hanging="360"/>
+      </w:pPr>
+      <w:rPr>
+        <w:rFonts w:ascii="Symbol" w:hAnsi="Symbol" w:hint="default"/>
+      </w:rPr>
+    </w:lvl>
+    <w:lvl w:ilvl="4" w:tplc="04090003" w:tentative="1">
+      <w:start w:val="1"/>
+      <w:numFmt w:val="bullet"/>
+      <w:lvlText w:val="o"/>
+      <w:lvlJc w:val="left"/>
+      <w:pPr>
+        <w:ind w:left="4680" w:hanging="360"/>
+      </w:pPr>
+      <w:rPr>
+        <w:rFonts w:ascii="Courier New" w:hAnsi="Courier New" w:cs="Courier New" w:hint="default"/>
+      </w:rPr>
+    </w:lvl>
+    <w:lvl w:ilvl="5" w:tplc="04090005" w:tentative="1">
+      <w:start w:val="1"/>
+      <w:numFmt w:val="bullet"/>
+      <w:lvlText w:val=""/>
+      <w:lvlJc w:val="left"/>
+      <w:pPr>
+        <w:ind w:left="5400" w:hanging="360"/>
+      </w:pPr>
+      <w:rPr>
+        <w:rFonts w:ascii="Wingdings" w:hAnsi="Wingdings" w:hint="default"/>
+      </w:rPr>
+    </w:lvl>
+    <w:lvl w:ilvl="6" w:tplc="04090001" w:tentative="1">
+      <w:start w:val="1"/>
+      <w:numFmt w:val="bullet"/>
+      <w:lvlText w:val=""/>
+      <w:lvlJc w:val="left"/>
+      <w:pPr>
+        <w:ind w:left="6120" w:hanging="360"/>
+      </w:pPr>
+      <w:rPr>
+        <w:rFonts w:ascii="Symbol" w:hAnsi="Symbol" w:hint="default"/>
+      </w:rPr>
+    </w:lvl>
+    <w:lvl w:ilvl="7" w:tplc="04090003" w:tentative="1">
+      <w:start w:val="1"/>
+      <w:numFmt w:val="bullet"/>
+      <w:lvlText w:val="o"/>
+      <w:lvlJc w:val="left"/>
+      <w:pPr>
+        <w:ind w:left="6840" w:hanging="360"/>
+      </w:pPr>
+      <w:rPr>
+        <w:rFonts w:ascii="Courier New" w:hAnsi="Courier New" w:cs="Courier New" w:hint="default"/>
+      </w:rPr>
+    </w:lvl>
+    <w:lvl w:ilvl="8" w:tplc="04090005" w:tentative="1">
+      <w:start w:val="1"/>
+      <w:numFmt w:val="bullet"/>
+      <w:lvlText w:val=""/>
+      <w:lvlJc w:val="left"/>
+      <w:pPr>
+        <w:ind w:left="7560" w:hanging="360"/>
+      </w:pPr>
+      <w:rPr>
+        <w:rFonts w:ascii="Wingdings" w:hAnsi="Wingdings" w:hint="default"/>
+      </w:rPr>
+    </w:lvl>
+  </w:abstractNum>
   <w:num w:numId="1">
     <w:abstractNumId w:val="4"/>
   </w:num>
@@ -5110,6 +5801,9 @@
   </w:num>
   <w:num w:numId="14">
     <w:abstractNumId w:val="5"/>
+  </w:num>
+  <w:num w:numId="15">
+    <w:abstractNumId w:val="14"/>
   </w:num>
 </w:numbering>
 </file>
@@ -5796,6 +6490,14 @@
       <w:contextualSpacing/>
     </w:pPr>
   </w:style>
+  <w:style w:type="paragraph" w:styleId="Bibliography">
+    <w:name w:val="Bibliography"/>
+    <w:basedOn w:val="Normal"/>
+    <w:next w:val="Normal"/>
+    <w:uiPriority w:val="37"/>
+    <w:unhideWhenUsed/>
+    <w:rsid w:val="00533B60"/>
+  </w:style>
 </w:styles>
 </file>
 
@@ -6095,11 +6797,65 @@
 </file>
 
 <file path=customXml/item1.xml><?xml version="1.0" encoding="utf-8"?>
-<b:Sources xmlns:b="http://schemas.openxmlformats.org/officeDocument/2006/bibliography" xmlns="http://schemas.openxmlformats.org/officeDocument/2006/bibliography" SelectedStyle="\MLASeventhEditionOfficeOnline.xsl" StyleName="MLA" Version="7"/>
+<b:Sources xmlns:b="http://schemas.openxmlformats.org/officeDocument/2006/bibliography" xmlns="http://schemas.openxmlformats.org/officeDocument/2006/bibliography" SelectedStyle="/IEEE2006OfficeOnline.xsl" StyleName="IEEE" Version="2006">
+  <b:Source>
+    <b:Tag>Fre</b:Tag>
+    <b:SourceType>InternetSite</b:SourceType>
+    <b:Guid>{02AA43D6-7C00-9648-9263-1D8E0CB283AE}</b:Guid>
+    <b:Author>
+      <b:Author>
+        <b:NameList>
+          <b:Person>
+            <b:Last>Foundation</b:Last>
+            <b:First>Free</b:First>
+            <b:Middle>Software</b:Middle>
+          </b:Person>
+        </b:NameList>
+      </b:Author>
+    </b:Author>
+    <b:Title>GNU Affero General Public License</b:Title>
+    <b:URL>http://www.gnu.org/licenses/agpl-3.0.html</b:URL>
+    <b:RefOrder>1</b:RefOrder>
+  </b:Source>
+  <b:Source>
+    <b:Tag>Nod</b:Tag>
+    <b:SourceType>InternetSite</b:SourceType>
+    <b:Guid>{AC01A8A4-7C12-1D4B-9188-96CC8D82ACE3}</b:Guid>
+    <b:Author>
+      <b:Author>
+        <b:NameList>
+          <b:Person>
+            <b:Last>Foundation</b:Last>
+            <b:First>NodeJs</b:First>
+          </b:Person>
+        </b:NameList>
+      </b:Author>
+    </b:Author>
+    <b:URL>https://raw.githubusercontent.com/nodejs/node/master/LICENSE</b:URL>
+    <b:RefOrder>2</b:RefOrder>
+  </b:Source>
+  <b:Source>
+    <b:Tag>Kev</b:Tag>
+    <b:SourceType>InternetSite</b:SourceType>
+    <b:Guid>{67BDC096-64DE-9447-BD45-EA4287B6AA43}</b:Guid>
+    <b:Author>
+      <b:Author>
+        <b:NameList>
+          <b:Person>
+            <b:Last>Brown</b:Last>
+            <b:First>Kevin</b:First>
+          </b:Person>
+        </b:NameList>
+      </b:Author>
+    </b:Author>
+    <b:URL>https://github.com/select2/select2/blob/master/LICENSE.md</b:URL>
+    <b:RefOrder>3</b:RefOrder>
+  </b:Source>
+</b:Sources>
 </file>
 
 <file path=customXml/itemProps1.xml><?xml version="1.0" encoding="utf-8"?>
-<ds:datastoreItem xmlns:ds="http://schemas.openxmlformats.org/officeDocument/2006/customXml" ds:itemID="{88E640E4-9646-DD43-BCF7-30C595015472}">
+<ds:datastoreItem xmlns:ds="http://schemas.openxmlformats.org/officeDocument/2006/customXml" ds:itemID="{B50515C4-C045-474E-87E9-DC536DF42439}">
   <ds:schemaRefs>
     <ds:schemaRef ds:uri="http://schemas.openxmlformats.org/officeDocument/2006/bibliography"/>
   </ds:schemaRefs>

</xml_diff>

<commit_message>
Update Documentation on licenses and deployment
</commit_message>
<xml_diff>
--- a/resources/CISC_397_Class_Project_Software_Requirements_Specification.docx
+++ b/resources/CISC_397_Class_Project_Software_Requirements_Specification.docx
@@ -3505,6 +3505,7 @@
           <w:id w:val="-871846166"/>
           <w:citation/>
         </w:sdtPr>
+        <w:sdtEndPr/>
         <w:sdtContent>
           <w:r>
             <w:fldChar w:fldCharType="begin"/>
@@ -3569,67 +3570,55 @@
         <w:rPr>
           <w:rFonts w:ascii="Calibri" w:hAnsi="Calibri" w:cs="Calibri"/>
         </w:rPr>
-        <w:t>p</w:t>
+        <w:t>permission is hereby granted, free of charge, to any person obtaining a copy</w:t>
       </w:r>
       <w:r>
         <w:rPr>
           <w:rFonts w:ascii="Calibri" w:hAnsi="Calibri" w:cs="Calibri"/>
         </w:rPr>
-        <w:t>ermission is hereby granted, free of charge, to any person obtaining a copy</w:t>
+        <w:t xml:space="preserve"> </w:t>
       </w:r>
       <w:r>
         <w:rPr>
           <w:rFonts w:ascii="Calibri" w:hAnsi="Calibri" w:cs="Calibri"/>
         </w:rPr>
+        <w:t>of this software and associated documentation files (the "Software"), to</w:t>
+      </w:r>
+      <w:r>
+        <w:rPr>
+          <w:rFonts w:ascii="Calibri" w:hAnsi="Calibri" w:cs="Calibri"/>
+        </w:rPr>
+        <w:t xml:space="preserve"> deal in </w:t>
+      </w:r>
+      <w:r>
+        <w:rPr>
+          <w:rFonts w:ascii="Calibri" w:hAnsi="Calibri" w:cs="Calibri"/>
+        </w:rPr>
+        <w:t>the Software without restriction, including without limitation the</w:t>
+      </w:r>
+      <w:r>
+        <w:rPr>
+          <w:rFonts w:ascii="Calibri" w:hAnsi="Calibri" w:cs="Calibri"/>
+        </w:rPr>
+        <w:t xml:space="preserve"> rights to use, copy, </w:t>
+      </w:r>
+      <w:r>
+        <w:rPr>
+          <w:rFonts w:ascii="Calibri" w:hAnsi="Calibri" w:cs="Calibri"/>
+        </w:rPr>
+        <w:t>modify, merge, publish, distribute, sublicense, and/or</w:t>
+      </w:r>
+      <w:r>
+        <w:rPr>
+          <w:rFonts w:ascii="Calibri" w:hAnsi="Calibri" w:cs="Calibri"/>
+        </w:rPr>
         <w:t xml:space="preserve"> </w:t>
       </w:r>
       <w:r>
         <w:rPr>
           <w:rFonts w:ascii="Calibri" w:hAnsi="Calibri" w:cs="Calibri"/>
         </w:rPr>
-        <w:t>of this software and associated documentation files (the "Software"), to</w:t>
-      </w:r>
-      <w:r>
-        <w:rPr>
-          <w:rFonts w:ascii="Calibri" w:hAnsi="Calibri" w:cs="Calibri"/>
-        </w:rPr>
-        <w:t xml:space="preserve"> deal in </w:t>
-      </w:r>
-      <w:r>
-        <w:rPr>
-          <w:rFonts w:ascii="Calibri" w:hAnsi="Calibri" w:cs="Calibri"/>
-        </w:rPr>
-        <w:t>the Software without restriction, including without limitation the</w:t>
-      </w:r>
-      <w:r>
-        <w:rPr>
-          <w:rFonts w:ascii="Calibri" w:hAnsi="Calibri" w:cs="Calibri"/>
-        </w:rPr>
-        <w:t xml:space="preserve"> rights to use, copy, </w:t>
-      </w:r>
-      <w:r>
-        <w:rPr>
-          <w:rFonts w:ascii="Calibri" w:hAnsi="Calibri" w:cs="Calibri"/>
-        </w:rPr>
-        <w:t>modify, merge, publish, distribute, sublicense, and/or</w:t>
-      </w:r>
-      <w:r>
-        <w:rPr>
-          <w:rFonts w:ascii="Calibri" w:hAnsi="Calibri" w:cs="Calibri"/>
-        </w:rPr>
-        <w:t xml:space="preserve"> </w:t>
-      </w:r>
-      <w:r>
-        <w:rPr>
-          <w:rFonts w:ascii="Calibri" w:hAnsi="Calibri" w:cs="Calibri"/>
-        </w:rPr>
-        <w:t>sell copies of the Software</w:t>
-      </w:r>
-      <w:r>
-        <w:rPr>
-          <w:rFonts w:ascii="Calibri" w:hAnsi="Calibri" w:cs="Calibri"/>
-        </w:rPr>
-        <w:t>...”</w:t>
+        <w:t>sell copies of the Software...”</w:t>
       </w:r>
       <w:r>
         <w:t xml:space="preserve"> </w:t>
@@ -3639,6 +3628,7 @@
           <w:id w:val="1758942692"/>
           <w:citation/>
         </w:sdtPr>
+        <w:sdtEndPr/>
         <w:sdtContent>
           <w:r>
             <w:fldChar w:fldCharType="begin"/>
@@ -3696,6 +3686,7 @@
           <w:id w:val="-938592959"/>
           <w:citation/>
         </w:sdtPr>
+        <w:sdtEndPr/>
         <w:sdtContent>
           <w:r>
             <w:fldChar w:fldCharType="begin"/>
@@ -3718,6 +3709,98 @@
         </w:sdtContent>
       </w:sdt>
     </w:p>
+    <w:p>
+      <w:pPr>
+        <w:pStyle w:val="ListParagraph"/>
+        <w:numPr>
+          <w:ilvl w:val="0"/>
+          <w:numId w:val="15"/>
+        </w:numPr>
+        <w:spacing w:line="240" w:lineRule="auto"/>
+        <w:rPr>
+          <w:rFonts w:ascii="Calibri" w:hAnsi="Calibri" w:cs="Calibri"/>
+        </w:rPr>
+      </w:pPr>
+      <w:r>
+        <w:rPr>
+          <w:b/>
+        </w:rPr>
+        <w:t>Google Map JS API:</w:t>
+      </w:r>
+      <w:r>
+        <w:rPr>
+          <w:rFonts w:ascii="Calibri" w:hAnsi="Calibri" w:cs="Calibri"/>
+        </w:rPr>
+        <w:t xml:space="preserve"> </w:t>
+      </w:r>
+      <w:r>
+        <w:rPr>
+          <w:rFonts w:ascii="Calibri" w:hAnsi="Calibri" w:cs="Calibri"/>
+        </w:rPr>
+        <w:t>Google Map API</w:t>
+      </w:r>
+      <w:r>
+        <w:rPr>
+          <w:rFonts w:ascii="Calibri" w:hAnsi="Calibri" w:cs="Calibri"/>
+        </w:rPr>
+        <w:t>s</w:t>
+      </w:r>
+      <w:r>
+        <w:rPr>
+          <w:rFonts w:ascii="Calibri" w:hAnsi="Calibri" w:cs="Calibri"/>
+        </w:rPr>
+        <w:t xml:space="preserve"> Terms of Service</w:t>
+      </w:r>
+      <w:sdt>
+        <w:sdtPr>
+          <w:rPr>
+            <w:rFonts w:ascii="Calibri" w:hAnsi="Calibri" w:cs="Calibri"/>
+          </w:rPr>
+          <w:id w:val="1692496852"/>
+          <w:citation/>
+        </w:sdtPr>
+        <w:sdtContent>
+          <w:r>
+            <w:rPr>
+              <w:rFonts w:ascii="Calibri" w:hAnsi="Calibri" w:cs="Calibri"/>
+            </w:rPr>
+            <w:fldChar w:fldCharType="begin"/>
+          </w:r>
+          <w:r>
+            <w:rPr>
+              <w:rFonts w:ascii="Calibri" w:hAnsi="Calibri" w:cs="Calibri"/>
+            </w:rPr>
+            <w:instrText xml:space="preserve"> CITATION Goo18 \l 1033 </w:instrText>
+          </w:r>
+          <w:r>
+            <w:rPr>
+              <w:rFonts w:ascii="Calibri" w:hAnsi="Calibri" w:cs="Calibri"/>
+            </w:rPr>
+            <w:fldChar w:fldCharType="separate"/>
+          </w:r>
+          <w:r>
+            <w:rPr>
+              <w:rFonts w:ascii="Calibri" w:hAnsi="Calibri" w:cs="Calibri"/>
+              <w:noProof/>
+            </w:rPr>
+            <w:t xml:space="preserve"> </w:t>
+          </w:r>
+          <w:r>
+            <w:rPr>
+              <w:rFonts w:ascii="Calibri" w:hAnsi="Calibri" w:cs="Calibri"/>
+              <w:noProof/>
+            </w:rPr>
+            <w:t>[4]</w:t>
+          </w:r>
+          <w:r>
+            <w:rPr>
+              <w:rFonts w:ascii="Calibri" w:hAnsi="Calibri" w:cs="Calibri"/>
+            </w:rPr>
+            <w:fldChar w:fldCharType="end"/>
+          </w:r>
+        </w:sdtContent>
+      </w:sdt>
+    </w:p>
     <w:p/>
     <w:p>
       <w:pPr>
@@ -3842,7 +3925,6 @@
         <w:t xml:space="preserve"> User documentation will be in the form of in-application usage tutorials where deemed necessary.</w:t>
       </w:r>
     </w:p>
-    <w:p/>
     <w:p>
       <w:pPr>
         <w:pStyle w:val="Heading1"/>
@@ -3855,22 +3937,688 @@
           <w:color w:val="000000" w:themeColor="text1"/>
         </w:rPr>
       </w:pPr>
-      <w:bookmarkStart w:id="12" w:name="_Toc509906466"/>
       <w:r>
         <w:rPr>
           <w:rFonts w:ascii="Times New Roman" w:hAnsi="Times New Roman" w:cs="Times New Roman"/>
           <w:color w:val="000000" w:themeColor="text1"/>
         </w:rPr>
-        <w:t>Risks</w:t>
-      </w:r>
-      <w:r>
+        <w:t>Deployment</w:t>
+      </w:r>
+    </w:p>
+    <w:p>
+      <w:pPr>
+        <w:pStyle w:val="Heading1"/>
+        <w:numPr>
+          <w:ilvl w:val="1"/>
+          <w:numId w:val="1"/>
+        </w:numPr>
         <w:rPr>
           <w:rFonts w:ascii="Times New Roman" w:hAnsi="Times New Roman" w:cs="Times New Roman"/>
           <w:color w:val="000000" w:themeColor="text1"/>
         </w:rPr>
+      </w:pPr>
+      <w:r>
+        <w:rPr>
+          <w:rFonts w:ascii="Times New Roman" w:hAnsi="Times New Roman" w:cs="Times New Roman"/>
+          <w:color w:val="000000" w:themeColor="text1"/>
+        </w:rPr>
+        <w:t>Hardware</w:t>
+      </w:r>
+    </w:p>
+    <w:p>
+      <w:pPr>
+        <w:ind w:left="1440"/>
+      </w:pPr>
+      <w:r>
+        <w:t xml:space="preserve">At minimum, a server is needed to host the web application and MongoDB. Hosting the website and MongoDB on separate machines is also a choice and the </w:t>
+      </w:r>
+      <w:r>
+        <w:t>set-up</w:t>
+      </w:r>
+      <w:r>
+        <w:t xml:space="preserve"> is quite similar</w:t>
+      </w:r>
+      <w:r>
+        <w:t xml:space="preserve"> </w:t>
+      </w:r>
+      <w:r>
+        <w:t>in regard to</w:t>
+      </w:r>
+      <w:r>
+        <w:t xml:space="preserve"> software installation and configuration.</w:t>
+      </w:r>
+    </w:p>
+    <w:p>
+      <w:pPr>
+        <w:pStyle w:val="Heading1"/>
+        <w:numPr>
+          <w:ilvl w:val="1"/>
+          <w:numId w:val="1"/>
+        </w:numPr>
+        <w:rPr>
+          <w:rFonts w:ascii="Times New Roman" w:hAnsi="Times New Roman" w:cs="Times New Roman"/>
+          <w:color w:val="000000" w:themeColor="text1"/>
+        </w:rPr>
+      </w:pPr>
+      <w:r>
+        <w:rPr>
+          <w:rFonts w:ascii="Times New Roman" w:hAnsi="Times New Roman" w:cs="Times New Roman"/>
+          <w:color w:val="000000" w:themeColor="text1"/>
+        </w:rPr>
+        <w:t>Software Prerequisites</w:t>
+      </w:r>
+    </w:p>
+    <w:p>
+      <w:pPr>
+        <w:ind w:left="1440"/>
+      </w:pPr>
+      <w:r>
+        <w:t xml:space="preserve">Before beginning installation of </w:t>
+      </w:r>
+      <w:r>
+        <w:t>software,</w:t>
+      </w:r>
+      <w:r>
+        <w:t xml:space="preserve"> the host machine needs to have:</w:t>
+      </w:r>
+    </w:p>
+    <w:p>
+      <w:pPr>
+        <w:pStyle w:val="ListParagraph"/>
+        <w:numPr>
+          <w:ilvl w:val="0"/>
+          <w:numId w:val="17"/>
+        </w:numPr>
+      </w:pPr>
+      <w:r>
+        <w:t>Python 3.6+ installed</w:t>
+      </w:r>
+    </w:p>
+    <w:p>
+      <w:pPr>
+        <w:pStyle w:val="ListParagraph"/>
+        <w:numPr>
+          <w:ilvl w:val="0"/>
+          <w:numId w:val="17"/>
+        </w:numPr>
+        <w:rPr>
+          <w:i/>
+        </w:rPr>
+      </w:pPr>
+      <w:proofErr w:type="spellStart"/>
+      <w:r>
+        <w:t>NodeJS</w:t>
+      </w:r>
+      <w:proofErr w:type="spellEnd"/>
+      <w:r>
+        <w:t xml:space="preserve"> and NPM installed </w:t>
+      </w:r>
+      <w:r>
+        <w:rPr>
+          <w:i/>
+        </w:rPr>
+        <w:t>(</w:t>
+      </w:r>
+      <w:r>
+        <w:rPr>
+          <w:i/>
+        </w:rPr>
+        <w:t>latest version</w:t>
+      </w:r>
+      <w:r>
+        <w:rPr>
+          <w:i/>
+        </w:rPr>
+        <w:t>s</w:t>
+      </w:r>
+      <w:r>
+        <w:rPr>
+          <w:i/>
+        </w:rPr>
+        <w:t xml:space="preserve"> </w:t>
+      </w:r>
+      <w:r>
+        <w:rPr>
+          <w:i/>
+        </w:rPr>
+        <w:t>are</w:t>
+      </w:r>
+      <w:r>
+        <w:rPr>
+          <w:i/>
+        </w:rPr>
+        <w:t xml:space="preserve"> recommended</w:t>
+      </w:r>
+      <w:r>
+        <w:rPr>
+          <w:i/>
+        </w:rPr>
+        <w:t>)</w:t>
+      </w:r>
+    </w:p>
+    <w:p>
+      <w:pPr>
+        <w:pStyle w:val="Heading1"/>
+        <w:numPr>
+          <w:ilvl w:val="1"/>
+          <w:numId w:val="1"/>
+        </w:numPr>
+        <w:rPr>
+          <w:rFonts w:ascii="Times New Roman" w:hAnsi="Times New Roman" w:cs="Times New Roman"/>
+          <w:color w:val="000000" w:themeColor="text1"/>
+        </w:rPr>
+      </w:pPr>
+      <w:r>
+        <w:rPr>
+          <w:rFonts w:ascii="Times New Roman" w:hAnsi="Times New Roman" w:cs="Times New Roman"/>
+          <w:color w:val="000000" w:themeColor="text1"/>
+        </w:rPr>
+        <w:t xml:space="preserve">Installing </w:t>
+      </w:r>
+      <w:r>
+        <w:rPr>
+          <w:rFonts w:ascii="Times New Roman" w:hAnsi="Times New Roman" w:cs="Times New Roman"/>
+          <w:color w:val="000000" w:themeColor="text1"/>
+        </w:rPr>
+        <w:t xml:space="preserve">and Configuring </w:t>
+      </w:r>
+      <w:r>
+        <w:rPr>
+          <w:rFonts w:ascii="Times New Roman" w:hAnsi="Times New Roman" w:cs="Times New Roman"/>
+          <w:color w:val="000000" w:themeColor="text1"/>
+        </w:rPr>
+        <w:t>the Web Application</w:t>
+      </w:r>
+    </w:p>
+    <w:p>
+      <w:pPr>
+        <w:ind w:left="1440"/>
+      </w:pPr>
+      <w:r>
+        <w:t xml:space="preserve">After </w:t>
+      </w:r>
+      <w:r>
+        <w:t>downloading the project files on the h</w:t>
+      </w:r>
+      <w:r>
+        <w:t>ost machine, you simply need to:</w:t>
+      </w:r>
+    </w:p>
+    <w:p>
+      <w:pPr>
+        <w:pStyle w:val="ListParagraph"/>
+        <w:numPr>
+          <w:ilvl w:val="0"/>
+          <w:numId w:val="18"/>
+        </w:numPr>
+      </w:pPr>
+      <w:r>
+        <w:t xml:space="preserve"> </w:t>
+      </w:r>
+      <w:r>
+        <w:rPr>
+          <w:b/>
+        </w:rPr>
+        <w:t xml:space="preserve">Installing Dependencies: </w:t>
+      </w:r>
+      <w:r>
+        <w:t>I</w:t>
+      </w:r>
+      <w:r>
+        <w:t xml:space="preserve">n the command line or terminal, </w:t>
+      </w:r>
+      <w:r>
+        <w:rPr>
+          <w:rFonts w:ascii="American Typewriter" w:hAnsi="American Typewriter"/>
+          <w:sz w:val="20"/>
+        </w:rPr>
+        <w:t>cd</w:t>
+      </w:r>
+      <w:r>
+        <w:t xml:space="preserve"> into the project root directory and run the command </w:t>
+      </w:r>
+      <w:proofErr w:type="spellStart"/>
+      <w:r>
+        <w:rPr>
+          <w:rFonts w:ascii="American Typewriter" w:hAnsi="American Typewriter"/>
+          <w:sz w:val="20"/>
+        </w:rPr>
+        <w:t>npm</w:t>
+      </w:r>
+      <w:proofErr w:type="spellEnd"/>
+      <w:r>
+        <w:rPr>
+          <w:rFonts w:ascii="American Typewriter" w:hAnsi="American Typewriter"/>
+          <w:sz w:val="20"/>
+        </w:rPr>
+        <w:t xml:space="preserve"> install </w:t>
+      </w:r>
+      <w:r>
+        <w:rPr>
+          <w:rFonts w:ascii="American Typewriter" w:hAnsi="American Typewriter"/>
+          <w:sz w:val="20"/>
+        </w:rPr>
+        <w:t>--</w:t>
+      </w:r>
+      <w:r>
+        <w:rPr>
+          <w:rFonts w:ascii="American Typewriter" w:hAnsi="American Typewriter"/>
+          <w:sz w:val="20"/>
+        </w:rPr>
+        <w:t>save</w:t>
+      </w:r>
+      <w:r>
+        <w:t>.</w:t>
+      </w:r>
+      <w:r>
+        <w:t xml:space="preserve"> Doing so will install all the dependencies for the web application</w:t>
+      </w:r>
+      <w:r>
+        <w:t>.</w:t>
+      </w:r>
+    </w:p>
+    <w:p>
+      <w:pPr>
+        <w:pStyle w:val="ListParagraph"/>
+        <w:numPr>
+          <w:ilvl w:val="0"/>
+          <w:numId w:val="18"/>
+        </w:numPr>
+      </w:pPr>
+      <w:r>
+        <w:rPr>
+          <w:b/>
+        </w:rPr>
+        <w:t xml:space="preserve">Environment URL: </w:t>
+      </w:r>
+      <w:r>
+        <w:t xml:space="preserve">In the project’s root folder, navigate to </w:t>
+      </w:r>
+      <w:r>
+        <w:rPr>
+          <w:rFonts w:ascii="American Typewriter" w:hAnsi="American Typewriter"/>
+          <w:sz w:val="20"/>
+        </w:rPr>
+        <w:t>views&gt;shared&gt;</w:t>
+      </w:r>
+      <w:proofErr w:type="spellStart"/>
+      <w:r>
+        <w:rPr>
+          <w:rFonts w:ascii="American Typewriter" w:hAnsi="American Typewriter"/>
+          <w:sz w:val="20"/>
+        </w:rPr>
+        <w:t>footer.ejs</w:t>
+      </w:r>
+      <w:proofErr w:type="spellEnd"/>
+      <w:r>
+        <w:rPr>
+          <w:rFonts w:ascii="American Typewriter" w:hAnsi="American Typewriter"/>
+          <w:sz w:val="20"/>
+        </w:rPr>
+        <w:t xml:space="preserve"> </w:t>
+      </w:r>
+      <w:r>
+        <w:t xml:space="preserve">file and </w:t>
+      </w:r>
+      <w:r>
+        <w:t xml:space="preserve">look for the </w:t>
+      </w:r>
+      <w:proofErr w:type="spellStart"/>
+      <w:r>
+        <w:rPr>
+          <w:rFonts w:ascii="American Typewriter" w:hAnsi="American Typewriter"/>
+          <w:sz w:val="20"/>
+          <w:highlight w:val="lightGray"/>
+        </w:rPr>
+        <w:t>EnvironmentUrl</w:t>
+      </w:r>
+      <w:proofErr w:type="spellEnd"/>
+      <w:r>
+        <w:rPr>
+          <w:sz w:val="20"/>
+        </w:rPr>
+        <w:t xml:space="preserve"> </w:t>
+      </w:r>
+      <w:r>
+        <w:t>variable n</w:t>
+      </w:r>
+      <w:r>
+        <w:t>ear the end a</w:t>
+      </w:r>
+      <w:r>
+        <w:t>nd change it to your server’s URL for HTTP traffic.</w:t>
+      </w:r>
+    </w:p>
+    <w:p>
+      <w:pPr>
+        <w:pStyle w:val="ListParagraph"/>
+        <w:numPr>
+          <w:ilvl w:val="0"/>
+          <w:numId w:val="18"/>
+        </w:numPr>
+      </w:pPr>
+      <w:r>
+        <w:rPr>
+          <w:b/>
+        </w:rPr>
+        <w:t xml:space="preserve">Google </w:t>
+      </w:r>
+      <w:proofErr w:type="spellStart"/>
+      <w:r>
+        <w:rPr>
+          <w:b/>
+        </w:rPr>
+        <w:t>reCaptcha</w:t>
+      </w:r>
+      <w:proofErr w:type="spellEnd"/>
+      <w:r>
+        <w:rPr>
+          <w:b/>
+        </w:rPr>
+        <w:t>:</w:t>
+      </w:r>
+      <w:r>
+        <w:t xml:space="preserve"> </w:t>
+      </w:r>
+      <w:r>
+        <w:t>After you have set</w:t>
+      </w:r>
+      <w:r>
+        <w:t xml:space="preserve">up </w:t>
+      </w:r>
+      <w:proofErr w:type="spellStart"/>
+      <w:r>
+        <w:t>reCaptcha</w:t>
+      </w:r>
+      <w:proofErr w:type="spellEnd"/>
+      <w:r>
+        <w:t xml:space="preserve"> API keys in the admin dashboard, which at the time is </w:t>
+      </w:r>
+      <w:hyperlink r:id="rId9" w:history="1">
+        <w:r>
+          <w:rPr>
+            <w:rStyle w:val="Hyperlink"/>
+          </w:rPr>
+          <w:t>https://www.google.com/recaptcha/admin</w:t>
+        </w:r>
+      </w:hyperlink>
+      <w:r>
+        <w:t xml:space="preserve">, simply change the </w:t>
+      </w:r>
+      <w:proofErr w:type="spellStart"/>
+      <w:r>
+        <w:rPr>
+          <w:rFonts w:ascii="American Typewriter" w:hAnsi="American Typewriter"/>
+          <w:sz w:val="20"/>
+          <w:highlight w:val="lightGray"/>
+        </w:rPr>
+        <w:t>secretKey</w:t>
+      </w:r>
+      <w:proofErr w:type="spellEnd"/>
+      <w:r>
+        <w:rPr>
+          <w:sz w:val="20"/>
+        </w:rPr>
+        <w:t xml:space="preserve"> </w:t>
+      </w:r>
+      <w:r>
+        <w:t>to one in the admin dashboard</w:t>
+      </w:r>
+      <w:r>
+        <w:t>.</w:t>
+      </w:r>
+      <w:r>
+        <w:t xml:space="preserve"> The </w:t>
+      </w:r>
+      <w:proofErr w:type="spellStart"/>
+      <w:r>
+        <w:rPr>
+          <w:rFonts w:ascii="American Typewriter" w:hAnsi="American Typewriter"/>
+          <w:sz w:val="20"/>
+          <w:highlight w:val="lightGray"/>
+        </w:rPr>
+        <w:t>secretKey</w:t>
+      </w:r>
+      <w:proofErr w:type="spellEnd"/>
+      <w:r>
+        <w:rPr>
+          <w:rFonts w:ascii="American Typewriter" w:hAnsi="American Typewriter"/>
+          <w:sz w:val="20"/>
+        </w:rPr>
+        <w:t xml:space="preserve"> </w:t>
+      </w:r>
+      <w:r>
+        <w:rPr>
+          <w:rFonts w:cstheme="minorHAnsi"/>
+        </w:rPr>
+        <w:t xml:space="preserve">is found in </w:t>
+      </w:r>
+      <w:r>
+        <w:rPr>
+          <w:rFonts w:cstheme="minorHAnsi"/>
+        </w:rPr>
+        <w:t>post request handler for “/</w:t>
+      </w:r>
+      <w:proofErr w:type="spellStart"/>
+      <w:r>
+        <w:rPr>
+          <w:rFonts w:cstheme="minorHAnsi"/>
+        </w:rPr>
+        <w:t>submitlogin</w:t>
+      </w:r>
+      <w:proofErr w:type="spellEnd"/>
+      <w:r>
+        <w:rPr>
+          <w:rFonts w:cstheme="minorHAnsi"/>
+        </w:rPr>
+        <w:t>” in the server.js file.</w:t>
+      </w:r>
+    </w:p>
+    <w:p>
+      <w:pPr>
+        <w:pStyle w:val="Heading1"/>
+        <w:numPr>
+          <w:ilvl w:val="1"/>
+          <w:numId w:val="1"/>
+        </w:numPr>
+        <w:rPr>
+          <w:rFonts w:ascii="Times New Roman" w:hAnsi="Times New Roman" w:cs="Times New Roman"/>
+          <w:color w:val="000000" w:themeColor="text1"/>
+        </w:rPr>
+      </w:pPr>
+      <w:r>
+        <w:rPr>
+          <w:rFonts w:ascii="Times New Roman" w:hAnsi="Times New Roman" w:cs="Times New Roman"/>
+          <w:color w:val="000000" w:themeColor="text1"/>
+        </w:rPr>
+        <w:t>Installing MongoDB</w:t>
+      </w:r>
+    </w:p>
+    <w:p>
+      <w:pPr>
+        <w:ind w:left="1440"/>
+      </w:pPr>
+      <w:r>
+        <w:t xml:space="preserve">After choosing the host machine for </w:t>
+      </w:r>
+      <w:r>
+        <w:t>the MongoDB instanc</w:t>
+      </w:r>
+      <w:bookmarkStart w:id="12" w:name="_GoBack"/>
+      <w:bookmarkEnd w:id="12"/>
+      <w:r>
+        <w:t>e</w:t>
+      </w:r>
+      <w:r>
+        <w:t>, you simply need to</w:t>
+      </w:r>
+      <w:r>
+        <w:t>:</w:t>
+      </w:r>
+    </w:p>
+    <w:p>
+      <w:pPr>
+        <w:pStyle w:val="ListParagraph"/>
+        <w:numPr>
+          <w:ilvl w:val="0"/>
+          <w:numId w:val="19"/>
+        </w:numPr>
+      </w:pPr>
+      <w:r>
+        <w:rPr>
+          <w:b/>
+        </w:rPr>
+        <w:t>Install MongoDB</w:t>
+      </w:r>
+      <w:r>
+        <w:rPr>
+          <w:b/>
+        </w:rPr>
+        <w:t>:</w:t>
+      </w:r>
+      <w:r>
+        <w:t xml:space="preserve"> Using</w:t>
+      </w:r>
+      <w:r>
+        <w:t xml:space="preserve"> the</w:t>
+      </w:r>
+      <w:r>
+        <w:t xml:space="preserve"> normal installation methods</w:t>
+      </w:r>
+      <w:r>
+        <w:t xml:space="preserve"> as available on </w:t>
+      </w:r>
+      <w:hyperlink r:id="rId10" w:history="1">
+        <w:r>
+          <w:rPr>
+            <w:rStyle w:val="Hyperlink"/>
+          </w:rPr>
+          <w:t>https://docs.mongodb.com/manua</w:t>
+        </w:r>
+        <w:r>
+          <w:rPr>
+            <w:rStyle w:val="Hyperlink"/>
+          </w:rPr>
+          <w:t>l</w:t>
+        </w:r>
+        <w:r>
+          <w:rPr>
+            <w:rStyle w:val="Hyperlink"/>
+          </w:rPr>
+          <w:t>/installation/</w:t>
+        </w:r>
+      </w:hyperlink>
+      <w:r>
+        <w:t>.</w:t>
+      </w:r>
+    </w:p>
+    <w:p>
+      <w:pPr>
+        <w:pStyle w:val="ListParagraph"/>
+        <w:numPr>
+          <w:ilvl w:val="0"/>
+          <w:numId w:val="19"/>
+        </w:numPr>
+      </w:pPr>
+      <w:r>
+        <w:rPr>
+          <w:b/>
+        </w:rPr>
+        <w:t xml:space="preserve">Load the Landmark Dataset: </w:t>
+      </w:r>
+      <w:r>
+        <w:t xml:space="preserve">Ensure to run the command </w:t>
+      </w:r>
+      <w:r>
+        <w:rPr>
+          <w:rFonts w:ascii="American Typewriter" w:hAnsi="American Typewriter"/>
+          <w:sz w:val="20"/>
+        </w:rPr>
+        <w:t>pip</w:t>
+      </w:r>
+      <w:r>
+        <w:rPr>
+          <w:rFonts w:ascii="American Typewriter" w:hAnsi="American Typewriter"/>
+          <w:sz w:val="20"/>
+        </w:rPr>
+        <w:t xml:space="preserve"> install </w:t>
+      </w:r>
+      <w:proofErr w:type="spellStart"/>
+      <w:r>
+        <w:rPr>
+          <w:rFonts w:ascii="American Typewriter" w:hAnsi="American Typewriter"/>
+          <w:sz w:val="20"/>
+        </w:rPr>
+        <w:t>pymongo</w:t>
+      </w:r>
+      <w:proofErr w:type="spellEnd"/>
+      <w:r>
+        <w:rPr>
+          <w:rFonts w:cstheme="minorHAnsi"/>
+        </w:rPr>
+        <w:t xml:space="preserve">, then change the </w:t>
+      </w:r>
+      <w:r>
+        <w:rPr>
+          <w:rFonts w:ascii="American Typewriter" w:hAnsi="American Typewriter" w:cstheme="minorHAnsi"/>
+          <w:sz w:val="20"/>
+        </w:rPr>
+        <w:t>client</w:t>
+      </w:r>
+      <w:r>
+        <w:rPr>
+          <w:rFonts w:cstheme="minorHAnsi"/>
+          <w:sz w:val="20"/>
+        </w:rPr>
+        <w:t xml:space="preserve"> </w:t>
+      </w:r>
+      <w:r>
+        <w:rPr>
+          <w:rFonts w:cstheme="minorHAnsi"/>
+        </w:rPr>
+        <w:t>variable’s connection parameter to point to your instance on MongoDB.</w:t>
+      </w:r>
+    </w:p>
+    <w:p>
+      <w:pPr>
+        <w:ind w:left="1440"/>
+      </w:pPr>
+    </w:p>
+    <w:p>
+      <w:pPr>
+        <w:ind w:left="1440"/>
+      </w:pPr>
+    </w:p>
+    <w:p/>
+    <w:p/>
+    <w:p>
+      <w:pPr>
+        <w:pStyle w:val="Heading1"/>
+        <w:numPr>
+          <w:ilvl w:val="0"/>
+          <w:numId w:val="1"/>
+        </w:numPr>
+        <w:rPr>
+          <w:rFonts w:ascii="Times New Roman" w:hAnsi="Times New Roman" w:cs="Times New Roman"/>
+          <w:color w:val="000000" w:themeColor="text1"/>
+        </w:rPr>
+      </w:pPr>
+      <w:bookmarkStart w:id="13" w:name="_Toc509906466"/>
+      <w:r>
+        <w:rPr>
+          <w:rFonts w:ascii="Times New Roman" w:hAnsi="Times New Roman" w:cs="Times New Roman"/>
+          <w:color w:val="000000" w:themeColor="text1"/>
+        </w:rPr>
+        <w:t>Risks</w:t>
+      </w:r>
+      <w:r>
+        <w:rPr>
+          <w:rFonts w:ascii="Times New Roman" w:hAnsi="Times New Roman" w:cs="Times New Roman"/>
+          <w:color w:val="000000" w:themeColor="text1"/>
+        </w:rPr>
         <w:t xml:space="preserve"> Analysis</w:t>
       </w:r>
-      <w:bookmarkEnd w:id="12"/>
+      <w:bookmarkEnd w:id="13"/>
       <w:r>
         <w:rPr>
           <w:rFonts w:ascii="Times New Roman" w:hAnsi="Times New Roman" w:cs="Times New Roman"/>
@@ -3949,6 +4697,12 @@
     </w:p>
     <w:sdt>
       <w:sdtPr>
+        <w:rPr>
+          <w:rFonts w:asciiTheme="minorHAnsi" w:eastAsiaTheme="minorHAnsi" w:hAnsiTheme="minorHAnsi" w:cstheme="minorBidi"/>
+          <w:color w:val="auto"/>
+          <w:sz w:val="22"/>
+          <w:szCs w:val="22"/>
+        </w:rPr>
         <w:id w:val="1395477591"/>
         <w:docPartObj>
           <w:docPartGallery w:val="Bibliographies"/>
@@ -3957,12 +4711,8 @@
       </w:sdtPr>
       <w:sdtEndPr>
         <w:rPr>
-          <w:rFonts w:asciiTheme="minorHAnsi" w:eastAsiaTheme="minorHAnsi" w:hAnsiTheme="minorHAnsi" w:cstheme="minorBidi"/>
           <w:b/>
           <w:bCs/>
-          <w:color w:val="auto"/>
-          <w:sz w:val="22"/>
-          <w:szCs w:val="22"/>
         </w:rPr>
       </w:sdtEndPr>
       <w:sdtContent>
@@ -3972,7 +4722,7 @@
             <w:jc w:val="center"/>
           </w:pPr>
           <w:r>
-            <w:t>Works Cited</w:t>
+            <w:t>Related Licenses</w:t>
           </w:r>
         </w:p>
         <w:p>
@@ -4009,7 +4759,7 @@
           </w:tblGrid>
           <w:tr>
             <w:trPr>
-              <w:divId w:val="1368406987"/>
+              <w:divId w:val="46686629"/>
               <w:tblCellSpacing w:w="15" w:type="dxa"/>
             </w:trPr>
             <w:tc>
@@ -4057,7 +4807,7 @@
           </w:tr>
           <w:tr>
             <w:trPr>
-              <w:divId w:val="1368406987"/>
+              <w:divId w:val="46686629"/>
               <w:tblCellSpacing w:w="15" w:type="dxa"/>
             </w:trPr>
             <w:tc>
@@ -4103,7 +4853,7 @@
           </w:tr>
           <w:tr>
             <w:trPr>
-              <w:divId w:val="1368406987"/>
+              <w:divId w:val="46686629"/>
               <w:tblCellSpacing w:w="15" w:type="dxa"/>
             </w:trPr>
             <w:tc>
@@ -4147,10 +4897,56 @@
               </w:p>
             </w:tc>
           </w:tr>
+          <w:tr>
+            <w:trPr>
+              <w:divId w:val="46686629"/>
+              <w:tblCellSpacing w:w="15" w:type="dxa"/>
+            </w:trPr>
+            <w:tc>
+              <w:tcPr>
+                <w:tcW w:w="50" w:type="pct"/>
+                <w:hideMark/>
+              </w:tcPr>
+              <w:p>
+                <w:pPr>
+                  <w:pStyle w:val="Bibliography"/>
+                  <w:rPr>
+                    <w:noProof/>
+                  </w:rPr>
+                </w:pPr>
+                <w:r>
+                  <w:rPr>
+                    <w:noProof/>
+                  </w:rPr>
+                  <w:t xml:space="preserve">[4] </w:t>
+                </w:r>
+              </w:p>
+            </w:tc>
+            <w:tc>
+              <w:tcPr>
+                <w:tcW w:w="0" w:type="auto"/>
+                <w:hideMark/>
+              </w:tcPr>
+              <w:p>
+                <w:pPr>
+                  <w:pStyle w:val="Bibliography"/>
+                  <w:rPr>
+                    <w:noProof/>
+                  </w:rPr>
+                </w:pPr>
+                <w:r>
+                  <w:rPr>
+                    <w:noProof/>
+                  </w:rPr>
+                  <w:t>Google, "Google Map APIs Terms of Service," 4 January 2018. [Online]. Available: https://developers.google.com/maps/terms.</w:t>
+                </w:r>
+              </w:p>
+            </w:tc>
+          </w:tr>
         </w:tbl>
         <w:p>
           <w:pPr>
-            <w:divId w:val="1368406987"/>
+            <w:divId w:val="46686629"/>
             <w:rPr>
               <w:rFonts w:eastAsia="Times New Roman"/>
               <w:noProof/>
@@ -4168,12 +4964,9 @@
         </w:p>
       </w:sdtContent>
     </w:sdt>
-    <w:p>
-      <w:bookmarkStart w:id="13" w:name="_GoBack"/>
-      <w:bookmarkEnd w:id="13"/>
-    </w:p>
+    <w:p/>
     <w:sectPr>
-      <w:footerReference w:type="default" r:id="rId9"/>
+      <w:footerReference w:type="default" r:id="rId11"/>
       <w:pgSz w:w="12240" w:h="15840"/>
       <w:pgMar w:top="1440" w:right="1440" w:bottom="1440" w:left="1440" w:header="720" w:footer="720" w:gutter="0"/>
       <w:pgNumType w:start="0"/>
@@ -5019,6 +5812,92 @@
     </w:lvl>
   </w:abstractNum>
   <w:abstractNum w:abstractNumId="7" w15:restartNumberingAfterBreak="0">
+    <w:nsid w:val="48342CD8"/>
+    <w:multiLevelType w:val="hybridMultilevel"/>
+    <w:tmpl w:val="35D238C8"/>
+    <w:lvl w:ilvl="0" w:tplc="0409000F">
+      <w:start w:val="1"/>
+      <w:numFmt w:val="decimal"/>
+      <w:lvlText w:val="%1."/>
+      <w:lvlJc w:val="left"/>
+      <w:pPr>
+        <w:ind w:left="1080" w:hanging="360"/>
+      </w:pPr>
+    </w:lvl>
+    <w:lvl w:ilvl="1" w:tplc="04090019" w:tentative="1">
+      <w:start w:val="1"/>
+      <w:numFmt w:val="lowerLetter"/>
+      <w:lvlText w:val="%2."/>
+      <w:lvlJc w:val="left"/>
+      <w:pPr>
+        <w:ind w:left="1800" w:hanging="360"/>
+      </w:pPr>
+    </w:lvl>
+    <w:lvl w:ilvl="2" w:tplc="0409001B" w:tentative="1">
+      <w:start w:val="1"/>
+      <w:numFmt w:val="lowerRoman"/>
+      <w:lvlText w:val="%3."/>
+      <w:lvlJc w:val="right"/>
+      <w:pPr>
+        <w:ind w:left="2520" w:hanging="180"/>
+      </w:pPr>
+    </w:lvl>
+    <w:lvl w:ilvl="3" w:tplc="0409000F" w:tentative="1">
+      <w:start w:val="1"/>
+      <w:numFmt w:val="decimal"/>
+      <w:lvlText w:val="%4."/>
+      <w:lvlJc w:val="left"/>
+      <w:pPr>
+        <w:ind w:left="3240" w:hanging="360"/>
+      </w:pPr>
+    </w:lvl>
+    <w:lvl w:ilvl="4" w:tplc="04090019" w:tentative="1">
+      <w:start w:val="1"/>
+      <w:numFmt w:val="lowerLetter"/>
+      <w:lvlText w:val="%5."/>
+      <w:lvlJc w:val="left"/>
+      <w:pPr>
+        <w:ind w:left="3960" w:hanging="360"/>
+      </w:pPr>
+    </w:lvl>
+    <w:lvl w:ilvl="5" w:tplc="0409001B" w:tentative="1">
+      <w:start w:val="1"/>
+      <w:numFmt w:val="lowerRoman"/>
+      <w:lvlText w:val="%6."/>
+      <w:lvlJc w:val="right"/>
+      <w:pPr>
+        <w:ind w:left="4680" w:hanging="180"/>
+      </w:pPr>
+    </w:lvl>
+    <w:lvl w:ilvl="6" w:tplc="0409000F" w:tentative="1">
+      <w:start w:val="1"/>
+      <w:numFmt w:val="decimal"/>
+      <w:lvlText w:val="%7."/>
+      <w:lvlJc w:val="left"/>
+      <w:pPr>
+        <w:ind w:left="5400" w:hanging="360"/>
+      </w:pPr>
+    </w:lvl>
+    <w:lvl w:ilvl="7" w:tplc="04090019" w:tentative="1">
+      <w:start w:val="1"/>
+      <w:numFmt w:val="lowerLetter"/>
+      <w:lvlText w:val="%8."/>
+      <w:lvlJc w:val="left"/>
+      <w:pPr>
+        <w:ind w:left="6120" w:hanging="360"/>
+      </w:pPr>
+    </w:lvl>
+    <w:lvl w:ilvl="8" w:tplc="0409001B" w:tentative="1">
+      <w:start w:val="1"/>
+      <w:numFmt w:val="lowerRoman"/>
+      <w:lvlText w:val="%9."/>
+      <w:lvlJc w:val="right"/>
+      <w:pPr>
+        <w:ind w:left="6840" w:hanging="180"/>
+      </w:pPr>
+    </w:lvl>
+  </w:abstractNum>
+  <w:abstractNum w:abstractNumId="8" w15:restartNumberingAfterBreak="0">
     <w:nsid w:val="491B589E"/>
     <w:multiLevelType w:val="multilevel"/>
     <w:tmpl w:val="51A8F5AA"/>
@@ -5104,7 +5983,96 @@
       </w:pPr>
     </w:lvl>
   </w:abstractNum>
-  <w:abstractNum w:abstractNumId="8" w15:restartNumberingAfterBreak="0">
+  <w:abstractNum w:abstractNumId="9" w15:restartNumberingAfterBreak="0">
+    <w:nsid w:val="491E4B34"/>
+    <w:multiLevelType w:val="hybridMultilevel"/>
+    <w:tmpl w:val="354E79C6"/>
+    <w:lvl w:ilvl="0" w:tplc="76B451E6">
+      <w:start w:val="1"/>
+      <w:numFmt w:val="decimal"/>
+      <w:lvlText w:val="%1."/>
+      <w:lvlJc w:val="left"/>
+      <w:pPr>
+        <w:ind w:left="1800" w:hanging="360"/>
+      </w:pPr>
+      <w:rPr>
+        <w:rFonts w:hint="default"/>
+      </w:rPr>
+    </w:lvl>
+    <w:lvl w:ilvl="1" w:tplc="04090019" w:tentative="1">
+      <w:start w:val="1"/>
+      <w:numFmt w:val="lowerLetter"/>
+      <w:lvlText w:val="%2."/>
+      <w:lvlJc w:val="left"/>
+      <w:pPr>
+        <w:ind w:left="2520" w:hanging="360"/>
+      </w:pPr>
+    </w:lvl>
+    <w:lvl w:ilvl="2" w:tplc="0409001B" w:tentative="1">
+      <w:start w:val="1"/>
+      <w:numFmt w:val="lowerRoman"/>
+      <w:lvlText w:val="%3."/>
+      <w:lvlJc w:val="right"/>
+      <w:pPr>
+        <w:ind w:left="3240" w:hanging="180"/>
+      </w:pPr>
+    </w:lvl>
+    <w:lvl w:ilvl="3" w:tplc="0409000F" w:tentative="1">
+      <w:start w:val="1"/>
+      <w:numFmt w:val="decimal"/>
+      <w:lvlText w:val="%4."/>
+      <w:lvlJc w:val="left"/>
+      <w:pPr>
+        <w:ind w:left="3960" w:hanging="360"/>
+      </w:pPr>
+    </w:lvl>
+    <w:lvl w:ilvl="4" w:tplc="04090019" w:tentative="1">
+      <w:start w:val="1"/>
+      <w:numFmt w:val="lowerLetter"/>
+      <w:lvlText w:val="%5."/>
+      <w:lvlJc w:val="left"/>
+      <w:pPr>
+        <w:ind w:left="4680" w:hanging="360"/>
+      </w:pPr>
+    </w:lvl>
+    <w:lvl w:ilvl="5" w:tplc="0409001B" w:tentative="1">
+      <w:start w:val="1"/>
+      <w:numFmt w:val="lowerRoman"/>
+      <w:lvlText w:val="%6."/>
+      <w:lvlJc w:val="right"/>
+      <w:pPr>
+        <w:ind w:left="5400" w:hanging="180"/>
+      </w:pPr>
+    </w:lvl>
+    <w:lvl w:ilvl="6" w:tplc="0409000F" w:tentative="1">
+      <w:start w:val="1"/>
+      <w:numFmt w:val="decimal"/>
+      <w:lvlText w:val="%7."/>
+      <w:lvlJc w:val="left"/>
+      <w:pPr>
+        <w:ind w:left="6120" w:hanging="360"/>
+      </w:pPr>
+    </w:lvl>
+    <w:lvl w:ilvl="7" w:tplc="04090019" w:tentative="1">
+      <w:start w:val="1"/>
+      <w:numFmt w:val="lowerLetter"/>
+      <w:lvlText w:val="%8."/>
+      <w:lvlJc w:val="left"/>
+      <w:pPr>
+        <w:ind w:left="6840" w:hanging="360"/>
+      </w:pPr>
+    </w:lvl>
+    <w:lvl w:ilvl="8" w:tplc="0409001B" w:tentative="1">
+      <w:start w:val="1"/>
+      <w:numFmt w:val="lowerRoman"/>
+      <w:lvlText w:val="%9."/>
+      <w:lvlJc w:val="right"/>
+      <w:pPr>
+        <w:ind w:left="7560" w:hanging="180"/>
+      </w:pPr>
+    </w:lvl>
+  </w:abstractNum>
+  <w:abstractNum w:abstractNumId="10" w15:restartNumberingAfterBreak="0">
     <w:nsid w:val="5B8954F9"/>
     <w:multiLevelType w:val="multilevel"/>
     <w:tmpl w:val="51A8F5AA"/>
@@ -5190,7 +6158,7 @@
       </w:pPr>
     </w:lvl>
   </w:abstractNum>
-  <w:abstractNum w:abstractNumId="9" w15:restartNumberingAfterBreak="0">
+  <w:abstractNum w:abstractNumId="11" w15:restartNumberingAfterBreak="0">
     <w:nsid w:val="60CA61C8"/>
     <w:multiLevelType w:val="multilevel"/>
     <w:tmpl w:val="0409001F"/>
@@ -5276,7 +6244,7 @@
       </w:pPr>
     </w:lvl>
   </w:abstractNum>
-  <w:abstractNum w:abstractNumId="10" w15:restartNumberingAfterBreak="0">
+  <w:abstractNum w:abstractNumId="12" w15:restartNumberingAfterBreak="0">
     <w:nsid w:val="62F92872"/>
     <w:multiLevelType w:val="multilevel"/>
     <w:tmpl w:val="F968963A"/>
@@ -5362,7 +6330,7 @@
       </w:pPr>
     </w:lvl>
   </w:abstractNum>
-  <w:abstractNum w:abstractNumId="11" w15:restartNumberingAfterBreak="0">
+  <w:abstractNum w:abstractNumId="13" w15:restartNumberingAfterBreak="0">
     <w:nsid w:val="657E6609"/>
     <w:multiLevelType w:val="multilevel"/>
     <w:tmpl w:val="0409001F"/>
@@ -5448,7 +6416,209 @@
       </w:pPr>
     </w:lvl>
   </w:abstractNum>
-  <w:abstractNum w:abstractNumId="12" w15:restartNumberingAfterBreak="0">
+  <w:abstractNum w:abstractNumId="14" w15:restartNumberingAfterBreak="0">
+    <w:nsid w:val="6DC74B1F"/>
+    <w:multiLevelType w:val="hybridMultilevel"/>
+    <w:tmpl w:val="64E04898"/>
+    <w:lvl w:ilvl="0" w:tplc="04090001">
+      <w:start w:val="1"/>
+      <w:numFmt w:val="bullet"/>
+      <w:lvlText w:val=""/>
+      <w:lvlJc w:val="left"/>
+      <w:pPr>
+        <w:ind w:left="2160" w:hanging="360"/>
+      </w:pPr>
+      <w:rPr>
+        <w:rFonts w:ascii="Symbol" w:hAnsi="Symbol" w:hint="default"/>
+      </w:rPr>
+    </w:lvl>
+    <w:lvl w:ilvl="1" w:tplc="04090003" w:tentative="1">
+      <w:start w:val="1"/>
+      <w:numFmt w:val="bullet"/>
+      <w:lvlText w:val="o"/>
+      <w:lvlJc w:val="left"/>
+      <w:pPr>
+        <w:ind w:left="2880" w:hanging="360"/>
+      </w:pPr>
+      <w:rPr>
+        <w:rFonts w:ascii="Courier New" w:hAnsi="Courier New" w:cs="Courier New" w:hint="default"/>
+      </w:rPr>
+    </w:lvl>
+    <w:lvl w:ilvl="2" w:tplc="04090005" w:tentative="1">
+      <w:start w:val="1"/>
+      <w:numFmt w:val="bullet"/>
+      <w:lvlText w:val=""/>
+      <w:lvlJc w:val="left"/>
+      <w:pPr>
+        <w:ind w:left="3600" w:hanging="360"/>
+      </w:pPr>
+      <w:rPr>
+        <w:rFonts w:ascii="Wingdings" w:hAnsi="Wingdings" w:hint="default"/>
+      </w:rPr>
+    </w:lvl>
+    <w:lvl w:ilvl="3" w:tplc="04090001" w:tentative="1">
+      <w:start w:val="1"/>
+      <w:numFmt w:val="bullet"/>
+      <w:lvlText w:val=""/>
+      <w:lvlJc w:val="left"/>
+      <w:pPr>
+        <w:ind w:left="4320" w:hanging="360"/>
+      </w:pPr>
+      <w:rPr>
+        <w:rFonts w:ascii="Symbol" w:hAnsi="Symbol" w:hint="default"/>
+      </w:rPr>
+    </w:lvl>
+    <w:lvl w:ilvl="4" w:tplc="04090003" w:tentative="1">
+      <w:start w:val="1"/>
+      <w:numFmt w:val="bullet"/>
+      <w:lvlText w:val="o"/>
+      <w:lvlJc w:val="left"/>
+      <w:pPr>
+        <w:ind w:left="5040" w:hanging="360"/>
+      </w:pPr>
+      <w:rPr>
+        <w:rFonts w:ascii="Courier New" w:hAnsi="Courier New" w:cs="Courier New" w:hint="default"/>
+      </w:rPr>
+    </w:lvl>
+    <w:lvl w:ilvl="5" w:tplc="04090005" w:tentative="1">
+      <w:start w:val="1"/>
+      <w:numFmt w:val="bullet"/>
+      <w:lvlText w:val=""/>
+      <w:lvlJc w:val="left"/>
+      <w:pPr>
+        <w:ind w:left="5760" w:hanging="360"/>
+      </w:pPr>
+      <w:rPr>
+        <w:rFonts w:ascii="Wingdings" w:hAnsi="Wingdings" w:hint="default"/>
+      </w:rPr>
+    </w:lvl>
+    <w:lvl w:ilvl="6" w:tplc="04090001" w:tentative="1">
+      <w:start w:val="1"/>
+      <w:numFmt w:val="bullet"/>
+      <w:lvlText w:val=""/>
+      <w:lvlJc w:val="left"/>
+      <w:pPr>
+        <w:ind w:left="6480" w:hanging="360"/>
+      </w:pPr>
+      <w:rPr>
+        <w:rFonts w:ascii="Symbol" w:hAnsi="Symbol" w:hint="default"/>
+      </w:rPr>
+    </w:lvl>
+    <w:lvl w:ilvl="7" w:tplc="04090003" w:tentative="1">
+      <w:start w:val="1"/>
+      <w:numFmt w:val="bullet"/>
+      <w:lvlText w:val="o"/>
+      <w:lvlJc w:val="left"/>
+      <w:pPr>
+        <w:ind w:left="7200" w:hanging="360"/>
+      </w:pPr>
+      <w:rPr>
+        <w:rFonts w:ascii="Courier New" w:hAnsi="Courier New" w:cs="Courier New" w:hint="default"/>
+      </w:rPr>
+    </w:lvl>
+    <w:lvl w:ilvl="8" w:tplc="04090005" w:tentative="1">
+      <w:start w:val="1"/>
+      <w:numFmt w:val="bullet"/>
+      <w:lvlText w:val=""/>
+      <w:lvlJc w:val="left"/>
+      <w:pPr>
+        <w:ind w:left="7920" w:hanging="360"/>
+      </w:pPr>
+      <w:rPr>
+        <w:rFonts w:ascii="Wingdings" w:hAnsi="Wingdings" w:hint="default"/>
+      </w:rPr>
+    </w:lvl>
+  </w:abstractNum>
+  <w:abstractNum w:abstractNumId="15" w15:restartNumberingAfterBreak="0">
+    <w:nsid w:val="6E7836BA"/>
+    <w:multiLevelType w:val="hybridMultilevel"/>
+    <w:tmpl w:val="9B1295E4"/>
+    <w:lvl w:ilvl="0" w:tplc="7FDE0352">
+      <w:start w:val="1"/>
+      <w:numFmt w:val="decimal"/>
+      <w:lvlText w:val="%1."/>
+      <w:lvlJc w:val="left"/>
+      <w:pPr>
+        <w:ind w:left="1800" w:hanging="360"/>
+      </w:pPr>
+      <w:rPr>
+        <w:rFonts w:hint="default"/>
+      </w:rPr>
+    </w:lvl>
+    <w:lvl w:ilvl="1" w:tplc="04090019" w:tentative="1">
+      <w:start w:val="1"/>
+      <w:numFmt w:val="lowerLetter"/>
+      <w:lvlText w:val="%2."/>
+      <w:lvlJc w:val="left"/>
+      <w:pPr>
+        <w:ind w:left="2520" w:hanging="360"/>
+      </w:pPr>
+    </w:lvl>
+    <w:lvl w:ilvl="2" w:tplc="0409001B" w:tentative="1">
+      <w:start w:val="1"/>
+      <w:numFmt w:val="lowerRoman"/>
+      <w:lvlText w:val="%3."/>
+      <w:lvlJc w:val="right"/>
+      <w:pPr>
+        <w:ind w:left="3240" w:hanging="180"/>
+      </w:pPr>
+    </w:lvl>
+    <w:lvl w:ilvl="3" w:tplc="0409000F" w:tentative="1">
+      <w:start w:val="1"/>
+      <w:numFmt w:val="decimal"/>
+      <w:lvlText w:val="%4."/>
+      <w:lvlJc w:val="left"/>
+      <w:pPr>
+        <w:ind w:left="3960" w:hanging="360"/>
+      </w:pPr>
+    </w:lvl>
+    <w:lvl w:ilvl="4" w:tplc="04090019" w:tentative="1">
+      <w:start w:val="1"/>
+      <w:numFmt w:val="lowerLetter"/>
+      <w:lvlText w:val="%5."/>
+      <w:lvlJc w:val="left"/>
+      <w:pPr>
+        <w:ind w:left="4680" w:hanging="360"/>
+      </w:pPr>
+    </w:lvl>
+    <w:lvl w:ilvl="5" w:tplc="0409001B" w:tentative="1">
+      <w:start w:val="1"/>
+      <w:numFmt w:val="lowerRoman"/>
+      <w:lvlText w:val="%6."/>
+      <w:lvlJc w:val="right"/>
+      <w:pPr>
+        <w:ind w:left="5400" w:hanging="180"/>
+      </w:pPr>
+    </w:lvl>
+    <w:lvl w:ilvl="6" w:tplc="0409000F" w:tentative="1">
+      <w:start w:val="1"/>
+      <w:numFmt w:val="decimal"/>
+      <w:lvlText w:val="%7."/>
+      <w:lvlJc w:val="left"/>
+      <w:pPr>
+        <w:ind w:left="6120" w:hanging="360"/>
+      </w:pPr>
+    </w:lvl>
+    <w:lvl w:ilvl="7" w:tplc="04090019" w:tentative="1">
+      <w:start w:val="1"/>
+      <w:numFmt w:val="lowerLetter"/>
+      <w:lvlText w:val="%8."/>
+      <w:lvlJc w:val="left"/>
+      <w:pPr>
+        <w:ind w:left="6840" w:hanging="360"/>
+      </w:pPr>
+    </w:lvl>
+    <w:lvl w:ilvl="8" w:tplc="0409001B" w:tentative="1">
+      <w:start w:val="1"/>
+      <w:numFmt w:val="lowerRoman"/>
+      <w:lvlText w:val="%9."/>
+      <w:lvlJc w:val="right"/>
+      <w:pPr>
+        <w:ind w:left="7560" w:hanging="180"/>
+      </w:pPr>
+    </w:lvl>
+  </w:abstractNum>
+  <w:abstractNum w:abstractNumId="16" w15:restartNumberingAfterBreak="0">
     <w:nsid w:val="6F1F38F0"/>
     <w:multiLevelType w:val="hybridMultilevel"/>
     <w:tmpl w:val="F5FA38C2"/>
@@ -5561,10 +6731,10 @@
       </w:rPr>
     </w:lvl>
   </w:abstractNum>
-  <w:abstractNum w:abstractNumId="13" w15:restartNumberingAfterBreak="0">
+  <w:abstractNum w:abstractNumId="17" w15:restartNumberingAfterBreak="0">
     <w:nsid w:val="7789072A"/>
     <w:multiLevelType w:val="hybridMultilevel"/>
-    <w:tmpl w:val="C0D4FF42"/>
+    <w:tmpl w:val="61D6E6A0"/>
     <w:lvl w:ilvl="0" w:tplc="0409000F">
       <w:start w:val="1"/>
       <w:numFmt w:val="decimal"/>
@@ -5647,7 +6817,7 @@
       </w:pPr>
     </w:lvl>
   </w:abstractNum>
-  <w:abstractNum w:abstractNumId="14" w15:restartNumberingAfterBreak="0">
+  <w:abstractNum w:abstractNumId="18" w15:restartNumberingAfterBreak="0">
     <w:nsid w:val="7D4A60E4"/>
     <w:multiLevelType w:val="hybridMultilevel"/>
     <w:tmpl w:val="F39C373E"/>
@@ -5764,19 +6934,19 @@
     <w:abstractNumId w:val="4"/>
   </w:num>
   <w:num w:numId="2">
-    <w:abstractNumId w:val="9"/>
+    <w:abstractNumId w:val="11"/>
   </w:num>
   <w:num w:numId="3">
-    <w:abstractNumId w:val="11"/>
+    <w:abstractNumId w:val="13"/>
   </w:num>
   <w:num w:numId="4">
     <w:abstractNumId w:val="1"/>
   </w:num>
   <w:num w:numId="5">
-    <w:abstractNumId w:val="13"/>
+    <w:abstractNumId w:val="17"/>
   </w:num>
   <w:num w:numId="6">
-    <w:abstractNumId w:val="12"/>
+    <w:abstractNumId w:val="16"/>
   </w:num>
   <w:num w:numId="7">
     <w:abstractNumId w:val="3"/>
@@ -5785,7 +6955,7 @@
     <w:abstractNumId w:val="2"/>
   </w:num>
   <w:num w:numId="9">
-    <w:abstractNumId w:val="10"/>
+    <w:abstractNumId w:val="12"/>
   </w:num>
   <w:num w:numId="10">
     <w:abstractNumId w:val="6"/>
@@ -5794,16 +6964,28 @@
     <w:abstractNumId w:val="0"/>
   </w:num>
   <w:num w:numId="12">
-    <w:abstractNumId w:val="7"/>
+    <w:abstractNumId w:val="8"/>
   </w:num>
   <w:num w:numId="13">
-    <w:abstractNumId w:val="8"/>
+    <w:abstractNumId w:val="10"/>
   </w:num>
   <w:num w:numId="14">
     <w:abstractNumId w:val="5"/>
   </w:num>
   <w:num w:numId="15">
+    <w:abstractNumId w:val="18"/>
+  </w:num>
+  <w:num w:numId="16">
+    <w:abstractNumId w:val="7"/>
+  </w:num>
+  <w:num w:numId="17">
     <w:abstractNumId w:val="14"/>
+  </w:num>
+  <w:num w:numId="18">
+    <w:abstractNumId w:val="9"/>
+  </w:num>
+  <w:num w:numId="19">
+    <w:abstractNumId w:val="15"/>
   </w:num>
 </w:numbering>
 </file>
@@ -6498,6 +7680,30 @@
     <w:unhideWhenUsed/>
     <w:rsid w:val="00533B60"/>
   </w:style>
+  <w:style w:type="character" w:styleId="UnresolvedMention">
+    <w:name w:val="Unresolved Mention"/>
+    <w:basedOn w:val="DefaultParagraphFont"/>
+    <w:uiPriority w:val="99"/>
+    <w:semiHidden/>
+    <w:unhideWhenUsed/>
+    <w:rsid w:val="001D787F"/>
+    <w:rPr>
+      <w:color w:val="808080"/>
+      <w:shd w:val="clear" w:color="auto" w:fill="E6E6E6"/>
+    </w:rPr>
+  </w:style>
+  <w:style w:type="character" w:styleId="FollowedHyperlink">
+    <w:name w:val="FollowedHyperlink"/>
+    <w:basedOn w:val="DefaultParagraphFont"/>
+    <w:uiPriority w:val="99"/>
+    <w:semiHidden/>
+    <w:unhideWhenUsed/>
+    <w:rsid w:val="004753BB"/>
+    <w:rPr>
+      <w:color w:val="954F72" w:themeColor="followedHyperlink"/>
+      <w:u w:val="single"/>
+    </w:rPr>
+  </w:style>
 </w:styles>
 </file>
 
@@ -6851,11 +8057,31 @@
     <b:URL>https://github.com/select2/select2/blob/master/LICENSE.md</b:URL>
     <b:RefOrder>3</b:RefOrder>
   </b:Source>
+  <b:Source>
+    <b:Tag>Goo18</b:Tag>
+    <b:SourceType>InternetSite</b:SourceType>
+    <b:Guid>{0E123A87-41A6-BD4D-83D3-F7866F7C7C43}</b:Guid>
+    <b:Author>
+      <b:Author>
+        <b:NameList>
+          <b:Person>
+            <b:Last>Google</b:Last>
+          </b:Person>
+        </b:NameList>
+      </b:Author>
+    </b:Author>
+    <b:Title>Google Map APIs Terms of Service</b:Title>
+    <b:URL>https://developers.google.com/maps/terms</b:URL>
+    <b:Year>2018</b:Year>
+    <b:Month>January</b:Month>
+    <b:Day>4</b:Day>
+    <b:RefOrder>4</b:RefOrder>
+  </b:Source>
 </b:Sources>
 </file>
 
 <file path=customXml/itemProps1.xml><?xml version="1.0" encoding="utf-8"?>
-<ds:datastoreItem xmlns:ds="http://schemas.openxmlformats.org/officeDocument/2006/customXml" ds:itemID="{B50515C4-C045-474E-87E9-DC536DF42439}">
+<ds:datastoreItem xmlns:ds="http://schemas.openxmlformats.org/officeDocument/2006/customXml" ds:itemID="{EA3CE7EE-2CEE-D045-B5F6-DF51757EBCB2}">
   <ds:schemaRefs>
     <ds:schemaRef ds:uri="http://schemas.openxmlformats.org/officeDocument/2006/bibliography"/>
   </ds:schemaRefs>

</xml_diff>

<commit_message>
Revised ETL.py Script, and search history function
ETL.py: Script must now store historical marker id as int.

search history function: must handle building of search object to pass to mongodb query
</commit_message>
<xml_diff>
--- a/resources/CISC_397_Class_Project_Software_Requirements_Specification.docx
+++ b/resources/CISC_397_Class_Project_Software_Requirements_Specification.docx
@@ -1295,19 +1295,21 @@
             <w:contextualSpacing/>
           </w:pPr>
           <w:r>
-            <w:t>Table of Contents</w:t>
+            <w:t>Table of Conte</w:t>
+          </w:r>
+          <w:bookmarkStart w:id="0" w:name="_GoBack"/>
+          <w:bookmarkEnd w:id="0"/>
+          <w:r>
+            <w:t>nts</w:t>
           </w:r>
         </w:p>
         <w:p>
           <w:pPr>
             <w:pStyle w:val="TOC1"/>
-            <w:keepLines/>
             <w:tabs>
               <w:tab w:val="left" w:pos="440"/>
               <w:tab w:val="right" w:leader="dot" w:pos="9350"/>
             </w:tabs>
-            <w:spacing w:line="240" w:lineRule="auto"/>
-            <w:contextualSpacing/>
             <w:rPr>
               <w:rFonts w:cstheme="minorBidi"/>
               <w:noProof/>
@@ -1324,7 +1326,7 @@
           <w:r>
             <w:fldChar w:fldCharType="separate"/>
           </w:r>
-          <w:hyperlink w:anchor="_Toc509906454" w:history="1">
+          <w:hyperlink w:anchor="_Toc510692434" w:history="1">
             <w:r>
               <w:rPr>
                 <w:rStyle w:val="Hyperlink"/>
@@ -1369,7 +1371,7 @@
                 <w:noProof/>
                 <w:webHidden/>
               </w:rPr>
-              <w:instrText xml:space="preserve"> PAGEREF _Toc509906454 \h </w:instrText>
+              <w:instrText xml:space="preserve"> PAGEREF _Toc510692434 \h </w:instrText>
             </w:r>
             <w:r>
               <w:rPr>
@@ -1403,9 +1405,6 @@
         <w:p>
           <w:pPr>
             <w:pStyle w:val="TOC2"/>
-            <w:keepLines/>
-            <w:spacing w:line="240" w:lineRule="auto"/>
-            <w:ind w:left="0"/>
             <w:rPr>
               <w:rFonts w:cstheme="minorBidi"/>
               <w:noProof/>
@@ -1413,7 +1412,7 @@
               <w:szCs w:val="24"/>
             </w:rPr>
           </w:pPr>
-          <w:hyperlink w:anchor="_Toc509906455" w:history="1">
+          <w:hyperlink w:anchor="_Toc510692435" w:history="1">
             <w:r>
               <w:rPr>
                 <w:rStyle w:val="Hyperlink"/>
@@ -1458,7 +1457,7 @@
                 <w:noProof/>
                 <w:webHidden/>
               </w:rPr>
-              <w:instrText xml:space="preserve"> PAGEREF _Toc509906455 \h </w:instrText>
+              <w:instrText xml:space="preserve"> PAGEREF _Toc510692435 \h </w:instrText>
             </w:r>
             <w:r>
               <w:rPr>
@@ -1492,9 +1491,6 @@
         <w:p>
           <w:pPr>
             <w:pStyle w:val="TOC2"/>
-            <w:keepLines/>
-            <w:spacing w:line="240" w:lineRule="auto"/>
-            <w:ind w:left="0"/>
             <w:rPr>
               <w:rFonts w:cstheme="minorBidi"/>
               <w:noProof/>
@@ -1502,7 +1498,7 @@
               <w:szCs w:val="24"/>
             </w:rPr>
           </w:pPr>
-          <w:hyperlink w:anchor="_Toc509906456" w:history="1">
+          <w:hyperlink w:anchor="_Toc510692436" w:history="1">
             <w:r>
               <w:rPr>
                 <w:rStyle w:val="Hyperlink"/>
@@ -1526,7 +1522,7 @@
                 <w:rFonts w:ascii="Times New Roman" w:eastAsia="Times New Roman" w:hAnsi="Times New Roman"/>
                 <w:noProof/>
               </w:rPr>
-              <w:t>Scope of the Product</w:t>
+              <w:t>Glossary</w:t>
             </w:r>
             <w:r>
               <w:rPr>
@@ -1547,7 +1543,7 @@
                 <w:noProof/>
                 <w:webHidden/>
               </w:rPr>
-              <w:instrText xml:space="preserve"> PAGEREF _Toc509906456 \h </w:instrText>
+              <w:instrText xml:space="preserve"> PAGEREF _Toc510692436 \h </w:instrText>
             </w:r>
             <w:r>
               <w:rPr>
@@ -1581,9 +1577,6 @@
         <w:p>
           <w:pPr>
             <w:pStyle w:val="TOC2"/>
-            <w:keepLines/>
-            <w:spacing w:line="240" w:lineRule="auto"/>
-            <w:ind w:left="0"/>
             <w:rPr>
               <w:rFonts w:cstheme="minorBidi"/>
               <w:noProof/>
@@ -1591,7 +1584,7 @@
               <w:szCs w:val="24"/>
             </w:rPr>
           </w:pPr>
-          <w:hyperlink w:anchor="_Toc509906457" w:history="1">
+          <w:hyperlink w:anchor="_Toc510692437" w:history="1">
             <w:r>
               <w:rPr>
                 <w:rStyle w:val="Hyperlink"/>
@@ -1615,7 +1608,7 @@
                 <w:rFonts w:ascii="Times New Roman" w:eastAsia="Times New Roman" w:hAnsi="Times New Roman"/>
                 <w:noProof/>
               </w:rPr>
-              <w:t>References</w:t>
+              <w:t>Scope of the Product</w:t>
             </w:r>
             <w:r>
               <w:rPr>
@@ -1636,7 +1629,7 @@
                 <w:noProof/>
                 <w:webHidden/>
               </w:rPr>
-              <w:instrText xml:space="preserve"> PAGEREF _Toc509906457 \h </w:instrText>
+              <w:instrText xml:space="preserve"> PAGEREF _Toc510692437 \h </w:instrText>
             </w:r>
             <w:r>
               <w:rPr>
@@ -1670,9 +1663,6 @@
         <w:p>
           <w:pPr>
             <w:pStyle w:val="TOC2"/>
-            <w:keepLines/>
-            <w:spacing w:line="240" w:lineRule="auto"/>
-            <w:ind w:left="0"/>
             <w:rPr>
               <w:rFonts w:cstheme="minorBidi"/>
               <w:noProof/>
@@ -1680,7 +1670,7 @@
               <w:szCs w:val="24"/>
             </w:rPr>
           </w:pPr>
-          <w:hyperlink w:anchor="_Toc509906458" w:history="1">
+          <w:hyperlink w:anchor="_Toc510692438" w:history="1">
             <w:r>
               <w:rPr>
                 <w:rStyle w:val="Hyperlink"/>
@@ -1704,7 +1694,7 @@
                 <w:rFonts w:ascii="Times New Roman" w:eastAsia="Times New Roman" w:hAnsi="Times New Roman"/>
                 <w:noProof/>
               </w:rPr>
-              <w:t>Overview of the Remainder of the Document</w:t>
+              <w:t>References</w:t>
             </w:r>
             <w:r>
               <w:rPr>
@@ -1725,7 +1715,7 @@
                 <w:noProof/>
                 <w:webHidden/>
               </w:rPr>
-              <w:instrText xml:space="preserve"> PAGEREF _Toc509906458 \h </w:instrText>
+              <w:instrText xml:space="preserve"> PAGEREF _Toc510692438 \h </w:instrText>
             </w:r>
             <w:r>
               <w:rPr>
@@ -1758,14 +1748,7 @@
         </w:p>
         <w:p>
           <w:pPr>
-            <w:pStyle w:val="TOC1"/>
-            <w:keepLines/>
-            <w:tabs>
-              <w:tab w:val="left" w:pos="440"/>
-              <w:tab w:val="right" w:leader="dot" w:pos="9350"/>
-            </w:tabs>
-            <w:spacing w:line="240" w:lineRule="auto"/>
-            <w:contextualSpacing/>
+            <w:pStyle w:val="TOC2"/>
             <w:rPr>
               <w:rFonts w:cstheme="minorBidi"/>
               <w:noProof/>
@@ -1773,14 +1756,14 @@
               <w:szCs w:val="24"/>
             </w:rPr>
           </w:pPr>
-          <w:hyperlink w:anchor="_Toc509906459" w:history="1">
+          <w:hyperlink w:anchor="_Toc510692439" w:history="1">
             <w:r>
               <w:rPr>
                 <w:rStyle w:val="Hyperlink"/>
                 <w:rFonts w:ascii="Times New Roman" w:eastAsia="Times New Roman" w:hAnsi="Times New Roman"/>
                 <w:noProof/>
               </w:rPr>
-              <w:t>2.</w:t>
+              <w:t>1.5.</w:t>
             </w:r>
             <w:r>
               <w:rPr>
@@ -1794,10 +1777,10 @@
             <w:r>
               <w:rPr>
                 <w:rStyle w:val="Hyperlink"/>
-                <w:rFonts w:ascii="Times New Roman" w:hAnsi="Times New Roman"/>
-                <w:noProof/>
-              </w:rPr>
-              <w:t>General Description</w:t>
+                <w:rFonts w:ascii="Times New Roman" w:eastAsia="Times New Roman" w:hAnsi="Times New Roman"/>
+                <w:noProof/>
+              </w:rPr>
+              <w:t>Overview of the Remainder of the Document</w:t>
             </w:r>
             <w:r>
               <w:rPr>
@@ -1818,7 +1801,7 @@
                 <w:noProof/>
                 <w:webHidden/>
               </w:rPr>
-              <w:instrText xml:space="preserve"> PAGEREF _Toc509906459 \h </w:instrText>
+              <w:instrText xml:space="preserve"> PAGEREF _Toc510692439 \h </w:instrText>
             </w:r>
             <w:r>
               <w:rPr>
@@ -1852,12 +1835,10 @@
         <w:p>
           <w:pPr>
             <w:pStyle w:val="TOC1"/>
-            <w:keepLines/>
             <w:tabs>
-              <w:tab w:val="left" w:pos="720"/>
+              <w:tab w:val="left" w:pos="440"/>
               <w:tab w:val="right" w:leader="dot" w:pos="9350"/>
             </w:tabs>
-            <w:spacing w:line="240" w:lineRule="auto"/>
             <w:rPr>
               <w:rFonts w:cstheme="minorBidi"/>
               <w:noProof/>
@@ -1865,41 +1846,41 @@
               <w:szCs w:val="24"/>
             </w:rPr>
           </w:pPr>
-          <w:hyperlink w:anchor="_Toc509906460" w:history="1">
+          <w:hyperlink w:anchor="_Toc510692440" w:history="1">
+            <w:r>
+              <w:rPr>
+                <w:rStyle w:val="Hyperlink"/>
+                <w:rFonts w:ascii="Times New Roman" w:eastAsia="Times New Roman" w:hAnsi="Times New Roman"/>
+                <w:noProof/>
+              </w:rPr>
+              <w:t>2.</w:t>
+            </w:r>
+            <w:r>
+              <w:rPr>
+                <w:rFonts w:cstheme="minorBidi"/>
+                <w:noProof/>
+                <w:sz w:val="24"/>
+                <w:szCs w:val="24"/>
+              </w:rPr>
+              <w:tab/>
+            </w:r>
             <w:r>
               <w:rPr>
                 <w:rStyle w:val="Hyperlink"/>
                 <w:rFonts w:ascii="Times New Roman" w:hAnsi="Times New Roman"/>
                 <w:noProof/>
               </w:rPr>
-              <w:t>2.1.</w:t>
-            </w:r>
-            <w:r>
-              <w:rPr>
-                <w:rFonts w:cstheme="minorBidi"/>
-                <w:noProof/>
-                <w:sz w:val="24"/>
-                <w:szCs w:val="24"/>
+              <w:t>General Description</w:t>
+            </w:r>
+            <w:r>
+              <w:rPr>
+                <w:noProof/>
+                <w:webHidden/>
               </w:rPr>
               <w:tab/>
             </w:r>
             <w:r>
               <w:rPr>
-                <w:rStyle w:val="Hyperlink"/>
-                <w:rFonts w:ascii="Times New Roman" w:hAnsi="Times New Roman"/>
-                <w:noProof/>
-              </w:rPr>
-              <w:t>Product Perspective</w:t>
-            </w:r>
-            <w:r>
-              <w:rPr>
-                <w:noProof/>
-                <w:webHidden/>
-              </w:rPr>
-              <w:tab/>
-            </w:r>
-            <w:r>
-              <w:rPr>
                 <w:noProof/>
                 <w:webHidden/>
               </w:rPr>
@@ -1910,7 +1891,7 @@
                 <w:noProof/>
                 <w:webHidden/>
               </w:rPr>
-              <w:instrText xml:space="preserve"> PAGEREF _Toc509906460 \h </w:instrText>
+              <w:instrText xml:space="preserve"> PAGEREF _Toc510692440 \h </w:instrText>
             </w:r>
             <w:r>
               <w:rPr>
@@ -1930,7 +1911,7 @@
                 <w:noProof/>
                 <w:webHidden/>
               </w:rPr>
-              <w:t>2</w:t>
+              <w:t>3</w:t>
             </w:r>
             <w:r>
               <w:rPr>
@@ -1944,13 +1925,10 @@
         <w:p>
           <w:pPr>
             <w:pStyle w:val="TOC1"/>
-            <w:keepLines/>
             <w:tabs>
               <w:tab w:val="left" w:pos="720"/>
               <w:tab w:val="right" w:leader="dot" w:pos="9350"/>
             </w:tabs>
-            <w:spacing w:line="240" w:lineRule="auto"/>
-            <w:contextualSpacing/>
             <w:rPr>
               <w:rFonts w:cstheme="minorBidi"/>
               <w:noProof/>
@@ -1958,14 +1936,14 @@
               <w:szCs w:val="24"/>
             </w:rPr>
           </w:pPr>
-          <w:hyperlink w:anchor="_Toc509906461" w:history="1">
+          <w:hyperlink w:anchor="_Toc510692441" w:history="1">
             <w:r>
               <w:rPr>
                 <w:rStyle w:val="Hyperlink"/>
                 <w:rFonts w:ascii="Times New Roman" w:hAnsi="Times New Roman"/>
                 <w:noProof/>
               </w:rPr>
-              <w:t>2.2.</w:t>
+              <w:t>2.1.</w:t>
             </w:r>
             <w:r>
               <w:rPr>
@@ -1982,7 +1960,7 @@
                 <w:rFonts w:ascii="Times New Roman" w:hAnsi="Times New Roman"/>
                 <w:noProof/>
               </w:rPr>
-              <w:t>Product Functions</w:t>
+              <w:t>Product Perspective</w:t>
             </w:r>
             <w:r>
               <w:rPr>
@@ -2003,7 +1981,7 @@
                 <w:noProof/>
                 <w:webHidden/>
               </w:rPr>
-              <w:instrText xml:space="preserve"> PAGEREF _Toc509906461 \h </w:instrText>
+              <w:instrText xml:space="preserve"> PAGEREF _Toc510692441 \h </w:instrText>
             </w:r>
             <w:r>
               <w:rPr>
@@ -2037,13 +2015,10 @@
         <w:p>
           <w:pPr>
             <w:pStyle w:val="TOC1"/>
-            <w:keepLines/>
             <w:tabs>
               <w:tab w:val="left" w:pos="720"/>
               <w:tab w:val="right" w:leader="dot" w:pos="9350"/>
             </w:tabs>
-            <w:spacing w:line="240" w:lineRule="auto"/>
-            <w:contextualSpacing/>
             <w:rPr>
               <w:rFonts w:cstheme="minorBidi"/>
               <w:noProof/>
@@ -2051,14 +2026,14 @@
               <w:szCs w:val="24"/>
             </w:rPr>
           </w:pPr>
-          <w:hyperlink w:anchor="_Toc509906462" w:history="1">
+          <w:hyperlink w:anchor="_Toc510692442" w:history="1">
             <w:r>
               <w:rPr>
                 <w:rStyle w:val="Hyperlink"/>
                 <w:rFonts w:ascii="Times New Roman" w:hAnsi="Times New Roman"/>
                 <w:noProof/>
               </w:rPr>
-              <w:t>2.3.</w:t>
+              <w:t>2.2.</w:t>
             </w:r>
             <w:r>
               <w:rPr>
@@ -2075,7 +2050,7 @@
                 <w:rFonts w:ascii="Times New Roman" w:hAnsi="Times New Roman"/>
                 <w:noProof/>
               </w:rPr>
-              <w:t>User Characteristics</w:t>
+              <w:t>Product Functions</w:t>
             </w:r>
             <w:r>
               <w:rPr>
@@ -2096,7 +2071,7 @@
                 <w:noProof/>
                 <w:webHidden/>
               </w:rPr>
-              <w:instrText xml:space="preserve"> PAGEREF _Toc509906462 \h </w:instrText>
+              <w:instrText xml:space="preserve"> PAGEREF _Toc510692442 \h </w:instrText>
             </w:r>
             <w:r>
               <w:rPr>
@@ -2129,10 +2104,11 @@
         </w:p>
         <w:p>
           <w:pPr>
-            <w:pStyle w:val="TOC2"/>
-            <w:keepLines/>
-            <w:spacing w:line="240" w:lineRule="auto"/>
-            <w:ind w:left="0"/>
+            <w:pStyle w:val="TOC1"/>
+            <w:tabs>
+              <w:tab w:val="left" w:pos="720"/>
+              <w:tab w:val="right" w:leader="dot" w:pos="9350"/>
+            </w:tabs>
             <w:rPr>
               <w:rFonts w:cstheme="minorBidi"/>
               <w:noProof/>
@@ -2140,14 +2116,14 @@
               <w:szCs w:val="24"/>
             </w:rPr>
           </w:pPr>
-          <w:hyperlink w:anchor="_Toc509906463" w:history="1">
+          <w:hyperlink w:anchor="_Toc510692443" w:history="1">
             <w:r>
               <w:rPr>
                 <w:rStyle w:val="Hyperlink"/>
                 <w:rFonts w:ascii="Times New Roman" w:hAnsi="Times New Roman"/>
                 <w:noProof/>
               </w:rPr>
-              <w:t>2.4.</w:t>
+              <w:t>2.3.</w:t>
             </w:r>
             <w:r>
               <w:rPr>
@@ -2164,7 +2140,7 @@
                 <w:rFonts w:ascii="Times New Roman" w:hAnsi="Times New Roman"/>
                 <w:noProof/>
               </w:rPr>
-              <w:t>Operating Environment</w:t>
+              <w:t>User Characteristics</w:t>
             </w:r>
             <w:r>
               <w:rPr>
@@ -2185,7 +2161,7 @@
                 <w:noProof/>
                 <w:webHidden/>
               </w:rPr>
-              <w:instrText xml:space="preserve"> PAGEREF _Toc509906463 \h </w:instrText>
+              <w:instrText xml:space="preserve"> PAGEREF _Toc510692443 \h </w:instrText>
             </w:r>
             <w:r>
               <w:rPr>
@@ -2219,9 +2195,6 @@
         <w:p>
           <w:pPr>
             <w:pStyle w:val="TOC2"/>
-            <w:keepLines/>
-            <w:spacing w:line="240" w:lineRule="auto"/>
-            <w:ind w:left="0"/>
             <w:rPr>
               <w:rFonts w:cstheme="minorBidi"/>
               <w:noProof/>
@@ -2229,14 +2202,14 @@
               <w:szCs w:val="24"/>
             </w:rPr>
           </w:pPr>
-          <w:hyperlink w:anchor="_Toc509906464" w:history="1">
+          <w:hyperlink w:anchor="_Toc510692444" w:history="1">
             <w:r>
               <w:rPr>
                 <w:rStyle w:val="Hyperlink"/>
                 <w:rFonts w:ascii="Times New Roman" w:hAnsi="Times New Roman"/>
                 <w:noProof/>
               </w:rPr>
-              <w:t>2.5.</w:t>
+              <w:t>2.4.</w:t>
             </w:r>
             <w:r>
               <w:rPr>
@@ -2253,7 +2226,7 @@
                 <w:rFonts w:ascii="Times New Roman" w:hAnsi="Times New Roman"/>
                 <w:noProof/>
               </w:rPr>
-              <w:t>Design and Implementation Constraints</w:t>
+              <w:t>Operating Environment</w:t>
             </w:r>
             <w:r>
               <w:rPr>
@@ -2274,7 +2247,7 @@
                 <w:noProof/>
                 <w:webHidden/>
               </w:rPr>
-              <w:instrText xml:space="preserve"> PAGEREF _Toc509906464 \h </w:instrText>
+              <w:instrText xml:space="preserve"> PAGEREF _Toc510692444 \h </w:instrText>
             </w:r>
             <w:r>
               <w:rPr>
@@ -2307,14 +2280,7 @@
         </w:p>
         <w:p>
           <w:pPr>
-            <w:pStyle w:val="TOC1"/>
-            <w:keepLines/>
-            <w:tabs>
-              <w:tab w:val="left" w:pos="720"/>
-              <w:tab w:val="right" w:leader="dot" w:pos="9350"/>
-            </w:tabs>
-            <w:spacing w:line="240" w:lineRule="auto"/>
-            <w:contextualSpacing/>
+            <w:pStyle w:val="TOC2"/>
             <w:rPr>
               <w:rFonts w:cstheme="minorBidi"/>
               <w:noProof/>
@@ -2322,14 +2288,14 @@
               <w:szCs w:val="24"/>
             </w:rPr>
           </w:pPr>
-          <w:hyperlink w:anchor="_Toc509906465" w:history="1">
+          <w:hyperlink w:anchor="_Toc510692445" w:history="1">
             <w:r>
               <w:rPr>
                 <w:rStyle w:val="Hyperlink"/>
                 <w:rFonts w:ascii="Times New Roman" w:hAnsi="Times New Roman"/>
                 <w:noProof/>
               </w:rPr>
-              <w:t>2.6.</w:t>
+              <w:t>2.4.1.</w:t>
             </w:r>
             <w:r>
               <w:rPr>
@@ -2346,7 +2312,7 @@
                 <w:rFonts w:ascii="Times New Roman" w:hAnsi="Times New Roman"/>
                 <w:noProof/>
               </w:rPr>
-              <w:t>Assumptions and Dependencies</w:t>
+              <w:t>Technology/Tools Usage Licenses</w:t>
             </w:r>
             <w:r>
               <w:rPr>
@@ -2367,7 +2333,7 @@
                 <w:noProof/>
                 <w:webHidden/>
               </w:rPr>
-              <w:instrText xml:space="preserve"> PAGEREF _Toc509906465 \h </w:instrText>
+              <w:instrText xml:space="preserve"> PAGEREF _Toc510692445 \h </w:instrText>
             </w:r>
             <w:r>
               <w:rPr>
@@ -2400,14 +2366,7 @@
         </w:p>
         <w:p>
           <w:pPr>
-            <w:pStyle w:val="TOC1"/>
-            <w:keepLines/>
-            <w:tabs>
-              <w:tab w:val="left" w:pos="440"/>
-              <w:tab w:val="right" w:leader="dot" w:pos="9350"/>
-            </w:tabs>
-            <w:spacing w:line="240" w:lineRule="auto"/>
-            <w:contextualSpacing/>
+            <w:pStyle w:val="TOC2"/>
             <w:rPr>
               <w:rFonts w:cstheme="minorBidi"/>
               <w:noProof/>
@@ -2415,14 +2374,14 @@
               <w:szCs w:val="24"/>
             </w:rPr>
           </w:pPr>
-          <w:hyperlink w:anchor="_Toc509906466" w:history="1">
+          <w:hyperlink w:anchor="_Toc510692446" w:history="1">
             <w:r>
               <w:rPr>
                 <w:rStyle w:val="Hyperlink"/>
                 <w:rFonts w:ascii="Times New Roman" w:hAnsi="Times New Roman"/>
                 <w:noProof/>
               </w:rPr>
-              <w:t>3.</w:t>
+              <w:t>2.5.</w:t>
             </w:r>
             <w:r>
               <w:rPr>
@@ -2439,6 +2398,726 @@
                 <w:rFonts w:ascii="Times New Roman" w:hAnsi="Times New Roman"/>
                 <w:noProof/>
               </w:rPr>
+              <w:t>Design and Implementation Constraints</w:t>
+            </w:r>
+            <w:r>
+              <w:rPr>
+                <w:noProof/>
+                <w:webHidden/>
+              </w:rPr>
+              <w:tab/>
+            </w:r>
+            <w:r>
+              <w:rPr>
+                <w:noProof/>
+                <w:webHidden/>
+              </w:rPr>
+              <w:fldChar w:fldCharType="begin"/>
+            </w:r>
+            <w:r>
+              <w:rPr>
+                <w:noProof/>
+                <w:webHidden/>
+              </w:rPr>
+              <w:instrText xml:space="preserve"> PAGEREF _Toc510692446 \h </w:instrText>
+            </w:r>
+            <w:r>
+              <w:rPr>
+                <w:noProof/>
+                <w:webHidden/>
+              </w:rPr>
+            </w:r>
+            <w:r>
+              <w:rPr>
+                <w:noProof/>
+                <w:webHidden/>
+              </w:rPr>
+              <w:fldChar w:fldCharType="separate"/>
+            </w:r>
+            <w:r>
+              <w:rPr>
+                <w:noProof/>
+                <w:webHidden/>
+              </w:rPr>
+              <w:t>3</w:t>
+            </w:r>
+            <w:r>
+              <w:rPr>
+                <w:noProof/>
+                <w:webHidden/>
+              </w:rPr>
+              <w:fldChar w:fldCharType="end"/>
+            </w:r>
+          </w:hyperlink>
+        </w:p>
+        <w:p>
+          <w:pPr>
+            <w:pStyle w:val="TOC1"/>
+            <w:tabs>
+              <w:tab w:val="left" w:pos="720"/>
+              <w:tab w:val="right" w:leader="dot" w:pos="9350"/>
+            </w:tabs>
+            <w:rPr>
+              <w:rFonts w:cstheme="minorBidi"/>
+              <w:noProof/>
+              <w:sz w:val="24"/>
+              <w:szCs w:val="24"/>
+            </w:rPr>
+          </w:pPr>
+          <w:hyperlink w:anchor="_Toc510692447" w:history="1">
+            <w:r>
+              <w:rPr>
+                <w:rStyle w:val="Hyperlink"/>
+                <w:rFonts w:ascii="Times New Roman" w:hAnsi="Times New Roman"/>
+                <w:noProof/>
+              </w:rPr>
+              <w:t>2.6.</w:t>
+            </w:r>
+            <w:r>
+              <w:rPr>
+                <w:rFonts w:cstheme="minorBidi"/>
+                <w:noProof/>
+                <w:sz w:val="24"/>
+                <w:szCs w:val="24"/>
+              </w:rPr>
+              <w:tab/>
+            </w:r>
+            <w:r>
+              <w:rPr>
+                <w:rStyle w:val="Hyperlink"/>
+                <w:rFonts w:ascii="Times New Roman" w:hAnsi="Times New Roman"/>
+                <w:noProof/>
+              </w:rPr>
+              <w:t>Assumptions and Dependencies</w:t>
+            </w:r>
+            <w:r>
+              <w:rPr>
+                <w:noProof/>
+                <w:webHidden/>
+              </w:rPr>
+              <w:tab/>
+            </w:r>
+            <w:r>
+              <w:rPr>
+                <w:noProof/>
+                <w:webHidden/>
+              </w:rPr>
+              <w:fldChar w:fldCharType="begin"/>
+            </w:r>
+            <w:r>
+              <w:rPr>
+                <w:noProof/>
+                <w:webHidden/>
+              </w:rPr>
+              <w:instrText xml:space="preserve"> PAGEREF _Toc510692447 \h </w:instrText>
+            </w:r>
+            <w:r>
+              <w:rPr>
+                <w:noProof/>
+                <w:webHidden/>
+              </w:rPr>
+            </w:r>
+            <w:r>
+              <w:rPr>
+                <w:noProof/>
+                <w:webHidden/>
+              </w:rPr>
+              <w:fldChar w:fldCharType="separate"/>
+            </w:r>
+            <w:r>
+              <w:rPr>
+                <w:noProof/>
+                <w:webHidden/>
+              </w:rPr>
+              <w:t>4</w:t>
+            </w:r>
+            <w:r>
+              <w:rPr>
+                <w:noProof/>
+                <w:webHidden/>
+              </w:rPr>
+              <w:fldChar w:fldCharType="end"/>
+            </w:r>
+          </w:hyperlink>
+        </w:p>
+        <w:p>
+          <w:pPr>
+            <w:pStyle w:val="TOC1"/>
+            <w:tabs>
+              <w:tab w:val="left" w:pos="720"/>
+              <w:tab w:val="right" w:leader="dot" w:pos="9350"/>
+            </w:tabs>
+            <w:rPr>
+              <w:rFonts w:cstheme="minorBidi"/>
+              <w:noProof/>
+              <w:sz w:val="24"/>
+              <w:szCs w:val="24"/>
+            </w:rPr>
+          </w:pPr>
+          <w:hyperlink w:anchor="_Toc510692448" w:history="1">
+            <w:r>
+              <w:rPr>
+                <w:rStyle w:val="Hyperlink"/>
+                <w:rFonts w:ascii="Times New Roman" w:hAnsi="Times New Roman"/>
+                <w:noProof/>
+              </w:rPr>
+              <w:t>2.7.</w:t>
+            </w:r>
+            <w:r>
+              <w:rPr>
+                <w:rFonts w:cstheme="minorBidi"/>
+                <w:noProof/>
+                <w:sz w:val="24"/>
+                <w:szCs w:val="24"/>
+              </w:rPr>
+              <w:tab/>
+            </w:r>
+            <w:r>
+              <w:rPr>
+                <w:rStyle w:val="Hyperlink"/>
+                <w:rFonts w:ascii="Times New Roman" w:hAnsi="Times New Roman"/>
+                <w:noProof/>
+              </w:rPr>
+              <w:t>User Documentation</w:t>
+            </w:r>
+            <w:r>
+              <w:rPr>
+                <w:noProof/>
+                <w:webHidden/>
+              </w:rPr>
+              <w:tab/>
+            </w:r>
+            <w:r>
+              <w:rPr>
+                <w:noProof/>
+                <w:webHidden/>
+              </w:rPr>
+              <w:fldChar w:fldCharType="begin"/>
+            </w:r>
+            <w:r>
+              <w:rPr>
+                <w:noProof/>
+                <w:webHidden/>
+              </w:rPr>
+              <w:instrText xml:space="preserve"> PAGEREF _Toc510692448 \h </w:instrText>
+            </w:r>
+            <w:r>
+              <w:rPr>
+                <w:noProof/>
+                <w:webHidden/>
+              </w:rPr>
+            </w:r>
+            <w:r>
+              <w:rPr>
+                <w:noProof/>
+                <w:webHidden/>
+              </w:rPr>
+              <w:fldChar w:fldCharType="separate"/>
+            </w:r>
+            <w:r>
+              <w:rPr>
+                <w:noProof/>
+                <w:webHidden/>
+              </w:rPr>
+              <w:t>4</w:t>
+            </w:r>
+            <w:r>
+              <w:rPr>
+                <w:noProof/>
+                <w:webHidden/>
+              </w:rPr>
+              <w:fldChar w:fldCharType="end"/>
+            </w:r>
+          </w:hyperlink>
+        </w:p>
+        <w:p>
+          <w:pPr>
+            <w:pStyle w:val="TOC1"/>
+            <w:tabs>
+              <w:tab w:val="left" w:pos="440"/>
+              <w:tab w:val="right" w:leader="dot" w:pos="9350"/>
+            </w:tabs>
+            <w:rPr>
+              <w:rFonts w:cstheme="minorBidi"/>
+              <w:noProof/>
+              <w:sz w:val="24"/>
+              <w:szCs w:val="24"/>
+            </w:rPr>
+          </w:pPr>
+          <w:hyperlink w:anchor="_Toc510692449" w:history="1">
+            <w:r>
+              <w:rPr>
+                <w:rStyle w:val="Hyperlink"/>
+                <w:rFonts w:ascii="Times New Roman" w:hAnsi="Times New Roman"/>
+                <w:noProof/>
+              </w:rPr>
+              <w:t>3.</w:t>
+            </w:r>
+            <w:r>
+              <w:rPr>
+                <w:rFonts w:cstheme="minorBidi"/>
+                <w:noProof/>
+                <w:sz w:val="24"/>
+                <w:szCs w:val="24"/>
+              </w:rPr>
+              <w:tab/>
+            </w:r>
+            <w:r>
+              <w:rPr>
+                <w:rStyle w:val="Hyperlink"/>
+                <w:rFonts w:ascii="Times New Roman" w:hAnsi="Times New Roman"/>
+                <w:noProof/>
+              </w:rPr>
+              <w:t>Deployment</w:t>
+            </w:r>
+            <w:r>
+              <w:rPr>
+                <w:noProof/>
+                <w:webHidden/>
+              </w:rPr>
+              <w:tab/>
+            </w:r>
+            <w:r>
+              <w:rPr>
+                <w:noProof/>
+                <w:webHidden/>
+              </w:rPr>
+              <w:fldChar w:fldCharType="begin"/>
+            </w:r>
+            <w:r>
+              <w:rPr>
+                <w:noProof/>
+                <w:webHidden/>
+              </w:rPr>
+              <w:instrText xml:space="preserve"> PAGEREF _Toc510692449 \h </w:instrText>
+            </w:r>
+            <w:r>
+              <w:rPr>
+                <w:noProof/>
+                <w:webHidden/>
+              </w:rPr>
+            </w:r>
+            <w:r>
+              <w:rPr>
+                <w:noProof/>
+                <w:webHidden/>
+              </w:rPr>
+              <w:fldChar w:fldCharType="separate"/>
+            </w:r>
+            <w:r>
+              <w:rPr>
+                <w:noProof/>
+                <w:webHidden/>
+              </w:rPr>
+              <w:t>4</w:t>
+            </w:r>
+            <w:r>
+              <w:rPr>
+                <w:noProof/>
+                <w:webHidden/>
+              </w:rPr>
+              <w:fldChar w:fldCharType="end"/>
+            </w:r>
+          </w:hyperlink>
+        </w:p>
+        <w:p>
+          <w:pPr>
+            <w:pStyle w:val="TOC1"/>
+            <w:tabs>
+              <w:tab w:val="left" w:pos="720"/>
+              <w:tab w:val="right" w:leader="dot" w:pos="9350"/>
+            </w:tabs>
+            <w:rPr>
+              <w:rFonts w:cstheme="minorBidi"/>
+              <w:noProof/>
+              <w:sz w:val="24"/>
+              <w:szCs w:val="24"/>
+            </w:rPr>
+          </w:pPr>
+          <w:hyperlink w:anchor="_Toc510692450" w:history="1">
+            <w:r>
+              <w:rPr>
+                <w:rStyle w:val="Hyperlink"/>
+                <w:rFonts w:ascii="Times New Roman" w:hAnsi="Times New Roman"/>
+                <w:noProof/>
+              </w:rPr>
+              <w:t>3.1.</w:t>
+            </w:r>
+            <w:r>
+              <w:rPr>
+                <w:rFonts w:cstheme="minorBidi"/>
+                <w:noProof/>
+                <w:sz w:val="24"/>
+                <w:szCs w:val="24"/>
+              </w:rPr>
+              <w:tab/>
+            </w:r>
+            <w:r>
+              <w:rPr>
+                <w:rStyle w:val="Hyperlink"/>
+                <w:rFonts w:ascii="Times New Roman" w:hAnsi="Times New Roman"/>
+                <w:noProof/>
+              </w:rPr>
+              <w:t>Hardware</w:t>
+            </w:r>
+            <w:r>
+              <w:rPr>
+                <w:noProof/>
+                <w:webHidden/>
+              </w:rPr>
+              <w:tab/>
+            </w:r>
+            <w:r>
+              <w:rPr>
+                <w:noProof/>
+                <w:webHidden/>
+              </w:rPr>
+              <w:fldChar w:fldCharType="begin"/>
+            </w:r>
+            <w:r>
+              <w:rPr>
+                <w:noProof/>
+                <w:webHidden/>
+              </w:rPr>
+              <w:instrText xml:space="preserve"> PAGEREF _Toc510692450 \h </w:instrText>
+            </w:r>
+            <w:r>
+              <w:rPr>
+                <w:noProof/>
+                <w:webHidden/>
+              </w:rPr>
+            </w:r>
+            <w:r>
+              <w:rPr>
+                <w:noProof/>
+                <w:webHidden/>
+              </w:rPr>
+              <w:fldChar w:fldCharType="separate"/>
+            </w:r>
+            <w:r>
+              <w:rPr>
+                <w:noProof/>
+                <w:webHidden/>
+              </w:rPr>
+              <w:t>4</w:t>
+            </w:r>
+            <w:r>
+              <w:rPr>
+                <w:noProof/>
+                <w:webHidden/>
+              </w:rPr>
+              <w:fldChar w:fldCharType="end"/>
+            </w:r>
+          </w:hyperlink>
+        </w:p>
+        <w:p>
+          <w:pPr>
+            <w:pStyle w:val="TOC1"/>
+            <w:tabs>
+              <w:tab w:val="left" w:pos="720"/>
+              <w:tab w:val="right" w:leader="dot" w:pos="9350"/>
+            </w:tabs>
+            <w:rPr>
+              <w:rFonts w:cstheme="minorBidi"/>
+              <w:noProof/>
+              <w:sz w:val="24"/>
+              <w:szCs w:val="24"/>
+            </w:rPr>
+          </w:pPr>
+          <w:hyperlink w:anchor="_Toc510692451" w:history="1">
+            <w:r>
+              <w:rPr>
+                <w:rStyle w:val="Hyperlink"/>
+                <w:rFonts w:ascii="Times New Roman" w:hAnsi="Times New Roman"/>
+                <w:noProof/>
+              </w:rPr>
+              <w:t>3.2.</w:t>
+            </w:r>
+            <w:r>
+              <w:rPr>
+                <w:rFonts w:cstheme="minorBidi"/>
+                <w:noProof/>
+                <w:sz w:val="24"/>
+                <w:szCs w:val="24"/>
+              </w:rPr>
+              <w:tab/>
+            </w:r>
+            <w:r>
+              <w:rPr>
+                <w:rStyle w:val="Hyperlink"/>
+                <w:rFonts w:ascii="Times New Roman" w:hAnsi="Times New Roman"/>
+                <w:noProof/>
+              </w:rPr>
+              <w:t>Software Prerequisites</w:t>
+            </w:r>
+            <w:r>
+              <w:rPr>
+                <w:noProof/>
+                <w:webHidden/>
+              </w:rPr>
+              <w:tab/>
+            </w:r>
+            <w:r>
+              <w:rPr>
+                <w:noProof/>
+                <w:webHidden/>
+              </w:rPr>
+              <w:fldChar w:fldCharType="begin"/>
+            </w:r>
+            <w:r>
+              <w:rPr>
+                <w:noProof/>
+                <w:webHidden/>
+              </w:rPr>
+              <w:instrText xml:space="preserve"> PAGEREF _Toc510692451 \h </w:instrText>
+            </w:r>
+            <w:r>
+              <w:rPr>
+                <w:noProof/>
+                <w:webHidden/>
+              </w:rPr>
+            </w:r>
+            <w:r>
+              <w:rPr>
+                <w:noProof/>
+                <w:webHidden/>
+              </w:rPr>
+              <w:fldChar w:fldCharType="separate"/>
+            </w:r>
+            <w:r>
+              <w:rPr>
+                <w:noProof/>
+                <w:webHidden/>
+              </w:rPr>
+              <w:t>4</w:t>
+            </w:r>
+            <w:r>
+              <w:rPr>
+                <w:noProof/>
+                <w:webHidden/>
+              </w:rPr>
+              <w:fldChar w:fldCharType="end"/>
+            </w:r>
+          </w:hyperlink>
+        </w:p>
+        <w:p>
+          <w:pPr>
+            <w:pStyle w:val="TOC1"/>
+            <w:tabs>
+              <w:tab w:val="left" w:pos="720"/>
+              <w:tab w:val="right" w:leader="dot" w:pos="9350"/>
+            </w:tabs>
+            <w:rPr>
+              <w:rFonts w:cstheme="minorBidi"/>
+              <w:noProof/>
+              <w:sz w:val="24"/>
+              <w:szCs w:val="24"/>
+            </w:rPr>
+          </w:pPr>
+          <w:hyperlink w:anchor="_Toc510692452" w:history="1">
+            <w:r>
+              <w:rPr>
+                <w:rStyle w:val="Hyperlink"/>
+                <w:rFonts w:ascii="Times New Roman" w:hAnsi="Times New Roman"/>
+                <w:noProof/>
+              </w:rPr>
+              <w:t>3.3.</w:t>
+            </w:r>
+            <w:r>
+              <w:rPr>
+                <w:rFonts w:cstheme="minorBidi"/>
+                <w:noProof/>
+                <w:sz w:val="24"/>
+                <w:szCs w:val="24"/>
+              </w:rPr>
+              <w:tab/>
+            </w:r>
+            <w:r>
+              <w:rPr>
+                <w:rStyle w:val="Hyperlink"/>
+                <w:rFonts w:ascii="Times New Roman" w:hAnsi="Times New Roman"/>
+                <w:noProof/>
+              </w:rPr>
+              <w:t>Installing and Configuring the Web Application</w:t>
+            </w:r>
+            <w:r>
+              <w:rPr>
+                <w:noProof/>
+                <w:webHidden/>
+              </w:rPr>
+              <w:tab/>
+            </w:r>
+            <w:r>
+              <w:rPr>
+                <w:noProof/>
+                <w:webHidden/>
+              </w:rPr>
+              <w:fldChar w:fldCharType="begin"/>
+            </w:r>
+            <w:r>
+              <w:rPr>
+                <w:noProof/>
+                <w:webHidden/>
+              </w:rPr>
+              <w:instrText xml:space="preserve"> PAGEREF _Toc510692452 \h </w:instrText>
+            </w:r>
+            <w:r>
+              <w:rPr>
+                <w:noProof/>
+                <w:webHidden/>
+              </w:rPr>
+            </w:r>
+            <w:r>
+              <w:rPr>
+                <w:noProof/>
+                <w:webHidden/>
+              </w:rPr>
+              <w:fldChar w:fldCharType="separate"/>
+            </w:r>
+            <w:r>
+              <w:rPr>
+                <w:noProof/>
+                <w:webHidden/>
+              </w:rPr>
+              <w:t>4</w:t>
+            </w:r>
+            <w:r>
+              <w:rPr>
+                <w:noProof/>
+                <w:webHidden/>
+              </w:rPr>
+              <w:fldChar w:fldCharType="end"/>
+            </w:r>
+          </w:hyperlink>
+        </w:p>
+        <w:p>
+          <w:pPr>
+            <w:pStyle w:val="TOC1"/>
+            <w:tabs>
+              <w:tab w:val="left" w:pos="720"/>
+              <w:tab w:val="right" w:leader="dot" w:pos="9350"/>
+            </w:tabs>
+            <w:rPr>
+              <w:rFonts w:cstheme="minorBidi"/>
+              <w:noProof/>
+              <w:sz w:val="24"/>
+              <w:szCs w:val="24"/>
+            </w:rPr>
+          </w:pPr>
+          <w:hyperlink w:anchor="_Toc510692453" w:history="1">
+            <w:r>
+              <w:rPr>
+                <w:rStyle w:val="Hyperlink"/>
+                <w:rFonts w:ascii="Times New Roman" w:hAnsi="Times New Roman"/>
+                <w:noProof/>
+              </w:rPr>
+              <w:t>3.4.</w:t>
+            </w:r>
+            <w:r>
+              <w:rPr>
+                <w:rFonts w:cstheme="minorBidi"/>
+                <w:noProof/>
+                <w:sz w:val="24"/>
+                <w:szCs w:val="24"/>
+              </w:rPr>
+              <w:tab/>
+            </w:r>
+            <w:r>
+              <w:rPr>
+                <w:rStyle w:val="Hyperlink"/>
+                <w:rFonts w:ascii="Times New Roman" w:hAnsi="Times New Roman"/>
+                <w:noProof/>
+              </w:rPr>
+              <w:t>Installing MongoDB</w:t>
+            </w:r>
+            <w:r>
+              <w:rPr>
+                <w:noProof/>
+                <w:webHidden/>
+              </w:rPr>
+              <w:tab/>
+            </w:r>
+            <w:r>
+              <w:rPr>
+                <w:noProof/>
+                <w:webHidden/>
+              </w:rPr>
+              <w:fldChar w:fldCharType="begin"/>
+            </w:r>
+            <w:r>
+              <w:rPr>
+                <w:noProof/>
+                <w:webHidden/>
+              </w:rPr>
+              <w:instrText xml:space="preserve"> PAGEREF _Toc510692453 \h </w:instrText>
+            </w:r>
+            <w:r>
+              <w:rPr>
+                <w:noProof/>
+                <w:webHidden/>
+              </w:rPr>
+            </w:r>
+            <w:r>
+              <w:rPr>
+                <w:noProof/>
+                <w:webHidden/>
+              </w:rPr>
+              <w:fldChar w:fldCharType="separate"/>
+            </w:r>
+            <w:r>
+              <w:rPr>
+                <w:noProof/>
+                <w:webHidden/>
+              </w:rPr>
+              <w:t>4</w:t>
+            </w:r>
+            <w:r>
+              <w:rPr>
+                <w:noProof/>
+                <w:webHidden/>
+              </w:rPr>
+              <w:fldChar w:fldCharType="end"/>
+            </w:r>
+          </w:hyperlink>
+        </w:p>
+        <w:p>
+          <w:pPr>
+            <w:pStyle w:val="TOC1"/>
+            <w:tabs>
+              <w:tab w:val="left" w:pos="440"/>
+              <w:tab w:val="right" w:leader="dot" w:pos="9350"/>
+            </w:tabs>
+            <w:rPr>
+              <w:rFonts w:cstheme="minorBidi"/>
+              <w:noProof/>
+              <w:sz w:val="24"/>
+              <w:szCs w:val="24"/>
+            </w:rPr>
+          </w:pPr>
+          <w:hyperlink w:anchor="_Toc510692454" w:history="1">
+            <w:r>
+              <w:rPr>
+                <w:rStyle w:val="Hyperlink"/>
+                <w:rFonts w:ascii="Times New Roman" w:hAnsi="Times New Roman"/>
+                <w:noProof/>
+              </w:rPr>
+              <w:t>4.</w:t>
+            </w:r>
+            <w:r>
+              <w:rPr>
+                <w:rFonts w:cstheme="minorBidi"/>
+                <w:noProof/>
+                <w:sz w:val="24"/>
+                <w:szCs w:val="24"/>
+              </w:rPr>
+              <w:tab/>
+            </w:r>
+            <w:r>
+              <w:rPr>
+                <w:rStyle w:val="Hyperlink"/>
+                <w:rFonts w:ascii="Times New Roman" w:hAnsi="Times New Roman"/>
+                <w:noProof/>
+              </w:rPr>
               <w:t>Risks Analysis</w:t>
             </w:r>
             <w:r>
@@ -2460,7 +3139,7 @@
                 <w:noProof/>
                 <w:webHidden/>
               </w:rPr>
-              <w:instrText xml:space="preserve"> PAGEREF _Toc509906466 \h </w:instrText>
+              <w:instrText xml:space="preserve"> PAGEREF _Toc510692454 \h </w:instrText>
             </w:r>
             <w:r>
               <w:rPr>
@@ -2480,7 +3159,78 @@
                 <w:noProof/>
                 <w:webHidden/>
               </w:rPr>
-              <w:t>3</w:t>
+              <w:t>5</w:t>
+            </w:r>
+            <w:r>
+              <w:rPr>
+                <w:noProof/>
+                <w:webHidden/>
+              </w:rPr>
+              <w:fldChar w:fldCharType="end"/>
+            </w:r>
+          </w:hyperlink>
+        </w:p>
+        <w:p>
+          <w:pPr>
+            <w:pStyle w:val="TOC1"/>
+            <w:tabs>
+              <w:tab w:val="right" w:leader="dot" w:pos="9350"/>
+            </w:tabs>
+            <w:rPr>
+              <w:rFonts w:cstheme="minorBidi"/>
+              <w:noProof/>
+              <w:sz w:val="24"/>
+              <w:szCs w:val="24"/>
+            </w:rPr>
+          </w:pPr>
+          <w:hyperlink w:anchor="_Toc510692455" w:history="1">
+            <w:r>
+              <w:rPr>
+                <w:rStyle w:val="Hyperlink"/>
+                <w:noProof/>
+              </w:rPr>
+              <w:t>Related Licenses</w:t>
+            </w:r>
+            <w:r>
+              <w:rPr>
+                <w:noProof/>
+                <w:webHidden/>
+              </w:rPr>
+              <w:tab/>
+            </w:r>
+            <w:r>
+              <w:rPr>
+                <w:noProof/>
+                <w:webHidden/>
+              </w:rPr>
+              <w:fldChar w:fldCharType="begin"/>
+            </w:r>
+            <w:r>
+              <w:rPr>
+                <w:noProof/>
+                <w:webHidden/>
+              </w:rPr>
+              <w:instrText xml:space="preserve"> PAGEREF _Toc510692455 \h </w:instrText>
+            </w:r>
+            <w:r>
+              <w:rPr>
+                <w:noProof/>
+                <w:webHidden/>
+              </w:rPr>
+            </w:r>
+            <w:r>
+              <w:rPr>
+                <w:noProof/>
+                <w:webHidden/>
+              </w:rPr>
+              <w:fldChar w:fldCharType="separate"/>
+            </w:r>
+            <w:r>
+              <w:rPr>
+                <w:noProof/>
+                <w:webHidden/>
+              </w:rPr>
+              <w:t>6</w:t>
             </w:r>
             <w:r>
               <w:rPr>
@@ -2545,7 +3295,7 @@
           <w:color w:val="000000" w:themeColor="text1"/>
         </w:rPr>
       </w:pPr>
-      <w:bookmarkStart w:id="0" w:name="_Toc509906454"/>
+      <w:bookmarkStart w:id="1" w:name="_Toc510692434"/>
       <w:r>
         <w:rPr>
           <w:rFonts w:ascii="Times New Roman" w:eastAsia="Times New Roman" w:hAnsi="Times New Roman" w:cs="Times New Roman"/>
@@ -2553,7 +3303,7 @@
         </w:rPr>
         <w:t>Introduction</w:t>
       </w:r>
-      <w:bookmarkEnd w:id="0"/>
+      <w:bookmarkEnd w:id="1"/>
     </w:p>
     <w:p>
       <w:pPr>
@@ -2575,7 +3325,7 @@
           <w:color w:val="000000" w:themeColor="text1"/>
         </w:rPr>
       </w:pPr>
-      <w:bookmarkStart w:id="1" w:name="_Toc509906455"/>
+      <w:bookmarkStart w:id="2" w:name="_Toc510692435"/>
       <w:r>
         <w:rPr>
           <w:rFonts w:ascii="Times New Roman" w:eastAsia="Times New Roman" w:hAnsi="Times New Roman" w:cs="Times New Roman"/>
@@ -2618,7 +3368,7 @@
         </w:rPr>
         <w:t>ocument</w:t>
       </w:r>
-      <w:bookmarkEnd w:id="1"/>
+      <w:bookmarkEnd w:id="2"/>
     </w:p>
     <w:p>
       <w:pPr>
@@ -2699,6 +3449,7 @@
           <w:color w:val="000000" w:themeColor="text1"/>
         </w:rPr>
       </w:pPr>
+      <w:bookmarkStart w:id="3" w:name="_Toc510692436"/>
       <w:r>
         <w:rPr>
           <w:rFonts w:ascii="Times New Roman" w:eastAsia="Times New Roman" w:hAnsi="Times New Roman" w:cs="Times New Roman"/>
@@ -2706,6 +3457,7 @@
         </w:rPr>
         <w:t>Glossary</w:t>
       </w:r>
+      <w:bookmarkEnd w:id="3"/>
     </w:p>
     <w:p>
       <w:pPr>
@@ -2813,7 +3565,7 @@
           <w:color w:val="000000" w:themeColor="text1"/>
         </w:rPr>
       </w:pPr>
-      <w:bookmarkStart w:id="2" w:name="_Toc509906456"/>
+      <w:bookmarkStart w:id="4" w:name="_Toc510692437"/>
       <w:r>
         <w:rPr>
           <w:rFonts w:ascii="Times New Roman" w:eastAsia="Times New Roman" w:hAnsi="Times New Roman" w:cs="Times New Roman"/>
@@ -2835,7 +3587,7 @@
         </w:rPr>
         <w:t>roduct</w:t>
       </w:r>
-      <w:bookmarkEnd w:id="2"/>
+      <w:bookmarkEnd w:id="4"/>
     </w:p>
     <w:p>
       <w:pPr>
@@ -2940,7 +3692,7 @@
           <w:color w:val="000000" w:themeColor="text1"/>
         </w:rPr>
       </w:pPr>
-      <w:bookmarkStart w:id="3" w:name="_Toc509906457"/>
+      <w:bookmarkStart w:id="5" w:name="_Toc510692438"/>
       <w:r>
         <w:rPr>
           <w:rFonts w:ascii="Times New Roman" w:eastAsia="Times New Roman" w:hAnsi="Times New Roman" w:cs="Times New Roman"/>
@@ -2948,7 +3700,7 @@
         </w:rPr>
         <w:t>References</w:t>
       </w:r>
-      <w:bookmarkEnd w:id="3"/>
+      <w:bookmarkEnd w:id="5"/>
     </w:p>
     <w:p>
       <w:pPr>
@@ -2992,7 +3744,7 @@
           <w:color w:val="000000" w:themeColor="text1"/>
         </w:rPr>
       </w:pPr>
-      <w:bookmarkStart w:id="4" w:name="_Toc509906458"/>
+      <w:bookmarkStart w:id="6" w:name="_Toc510692439"/>
       <w:r>
         <w:rPr>
           <w:rFonts w:ascii="Times New Roman" w:eastAsia="Times New Roman" w:hAnsi="Times New Roman" w:cs="Times New Roman"/>
@@ -3028,7 +3780,7 @@
         </w:rPr>
         <w:t>ocument</w:t>
       </w:r>
-      <w:bookmarkEnd w:id="4"/>
+      <w:bookmarkEnd w:id="6"/>
     </w:p>
     <w:p>
       <w:pPr>
@@ -3111,7 +3863,7 @@
           <w:szCs w:val="24"/>
         </w:rPr>
       </w:pPr>
-      <w:bookmarkStart w:id="5" w:name="_Toc509906459"/>
+      <w:bookmarkStart w:id="7" w:name="_Toc510692440"/>
       <w:r>
         <w:rPr>
           <w:rStyle w:val="Heading1Char"/>
@@ -3137,7 +3889,7 @@
         </w:rPr>
         <w:t>escription</w:t>
       </w:r>
-      <w:bookmarkEnd w:id="5"/>
+      <w:bookmarkEnd w:id="7"/>
     </w:p>
     <w:p>
       <w:pPr>
@@ -3152,7 +3904,7 @@
           <w:color w:val="000000" w:themeColor="text1"/>
         </w:rPr>
       </w:pPr>
-      <w:bookmarkStart w:id="6" w:name="_Toc509906460"/>
+      <w:bookmarkStart w:id="8" w:name="_Toc510692441"/>
       <w:r>
         <w:rPr>
           <w:rStyle w:val="Heading2Char"/>
@@ -3177,7 +3929,7 @@
         </w:rPr>
         <w:t>erspective</w:t>
       </w:r>
-      <w:bookmarkEnd w:id="6"/>
+      <w:bookmarkEnd w:id="8"/>
     </w:p>
     <w:p>
       <w:pPr>
@@ -3233,7 +3985,7 @@
           <w:color w:val="000000" w:themeColor="text1"/>
         </w:rPr>
       </w:pPr>
-      <w:bookmarkStart w:id="7" w:name="_Toc509906461"/>
+      <w:bookmarkStart w:id="9" w:name="_Toc510692442"/>
       <w:r>
         <w:rPr>
           <w:rStyle w:val="Heading2Char"/>
@@ -3258,7 +4010,7 @@
         </w:rPr>
         <w:t>unctions</w:t>
       </w:r>
-      <w:bookmarkEnd w:id="7"/>
+      <w:bookmarkEnd w:id="9"/>
     </w:p>
     <w:p>
       <w:pPr>
@@ -3336,7 +4088,7 @@
           <w:color w:val="000000" w:themeColor="text1"/>
         </w:rPr>
       </w:pPr>
-      <w:bookmarkStart w:id="8" w:name="_Toc509906462"/>
+      <w:bookmarkStart w:id="10" w:name="_Toc510692443"/>
       <w:r>
         <w:rPr>
           <w:rStyle w:val="Heading2Char"/>
@@ -3361,7 +4113,7 @@
         </w:rPr>
         <w:t>haracteristics</w:t>
       </w:r>
-      <w:bookmarkEnd w:id="8"/>
+      <w:bookmarkEnd w:id="10"/>
     </w:p>
     <w:p>
       <w:pPr>
@@ -3397,7 +4149,7 @@
           <w:color w:val="000000" w:themeColor="text1"/>
         </w:rPr>
       </w:pPr>
-      <w:bookmarkStart w:id="9" w:name="_Toc509906463"/>
+      <w:bookmarkStart w:id="11" w:name="_Toc510692444"/>
       <w:r>
         <w:rPr>
           <w:rFonts w:ascii="Times New Roman" w:hAnsi="Times New Roman" w:cs="Times New Roman"/>
@@ -3405,7 +4157,7 @@
         </w:rPr>
         <w:t>Operating Environment</w:t>
       </w:r>
-      <w:bookmarkEnd w:id="9"/>
+      <w:bookmarkEnd w:id="11"/>
     </w:p>
     <w:p>
       <w:pPr>
@@ -3448,6 +4200,7 @@
           <w:color w:val="000000" w:themeColor="text1"/>
         </w:rPr>
       </w:pPr>
+      <w:bookmarkStart w:id="12" w:name="_Toc510692445"/>
       <w:r>
         <w:rPr>
           <w:rFonts w:ascii="Times New Roman" w:hAnsi="Times New Roman" w:cs="Times New Roman"/>
@@ -3476,6 +4229,7 @@
         </w:rPr>
         <w:t xml:space="preserve"> Licenses</w:t>
       </w:r>
+      <w:bookmarkEnd w:id="12"/>
     </w:p>
     <w:p>
       <w:pPr>
@@ -3759,6 +4513,7 @@
           <w:id w:val="1692496852"/>
           <w:citation/>
         </w:sdtPr>
+        <w:sdtEndPr/>
         <w:sdtContent>
           <w:r>
             <w:rPr>
@@ -3814,7 +4569,7 @@
           <w:color w:val="000000" w:themeColor="text1"/>
         </w:rPr>
       </w:pPr>
-      <w:bookmarkStart w:id="10" w:name="_Toc509906464"/>
+      <w:bookmarkStart w:id="13" w:name="_Toc510692446"/>
       <w:r>
         <w:rPr>
           <w:rFonts w:ascii="Times New Roman" w:hAnsi="Times New Roman" w:cs="Times New Roman"/>
@@ -3822,7 +4577,7 @@
         </w:rPr>
         <w:t>Design and Implementation Constraints</w:t>
       </w:r>
-      <w:bookmarkEnd w:id="10"/>
+      <w:bookmarkEnd w:id="13"/>
     </w:p>
     <w:p>
       <w:pPr>
@@ -3851,7 +4606,7 @@
           <w:szCs w:val="26"/>
         </w:rPr>
       </w:pPr>
-      <w:bookmarkStart w:id="11" w:name="_Toc509906465"/>
+      <w:bookmarkStart w:id="14" w:name="_Toc510692447"/>
       <w:r>
         <w:rPr>
           <w:rStyle w:val="Heading2Char"/>
@@ -3877,7 +4632,7 @@
         </w:rPr>
         <w:t>ependencies</w:t>
       </w:r>
-      <w:bookmarkEnd w:id="11"/>
+      <w:bookmarkEnd w:id="14"/>
     </w:p>
     <w:p>
       <w:pPr>
@@ -3905,6 +4660,7 @@
           <w:color w:val="000000" w:themeColor="text1"/>
         </w:rPr>
       </w:pPr>
+      <w:bookmarkStart w:id="15" w:name="_Toc510692448"/>
       <w:r>
         <w:rPr>
           <w:rStyle w:val="Heading2Char"/>
@@ -3913,6 +4669,7 @@
         </w:rPr>
         <w:t>User Documentation</w:t>
       </w:r>
+      <w:bookmarkEnd w:id="15"/>
     </w:p>
     <w:p>
       <w:pPr>
@@ -3937,6 +4694,7 @@
           <w:color w:val="000000" w:themeColor="text1"/>
         </w:rPr>
       </w:pPr>
+      <w:bookmarkStart w:id="16" w:name="_Toc510692449"/>
       <w:r>
         <w:rPr>
           <w:rFonts w:ascii="Times New Roman" w:hAnsi="Times New Roman" w:cs="Times New Roman"/>
@@ -3944,6 +4702,7 @@
         </w:rPr>
         <w:t>Deployment</w:t>
       </w:r>
+      <w:bookmarkEnd w:id="16"/>
     </w:p>
     <w:p>
       <w:pPr>
@@ -3957,6 +4716,7 @@
           <w:color w:val="000000" w:themeColor="text1"/>
         </w:rPr>
       </w:pPr>
+      <w:bookmarkStart w:id="17" w:name="_Toc510692450"/>
       <w:r>
         <w:rPr>
           <w:rFonts w:ascii="Times New Roman" w:hAnsi="Times New Roman" w:cs="Times New Roman"/>
@@ -3964,6 +4724,7 @@
         </w:rPr>
         <w:t>Hardware</w:t>
       </w:r>
+      <w:bookmarkEnd w:id="17"/>
     </w:p>
     <w:p>
       <w:pPr>
@@ -4000,6 +4761,7 @@
           <w:color w:val="000000" w:themeColor="text1"/>
         </w:rPr>
       </w:pPr>
+      <w:bookmarkStart w:id="18" w:name="_Toc510692451"/>
       <w:r>
         <w:rPr>
           <w:rFonts w:ascii="Times New Roman" w:hAnsi="Times New Roman" w:cs="Times New Roman"/>
@@ -4007,6 +4769,7 @@
         </w:rPr>
         <w:t>Software Prerequisites</w:t>
       </w:r>
+      <w:bookmarkEnd w:id="18"/>
     </w:p>
     <w:p>
       <w:pPr>
@@ -4108,6 +4871,7 @@
           <w:color w:val="000000" w:themeColor="text1"/>
         </w:rPr>
       </w:pPr>
+      <w:bookmarkStart w:id="19" w:name="_Toc510692452"/>
       <w:r>
         <w:rPr>
           <w:rFonts w:ascii="Times New Roman" w:hAnsi="Times New Roman" w:cs="Times New Roman"/>
@@ -4129,6 +4893,7 @@
         </w:rPr>
         <w:t>the Web Application</w:t>
       </w:r>
+      <w:bookmarkEnd w:id="19"/>
     </w:p>
     <w:p>
       <w:pPr>
@@ -4426,6 +5191,7 @@
           <w:color w:val="000000" w:themeColor="text1"/>
         </w:rPr>
       </w:pPr>
+      <w:bookmarkStart w:id="20" w:name="_Toc510692453"/>
       <w:r>
         <w:rPr>
           <w:rFonts w:ascii="Times New Roman" w:hAnsi="Times New Roman" w:cs="Times New Roman"/>
@@ -4433,6 +5199,7 @@
         </w:rPr>
         <w:t>Installing MongoDB</w:t>
       </w:r>
+      <w:bookmarkEnd w:id="20"/>
     </w:p>
     <w:p>
       <w:pPr>
@@ -4442,12 +5209,7 @@
         <w:t xml:space="preserve">After choosing the host machine for </w:t>
       </w:r>
       <w:r>
-        <w:t>the MongoDB instanc</w:t>
-      </w:r>
-      <w:bookmarkStart w:id="12" w:name="_GoBack"/>
-      <w:bookmarkEnd w:id="12"/>
-      <w:r>
-        <w:t>e</w:t>
+        <w:t>the MongoDB instance</w:t>
       </w:r>
       <w:r>
         <w:t>, you simply need to</w:t>
@@ -4493,19 +5255,7 @@
           <w:rPr>
             <w:rStyle w:val="Hyperlink"/>
           </w:rPr>
-          <w:t>https://docs.mongodb.com/manua</w:t>
-        </w:r>
-        <w:r>
-          <w:rPr>
-            <w:rStyle w:val="Hyperlink"/>
-          </w:rPr>
-          <w:t>l</w:t>
-        </w:r>
-        <w:r>
-          <w:rPr>
-            <w:rStyle w:val="Hyperlink"/>
-          </w:rPr>
-          <w:t>/installation/</w:t>
+          <w:t>https://docs.mongodb.com/manual/installation/</w:t>
         </w:r>
       </w:hyperlink>
       <w:r>
@@ -4603,7 +5353,7 @@
           <w:color w:val="000000" w:themeColor="text1"/>
         </w:rPr>
       </w:pPr>
-      <w:bookmarkStart w:id="13" w:name="_Toc509906466"/>
+      <w:bookmarkStart w:id="21" w:name="_Toc510692454"/>
       <w:r>
         <w:rPr>
           <w:rFonts w:ascii="Times New Roman" w:hAnsi="Times New Roman" w:cs="Times New Roman"/>
@@ -4618,7 +5368,7 @@
         </w:rPr>
         <w:t xml:space="preserve"> Analysis</w:t>
       </w:r>
-      <w:bookmarkEnd w:id="13"/>
+      <w:bookmarkEnd w:id="21"/>
       <w:r>
         <w:rPr>
           <w:rFonts w:ascii="Times New Roman" w:hAnsi="Times New Roman" w:cs="Times New Roman"/>
@@ -4695,6 +5445,7 @@
         <w:br w:type="page"/>
       </w:r>
     </w:p>
+    <w:bookmarkStart w:id="22" w:name="_Toc510692455" w:displacedByCustomXml="next"/>
     <w:sdt>
       <w:sdtPr>
         <w:rPr>
@@ -4724,6 +5475,7 @@
           <w:r>
             <w:t>Related Licenses</w:t>
           </w:r>
+          <w:bookmarkEnd w:id="22"/>
         </w:p>
         <w:p>
           <w:pPr>
@@ -8081,7 +8833,7 @@
 </file>
 
 <file path=customXml/itemProps1.xml><?xml version="1.0" encoding="utf-8"?>
-<ds:datastoreItem xmlns:ds="http://schemas.openxmlformats.org/officeDocument/2006/customXml" ds:itemID="{EA3CE7EE-2CEE-D045-B5F6-DF51757EBCB2}">
+<ds:datastoreItem xmlns:ds="http://schemas.openxmlformats.org/officeDocument/2006/customXml" ds:itemID="{19765A22-412E-3D45-B6E9-E752CEB665E4}">
   <ds:schemaRefs>
     <ds:schemaRef ds:uri="http://schemas.openxmlformats.org/officeDocument/2006/bibliography"/>
   </ds:schemaRefs>

</xml_diff>